<commit_message>
v1.0.2: no protocol changes, only feedback changes to survey
</commit_message>
<xml_diff>
--- a/irb-20-537-data_science_workshops/IRB-20-537-Research Protocol (HRP 503).docx
+++ b/irb-20-537-data_science_workshops/IRB-20-537-Research Protocol (HRP 503).docx
@@ -2285,25 +2285,49 @@
           <w:tcPr>
             <w:tcW w:w="1103" w:type="dxa"/>
           </w:tcPr>
-          <w:p/>
+          <w:p>
+            <w:ins w:id="6" w:author="Chen, Daniel" w:date="2020-07-14T22:44:00Z">
+              <w:r>
+                <w:t>1.0.2</w:t>
+              </w:r>
+            </w:ins>
+          </w:p>
         </w:tc>
         <w:tc>
           <w:tcPr>
             <w:tcW w:w="1663" w:type="dxa"/>
           </w:tcPr>
-          <w:p/>
+          <w:p>
+            <w:ins w:id="7" w:author="Chen, Daniel" w:date="2020-07-14T22:44:00Z">
+              <w:r>
+                <w:t>2020-07-14</w:t>
+              </w:r>
+            </w:ins>
+          </w:p>
         </w:tc>
         <w:tc>
           <w:tcPr>
             <w:tcW w:w="4802" w:type="dxa"/>
           </w:tcPr>
-          <w:p/>
+          <w:p>
+            <w:ins w:id="8" w:author="Chen, Daniel" w:date="2020-07-14T22:44:00Z">
+              <w:r>
+                <w:t>No protocol changes. Only changes to survey</w:t>
+              </w:r>
+            </w:ins>
+          </w:p>
         </w:tc>
         <w:tc>
           <w:tcPr>
             <w:tcW w:w="1288" w:type="dxa"/>
           </w:tcPr>
-          <w:p/>
+          <w:p>
+            <w:ins w:id="9" w:author="Chen, Daniel" w:date="2020-07-14T22:44:00Z">
+              <w:r>
+                <w:t>no</w:t>
+              </w:r>
+            </w:ins>
+          </w:p>
         </w:tc>
       </w:tr>
       <w:tr>
@@ -4820,7 +4844,7 @@
         <w:br w:type="page"/>
       </w:r>
     </w:p>
-    <w:bookmarkStart w:id="6" w:name="_Toc180549" w:displacedByCustomXml="next"/>
+    <w:bookmarkStart w:id="10" w:name="_Toc180549" w:displacedByCustomXml="next"/>
     <w:sdt>
       <w:sdtPr>
         <w:alias w:val="Study summary"/>
@@ -4845,7 +4869,7 @@
             <w:t>Study Summary</w:t>
           </w:r>
         </w:p>
-        <w:bookmarkEnd w:id="6" w:displacedByCustomXml="next"/>
+        <w:bookmarkEnd w:id="10" w:displacedByCustomXml="next"/>
       </w:sdtContent>
     </w:sdt>
     <w:p/>
@@ -5575,11 +5599,11 @@
           <w:p>
             <w:pPr>
               <w:rPr>
-                <w:ins w:id="7" w:author="Daniel Chen" w:date="2020-07-08T16:52:00Z"/>
+                <w:ins w:id="11" w:author="Daniel Chen" w:date="2020-07-08T16:52:00Z"/>
                 <w:highlight w:val="yellow"/>
               </w:rPr>
             </w:pPr>
-            <w:ins w:id="8" w:author="Daniel Chen" w:date="2020-07-08T16:52:00Z">
+            <w:ins w:id="12" w:author="Daniel Chen" w:date="2020-07-08T16:52:00Z">
               <w:r>
                 <w:rPr>
                   <w:highlight w:val="yellow"/>
@@ -5591,7 +5615,7 @@
           <w:p>
             <w:pPr>
               <w:rPr>
-                <w:ins w:id="9" w:author="Daniel Chen" w:date="2020-07-08T16:52:00Z"/>
+                <w:ins w:id="13" w:author="Daniel Chen" w:date="2020-07-08T16:52:00Z"/>
                 <w:highlight w:val="yellow"/>
               </w:rPr>
             </w:pPr>
@@ -5599,10 +5623,10 @@
           <w:p>
             <w:pPr>
               <w:rPr>
-                <w:ins w:id="10" w:author="Daniel Chen" w:date="2020-07-08T16:05:00Z"/>
+                <w:ins w:id="14" w:author="Daniel Chen" w:date="2020-07-08T16:05:00Z"/>
               </w:rPr>
             </w:pPr>
-            <w:ins w:id="11" w:author="Daniel Chen" w:date="2020-07-08T16:04:00Z">
+            <w:ins w:id="15" w:author="Daniel Chen" w:date="2020-07-08T16:04:00Z">
               <w:r>
                 <w:rPr>
                   <w:highlight w:val="yellow"/>
@@ -5622,7 +5646,7 @@
           <w:p>
             <w:pPr>
               <w:rPr>
-                <w:ins w:id="12" w:author="Daniel Chen" w:date="2020-07-08T16:04:00Z"/>
+                <w:ins w:id="16" w:author="Daniel Chen" w:date="2020-07-08T16:04:00Z"/>
                 <w:highlight w:val="yellow"/>
               </w:rPr>
             </w:pPr>
@@ -5630,10 +5654,10 @@
           <w:p>
             <w:pPr>
               <w:rPr>
-                <w:ins w:id="13" w:author="Daniel Chen" w:date="2020-07-08T16:04:00Z"/>
+                <w:ins w:id="17" w:author="Daniel Chen" w:date="2020-07-08T16:04:00Z"/>
               </w:rPr>
             </w:pPr>
-            <w:ins w:id="14" w:author="Daniel Chen" w:date="2020-07-08T16:03:00Z">
+            <w:ins w:id="18" w:author="Daniel Chen" w:date="2020-07-08T16:03:00Z">
               <w:r>
                 <w:rPr>
                   <w:highlight w:val="yellow"/>
@@ -5648,18 +5672,18 @@
           <w:p>
             <w:pPr>
               <w:rPr>
-                <w:ins w:id="15" w:author="Daniel Chen" w:date="2020-07-08T16:04:00Z"/>
+                <w:ins w:id="19" w:author="Daniel Chen" w:date="2020-07-08T16:04:00Z"/>
               </w:rPr>
             </w:pPr>
           </w:p>
           <w:p>
             <w:pPr>
               <w:rPr>
-                <w:ins w:id="16" w:author="Daniel Chen" w:date="2020-07-08T16:07:00Z"/>
+                <w:ins w:id="20" w:author="Daniel Chen" w:date="2020-07-08T16:07:00Z"/>
               </w:rPr>
             </w:pPr>
             <w:proofErr w:type="spellStart"/>
-            <w:ins w:id="17" w:author="Daniel Chen" w:date="2020-07-08T16:04:00Z">
+            <w:ins w:id="21" w:author="Daniel Chen" w:date="2020-07-08T16:04:00Z">
               <w:r>
                 <w:t>iTHRIV</w:t>
               </w:r>
@@ -5675,17 +5699,17 @@
           <w:p>
             <w:pPr>
               <w:rPr>
-                <w:ins w:id="18" w:author="Daniel Chen" w:date="2020-07-08T16:04:00Z"/>
+                <w:ins w:id="22" w:author="Daniel Chen" w:date="2020-07-08T16:04:00Z"/>
               </w:rPr>
             </w:pPr>
           </w:p>
           <w:p>
             <w:pPr>
               <w:rPr>
-                <w:ins w:id="19" w:author="Daniel Chen" w:date="2020-07-08T16:05:00Z"/>
+                <w:ins w:id="23" w:author="Daniel Chen" w:date="2020-07-08T16:05:00Z"/>
               </w:rPr>
             </w:pPr>
-            <w:ins w:id="20" w:author="Daniel Chen" w:date="2020-07-08T16:05:00Z">
+            <w:ins w:id="24" w:author="Daniel Chen" w:date="2020-07-08T16:05:00Z">
               <w:r>
                 <w:t xml:space="preserve">PHS: </w:t>
               </w:r>
@@ -5697,17 +5721,17 @@
           <w:p>
             <w:pPr>
               <w:rPr>
-                <w:ins w:id="21" w:author="Daniel Chen" w:date="2020-07-08T16:03:00Z"/>
+                <w:ins w:id="25" w:author="Daniel Chen" w:date="2020-07-08T16:03:00Z"/>
               </w:rPr>
             </w:pPr>
           </w:p>
           <w:p>
             <w:pPr>
               <w:rPr>
-                <w:ins w:id="22" w:author="Daniel Chen" w:date="2020-07-08T16:04:00Z"/>
+                <w:ins w:id="26" w:author="Daniel Chen" w:date="2020-07-08T16:04:00Z"/>
               </w:rPr>
             </w:pPr>
-            <w:ins w:id="23" w:author="Daniel Chen" w:date="2020-07-08T16:03:00Z">
+            <w:ins w:id="27" w:author="Daniel Chen" w:date="2020-07-08T16:03:00Z">
               <w:r>
                 <w:rPr>
                   <w:highlight w:val="yellow"/>
@@ -5722,7 +5746,7 @@
           <w:p>
             <w:pPr>
               <w:rPr>
-                <w:ins w:id="24" w:author="Daniel Chen" w:date="2020-07-08T16:08:00Z"/>
+                <w:ins w:id="28" w:author="Daniel Chen" w:date="2020-07-08T16:08:00Z"/>
                 <w:highlight w:val="yellow"/>
               </w:rPr>
             </w:pPr>
@@ -5730,10 +5754,10 @@
           <w:p>
             <w:pPr>
               <w:rPr>
-                <w:ins w:id="25" w:author="Daniel Chen" w:date="2020-07-08T16:08:00Z"/>
+                <w:ins w:id="29" w:author="Daniel Chen" w:date="2020-07-08T16:08:00Z"/>
               </w:rPr>
             </w:pPr>
-            <w:ins w:id="26" w:author="Daniel Chen" w:date="2020-07-08T16:08:00Z">
+            <w:ins w:id="30" w:author="Daniel Chen" w:date="2020-07-08T16:08:00Z">
               <w:r>
                 <w:rPr>
                   <w:highlight w:val="yellow"/>
@@ -5748,11 +5772,11 @@
           <w:p>
             <w:pPr>
               <w:rPr>
-                <w:ins w:id="27" w:author="Daniel Chen" w:date="2020-07-08T16:09:00Z"/>
+                <w:ins w:id="31" w:author="Daniel Chen" w:date="2020-07-08T16:09:00Z"/>
               </w:rPr>
             </w:pPr>
             <w:proofErr w:type="spellStart"/>
-            <w:ins w:id="28" w:author="Daniel Chen" w:date="2020-07-08T16:02:00Z">
+            <w:ins w:id="32" w:author="Daniel Chen" w:date="2020-07-08T16:02:00Z">
               <w:r>
                 <w:rPr>
                   <w:highlight w:val="yellow"/>
@@ -5774,7 +5798,7 @@
           <w:p>
             <w:pPr>
               <w:rPr>
-                <w:ins w:id="29" w:author="Daniel Chen" w:date="2020-07-08T16:07:00Z"/>
+                <w:ins w:id="33" w:author="Daniel Chen" w:date="2020-07-08T16:07:00Z"/>
               </w:rPr>
             </w:pPr>
           </w:p>
@@ -5785,7 +5809,7 @@
                 <w:highlight w:val="yellow"/>
               </w:rPr>
             </w:pPr>
-            <w:ins w:id="30" w:author="Daniel Chen" w:date="2020-07-08T16:07:00Z">
+            <w:ins w:id="34" w:author="Daniel Chen" w:date="2020-07-08T16:07:00Z">
               <w:r>
                 <w:t>VTCSOM: V</w:t>
               </w:r>
@@ -5799,7 +5823,7 @@
     </w:tbl>
     <w:p/>
     <w:p/>
-    <w:bookmarkStart w:id="31" w:name="_Toc180550" w:displacedByCustomXml="next"/>
+    <w:bookmarkStart w:id="35" w:name="_Toc180550" w:displacedByCustomXml="next"/>
     <w:sdt>
       <w:sdtPr>
         <w:alias w:val="Objectives"/>
@@ -5825,7 +5849,7 @@
             <w:t>Objectives</w:t>
           </w:r>
         </w:p>
-        <w:bookmarkEnd w:id="31" w:displacedByCustomXml="next"/>
+        <w:bookmarkEnd w:id="35" w:displacedByCustomXml="next"/>
       </w:sdtContent>
     </w:sdt>
     <w:p>
@@ -6357,7 +6381,7 @@
         <w:ind w:left="1260" w:right="180"/>
       </w:pPr>
     </w:p>
-    <w:bookmarkStart w:id="32" w:name="_Toc180551" w:displacedByCustomXml="next"/>
+    <w:bookmarkStart w:id="36" w:name="_Toc180551" w:displacedByCustomXml="next"/>
     <w:sdt>
       <w:sdtPr>
         <w:alias w:val="Background"/>
@@ -6384,7 +6408,7 @@
             <w:t>Background</w:t>
           </w:r>
         </w:p>
-        <w:bookmarkEnd w:id="32" w:displacedByCustomXml="next"/>
+        <w:bookmarkEnd w:id="36" w:displacedByCustomXml="next"/>
       </w:sdtContent>
     </w:sdt>
     <w:p>
@@ -6927,7 +6951,7 @@
         <w:ind w:right="180"/>
       </w:pPr>
     </w:p>
-    <w:bookmarkStart w:id="33" w:name="_Toc180552" w:displacedByCustomXml="next"/>
+    <w:bookmarkStart w:id="37" w:name="_Toc180552" w:displacedByCustomXml="next"/>
     <w:sdt>
       <w:sdtPr>
         <w:alias w:val="Study endpoints"/>
@@ -6953,7 +6977,7 @@
             <w:t>Study Endpoints</w:t>
           </w:r>
         </w:p>
-        <w:bookmarkEnd w:id="33" w:displacedByCustomXml="next"/>
+        <w:bookmarkEnd w:id="37" w:displacedByCustomXml="next"/>
       </w:sdtContent>
     </w:sdt>
     <w:sdt>
@@ -7304,7 +7328,7 @@
         <w:ind w:left="1260" w:right="180"/>
       </w:pPr>
     </w:p>
-    <w:bookmarkStart w:id="34" w:name="_Toc180553" w:displacedByCustomXml="next"/>
+    <w:bookmarkStart w:id="38" w:name="_Toc180553" w:displacedByCustomXml="next"/>
     <w:sdt>
       <w:sdtPr>
         <w:alias w:val="Study design and stat. analysis"/>
@@ -7330,7 +7354,7 @@
             <w:t>Study Design and Statistical Analysis Plan</w:t>
           </w:r>
         </w:p>
-        <w:bookmarkEnd w:id="34" w:displacedByCustomXml="next"/>
+        <w:bookmarkEnd w:id="38" w:displacedByCustomXml="next"/>
       </w:sdtContent>
     </w:sdt>
     <w:p>
@@ -7695,7 +7719,7 @@
             </w:rPr>
             <w:t xml:space="preserve"> nonparametric analysis of pre- and post-test measures)</w:t>
           </w:r>
-          <w:bookmarkStart w:id="35" w:name="_Toc180554"/>
+          <w:bookmarkStart w:id="39" w:name="_Toc180554"/>
         </w:sdtContent>
       </w:sdt>
       <w:r>
@@ -7879,7 +7903,7 @@
             <w:t>Setting</w:t>
           </w:r>
         </w:p>
-        <w:bookmarkEnd w:id="35" w:displacedByCustomXml="next"/>
+        <w:bookmarkEnd w:id="39" w:displacedByCustomXml="next"/>
       </w:sdtContent>
     </w:sdt>
     <w:sdt>
@@ -7956,6 +7980,7 @@
               <w:i/>
               <w:color w:val="000000"/>
             </w:rPr>
+            <w:lastRenderedPageBreak/>
             <w:t>Identify where your research team will identify and recruit potential subjects.</w:t>
           </w:r>
         </w:p>
@@ -8402,17 +8427,17 @@
             <w:t>survey</w:t>
           </w:r>
           <w:r>
-            <w:t xml:space="preserve"> </w:t>
+            <w:t xml:space="preserve"> will be given after the workshop.</w:t>
+          </w:r>
+          <w:r>
+            <w:t xml:space="preserve"> E-mail address collected for the workshop will also be used to send out for the Phase 3 long-term survey.</w:t>
+          </w:r>
+          <w:r>
+            <w:t xml:space="preserve"> Students will be able to </w:t>
           </w:r>
           <w:r>
             <w:lastRenderedPageBreak/>
-            <w:t>will be given after the workshop.</w:t>
-          </w:r>
-          <w:r>
-            <w:t xml:space="preserve"> E-mail address collected for the workshop will also be used to send out for the Phase 3 long-term survey.</w:t>
-          </w:r>
-          <w:r>
-            <w:t xml:space="preserve"> Students will be able to complete all the surveys on their own time. For the Phase 2 surveys, since the students will be present for the workshop, we will ask the students to fill out the pre-workshop survey at the beginning of the workshop, and time will be provided to take the post-workshop survey at the end of the workshop. This is to maximize the </w:t>
+            <w:t xml:space="preserve">complete all the surveys on their own time. For the Phase 2 surveys, since the students will be present for the workshop, we will ask the students to fill out the pre-workshop survey at the beginning of the workshop, and time will be provided to take the post-workshop survey at the end of the workshop. This is to maximize the </w:t>
           </w:r>
           <w:r>
             <w:t>number of responses from participants.</w:t>
@@ -8463,7 +8488,7 @@
     </w:sdt>
     <w:p/>
     <w:p/>
-    <w:bookmarkStart w:id="36" w:name="_Toc180555" w:displacedByCustomXml="next"/>
+    <w:bookmarkStart w:id="40" w:name="_Toc180555" w:displacedByCustomXml="next"/>
     <w:sdt>
       <w:sdtPr>
         <w:alias w:val="Study intervention(s)/inves.agent(s)"/>
@@ -8488,7 +8513,7 @@
             <w:t>Study Intervention(s)/Investigational Agent(s)</w:t>
           </w:r>
         </w:p>
-        <w:bookmarkEnd w:id="36" w:displacedByCustomXml="next"/>
+        <w:bookmarkEnd w:id="40" w:displacedByCustomXml="next"/>
       </w:sdtContent>
     </w:sdt>
     <w:p>
@@ -10234,7 +10259,7 @@
     <w:p/>
     <w:p/>
     <w:p/>
-    <w:bookmarkStart w:id="37" w:name="_Toc180556" w:displacedByCustomXml="next"/>
+    <w:bookmarkStart w:id="41" w:name="_Toc180556" w:displacedByCustomXml="next"/>
     <w:sdt>
       <w:sdtPr>
         <w:alias w:val="Procedures involved"/>
@@ -10259,7 +10284,7 @@
             <w:t>Procedures Involved</w:t>
           </w:r>
         </w:p>
-        <w:bookmarkEnd w:id="37" w:displacedByCustomXml="next"/>
+        <w:bookmarkEnd w:id="41" w:displacedByCustomXml="next"/>
       </w:sdtContent>
     </w:sdt>
     <w:p>
@@ -10735,28 +10760,28 @@
         <w:p>
           <w:pPr>
             <w:rPr>
-              <w:ins w:id="38" w:author="Daniel Chen" w:date="2020-07-08T15:54:00Z"/>
+              <w:ins w:id="42" w:author="Daniel Chen" w:date="2020-07-08T15:54:00Z"/>
             </w:rPr>
           </w:pPr>
           <w:r>
             <w:t>Phase 1</w:t>
           </w:r>
-          <w:ins w:id="39" w:author="Daniel Chen" w:date="2020-07-08T15:54:00Z">
+          <w:ins w:id="43" w:author="Daniel Chen" w:date="2020-07-08T15:54:00Z">
             <w:r>
               <w:t xml:space="preserve">: </w:t>
             </w:r>
           </w:ins>
-          <w:ins w:id="40" w:author="Daniel Chen" w:date="2020-07-08T16:28:00Z">
+          <w:ins w:id="44" w:author="Daniel Chen" w:date="2020-07-08T16:28:00Z">
             <w:r>
               <w:t>P</w:t>
             </w:r>
           </w:ins>
-          <w:ins w:id="41" w:author="Daniel Chen" w:date="2020-07-08T15:54:00Z">
+          <w:ins w:id="45" w:author="Daniel Chen" w:date="2020-07-08T15:54:00Z">
             <w:r>
               <w:t xml:space="preserve">re-workshop student </w:t>
             </w:r>
           </w:ins>
-          <w:ins w:id="42" w:author="Daniel Chen" w:date="2020-07-08T15:59:00Z">
+          <w:ins w:id="46" w:author="Daniel Chen" w:date="2020-07-08T15:59:00Z">
             <w:r>
               <w:t>self-assessment</w:t>
             </w:r>
@@ -10765,40 +10790,40 @@
         <w:p>
           <w:pPr>
             <w:rPr>
-              <w:ins w:id="43" w:author="Daniel Chen" w:date="2020-07-08T15:54:00Z"/>
+              <w:ins w:id="47" w:author="Daniel Chen" w:date="2020-07-08T15:54:00Z"/>
             </w:rPr>
           </w:pPr>
-          <w:ins w:id="44" w:author="Daniel Chen" w:date="2020-07-08T15:55:00Z">
+          <w:ins w:id="48" w:author="Daniel Chen" w:date="2020-07-08T15:55:00Z">
             <w:r>
               <w:t>Participants</w:t>
             </w:r>
           </w:ins>
-          <w:ins w:id="45" w:author="Daniel Chen" w:date="2020-07-08T15:54:00Z">
+          <w:ins w:id="49" w:author="Daniel Chen" w:date="2020-07-08T15:54:00Z">
             <w:r>
               <w:t xml:space="preserve"> will be contacted through VT listserv</w:t>
             </w:r>
           </w:ins>
-          <w:ins w:id="46" w:author="Daniel Chen" w:date="2020-07-08T15:55:00Z">
+          <w:ins w:id="50" w:author="Daniel Chen" w:date="2020-07-08T15:55:00Z">
             <w:r>
               <w:t>s to participate in a student self-assessment survey.</w:t>
             </w:r>
           </w:ins>
-          <w:ins w:id="47" w:author="Daniel Chen" w:date="2020-07-08T16:01:00Z">
+          <w:ins w:id="51" w:author="Daniel Chen" w:date="2020-07-08T16:01:00Z">
             <w:r>
               <w:t xml:space="preserve"> The listservs will be biomedical </w:t>
             </w:r>
           </w:ins>
-          <w:ins w:id="48" w:author="Daniel Chen" w:date="2020-07-08T16:06:00Z">
+          <w:ins w:id="52" w:author="Daniel Chen" w:date="2020-07-08T16:06:00Z">
             <w:r>
               <w:t>related</w:t>
             </w:r>
           </w:ins>
-          <w:ins w:id="49" w:author="Daniel Chen" w:date="2020-07-08T16:01:00Z">
+          <w:ins w:id="53" w:author="Daniel Chen" w:date="2020-07-08T16:01:00Z">
             <w:r>
               <w:t xml:space="preserve"> (e.g., </w:t>
             </w:r>
           </w:ins>
-          <w:ins w:id="50" w:author="Daniel Chen" w:date="2020-07-08T16:06:00Z">
+          <w:ins w:id="54" w:author="Daniel Chen" w:date="2020-07-08T16:06:00Z">
             <w:r>
               <w:t xml:space="preserve">FBRI, FBCB, </w:t>
             </w:r>
@@ -10808,7 +10833,7 @@
             </w:r>
           </w:ins>
           <w:proofErr w:type="spellEnd"/>
-          <w:ins w:id="51" w:author="Daniel Chen" w:date="2020-07-08T16:07:00Z">
+          <w:ins w:id="55" w:author="Daniel Chen" w:date="2020-07-08T16:07:00Z">
             <w:r>
               <w:t xml:space="preserve">, PHS TBMH, </w:t>
             </w:r>
@@ -10821,7 +10846,7 @@
               <w:t xml:space="preserve">, </w:t>
             </w:r>
           </w:ins>
-          <w:ins w:id="52" w:author="Daniel Chen" w:date="2020-07-08T16:09:00Z">
+          <w:ins w:id="56" w:author="Daniel Chen" w:date="2020-07-08T16:09:00Z">
             <w:r>
               <w:t xml:space="preserve">VCOM, VTCSOM, </w:t>
             </w:r>
@@ -10831,67 +10856,67 @@
             </w:r>
           </w:ins>
           <w:proofErr w:type="spellEnd"/>
-          <w:ins w:id="53" w:author="Daniel Chen" w:date="2020-07-08T16:07:00Z">
+          <w:ins w:id="57" w:author="Daniel Chen" w:date="2020-07-08T16:07:00Z">
             <w:r>
               <w:t>)</w:t>
             </w:r>
           </w:ins>
-          <w:ins w:id="54" w:author="Daniel Chen" w:date="2020-07-08T16:09:00Z">
+          <w:ins w:id="58" w:author="Daniel Chen" w:date="2020-07-08T16:09:00Z">
             <w:r>
               <w:t>.</w:t>
             </w:r>
           </w:ins>
-          <w:ins w:id="55" w:author="Daniel Chen" w:date="2020-07-08T16:10:00Z">
+          <w:ins w:id="59" w:author="Daniel Chen" w:date="2020-07-08T16:10:00Z">
             <w:r>
               <w:t xml:space="preserve"> The potential research participant will be taken to a Qualtrics survey that </w:t>
             </w:r>
           </w:ins>
-          <w:ins w:id="56" w:author="Daniel Chen" w:date="2020-07-08T15:56:00Z">
+          <w:ins w:id="60" w:author="Daniel Chen" w:date="2020-07-08T15:56:00Z">
             <w:r>
               <w:t>will have the research consent before the first survey research question is shown.</w:t>
             </w:r>
           </w:ins>
-          <w:ins w:id="57" w:author="Daniel Chen" w:date="2020-07-08T16:00:00Z">
+          <w:ins w:id="61" w:author="Daniel Chen" w:date="2020-07-08T16:00:00Z">
             <w:r>
               <w:t xml:space="preserve"> </w:t>
             </w:r>
           </w:ins>
-          <w:ins w:id="58" w:author="Daniel Chen" w:date="2020-07-08T16:10:00Z">
+          <w:ins w:id="62" w:author="Daniel Chen" w:date="2020-07-08T16:10:00Z">
             <w:r>
               <w:t>These</w:t>
             </w:r>
           </w:ins>
-          <w:ins w:id="59" w:author="Daniel Chen" w:date="2020-07-08T16:00:00Z">
+          <w:ins w:id="63" w:author="Daniel Chen" w:date="2020-07-08T16:00:00Z">
             <w:r>
               <w:t xml:space="preserve"> results will be used to create the learner personas which will inform the workshop content.</w:t>
             </w:r>
           </w:ins>
-          <w:ins w:id="60" w:author="Daniel Chen" w:date="2020-07-08T16:10:00Z">
+          <w:ins w:id="64" w:author="Daniel Chen" w:date="2020-07-08T16:10:00Z">
             <w:r>
               <w:t xml:space="preserve"> </w:t>
             </w:r>
           </w:ins>
-          <w:moveToRangeStart w:id="61" w:author="Daniel Chen" w:date="2020-07-08T16:12:00Z" w:name="move45117170"/>
+          <w:moveToRangeStart w:id="65" w:author="Daniel Chen" w:date="2020-07-08T16:12:00Z" w:name="move45117170"/>
           <w:r>
             <w:t xml:space="preserve">The learner persona survey will be used to gather a participant’s understanding of the core data science competencies as outlined in the objectives in Section 2.1.  The pre-survey document titled, "survey-01-pre_workshop_self_assessment.pdf" is included with this form in the submission file. </w:t>
           </w:r>
-          <w:moveToRangeEnd w:id="61"/>
-          <w:ins w:id="62" w:author="Daniel Chen" w:date="2020-07-08T16:10:00Z">
+          <w:moveToRangeEnd w:id="65"/>
+          <w:ins w:id="66" w:author="Daniel Chen" w:date="2020-07-08T16:10:00Z">
             <w:r>
               <w:t xml:space="preserve">A separate </w:t>
             </w:r>
           </w:ins>
-          <w:ins w:id="63" w:author="Daniel Chen" w:date="2020-07-08T16:11:00Z">
+          <w:ins w:id="67" w:author="Daniel Chen" w:date="2020-07-08T16:11:00Z">
             <w:r>
               <w:t xml:space="preserve">listserv call, consent, and </w:t>
             </w:r>
           </w:ins>
-          <w:ins w:id="64" w:author="Daniel Chen" w:date="2020-07-08T16:10:00Z">
+          <w:ins w:id="68" w:author="Daniel Chen" w:date="2020-07-08T16:10:00Z">
             <w:r>
               <w:t xml:space="preserve">surveys will be </w:t>
             </w:r>
           </w:ins>
-          <w:ins w:id="65" w:author="Daniel Chen" w:date="2020-07-08T16:11:00Z">
+          <w:ins w:id="69" w:author="Daniel Chen" w:date="2020-07-08T16:11:00Z">
             <w:r>
               <w:t>made for Phase 2 and Phase 3.</w:t>
             </w:r>
@@ -10900,21 +10925,21 @@
         <w:p>
           <w:pPr>
             <w:rPr>
-              <w:ins w:id="66" w:author="Daniel Chen" w:date="2020-07-08T16:12:00Z"/>
+              <w:ins w:id="70" w:author="Daniel Chen" w:date="2020-07-08T16:12:00Z"/>
             </w:rPr>
           </w:pPr>
-          <w:del w:id="67" w:author="Daniel Chen" w:date="2020-07-08T15:54:00Z">
+          <w:del w:id="71" w:author="Daniel Chen" w:date="2020-07-08T15:54:00Z">
             <w:r>
               <w:delText xml:space="preserve"> </w:delText>
             </w:r>
           </w:del>
-          <w:del w:id="68" w:author="Daniel Chen" w:date="2020-07-08T16:12:00Z">
+          <w:del w:id="72" w:author="Daniel Chen" w:date="2020-07-08T16:12:00Z">
             <w:r>
               <w:delText xml:space="preserve">is learner persona creation. </w:delText>
             </w:r>
           </w:del>
-          <w:moveFromRangeStart w:id="69" w:author="Daniel Chen" w:date="2020-07-08T16:12:00Z" w:name="move45117170"/>
-          <w:moveFrom w:id="70" w:author="Daniel Chen" w:date="2020-07-08T16:12:00Z">
+          <w:moveFromRangeStart w:id="73" w:author="Daniel Chen" w:date="2020-07-08T16:12:00Z" w:name="move45117170"/>
+          <w:moveFrom w:id="74" w:author="Daniel Chen" w:date="2020-07-08T16:12:00Z">
             <w:r>
               <w:t xml:space="preserve">The learner persona survey </w:t>
             </w:r>
@@ -10958,7 +10983,7 @@
               <w:t xml:space="preserve"> </w:t>
             </w:r>
           </w:moveFrom>
-          <w:moveFromRangeEnd w:id="69"/>
+          <w:moveFromRangeEnd w:id="73"/>
           <w:r>
             <w:t xml:space="preserve">The results of this survey will </w:t>
           </w:r>
@@ -10975,32 +11000,32 @@
         <w:p>
           <w:pPr>
             <w:rPr>
-              <w:ins w:id="71" w:author="Daniel Chen" w:date="2020-07-08T16:12:00Z"/>
+              <w:ins w:id="75" w:author="Daniel Chen" w:date="2020-07-08T16:12:00Z"/>
             </w:rPr>
           </w:pPr>
         </w:p>
         <w:p>
           <w:pPr>
             <w:rPr>
-              <w:ins w:id="72" w:author="Daniel Chen" w:date="2020-07-08T16:13:00Z"/>
+              <w:ins w:id="76" w:author="Daniel Chen" w:date="2020-07-08T16:13:00Z"/>
             </w:rPr>
           </w:pPr>
-          <w:ins w:id="73" w:author="Daniel Chen" w:date="2020-07-08T16:12:00Z">
+          <w:ins w:id="77" w:author="Daniel Chen" w:date="2020-07-08T16:12:00Z">
             <w:r>
               <w:t xml:space="preserve">Phase 2: </w:t>
             </w:r>
           </w:ins>
-          <w:ins w:id="74" w:author="Daniel Chen" w:date="2020-07-08T16:28:00Z">
+          <w:ins w:id="78" w:author="Daniel Chen" w:date="2020-07-08T16:28:00Z">
             <w:r>
               <w:t>P</w:t>
             </w:r>
           </w:ins>
-          <w:ins w:id="75" w:author="Daniel Chen" w:date="2020-07-08T16:12:00Z">
+          <w:ins w:id="79" w:author="Daniel Chen" w:date="2020-07-08T16:12:00Z">
             <w:r>
               <w:t>re/post</w:t>
             </w:r>
           </w:ins>
-          <w:ins w:id="76" w:author="Daniel Chen" w:date="2020-07-08T16:27:00Z">
+          <w:ins w:id="80" w:author="Daniel Chen" w:date="2020-07-08T16:27:00Z">
             <w:r>
               <w:t xml:space="preserve"> workshop surveys</w:t>
             </w:r>
@@ -11009,41 +11034,41 @@
         <w:p>
           <w:pPr>
             <w:rPr>
-              <w:ins w:id="77" w:author="Daniel Chen" w:date="2020-07-08T16:27:00Z"/>
+              <w:ins w:id="81" w:author="Daniel Chen" w:date="2020-07-08T16:27:00Z"/>
             </w:rPr>
           </w:pPr>
-          <w:ins w:id="78" w:author="Daniel Chen" w:date="2020-07-08T16:13:00Z">
+          <w:ins w:id="82" w:author="Daniel Chen" w:date="2020-07-08T16:13:00Z">
             <w:r>
               <w:lastRenderedPageBreak/>
               <w:t xml:space="preserve">A separate listserv call will be made for workshop registration. Participants who register for the workshop will be asked to partake in Phase 2 and 3 of the study. They will </w:t>
             </w:r>
           </w:ins>
-          <w:ins w:id="79" w:author="Daniel Chen" w:date="2020-07-08T16:25:00Z">
+          <w:ins w:id="83" w:author="Daniel Chen" w:date="2020-07-08T16:25:00Z">
             <w:r>
               <w:t xml:space="preserve">also </w:t>
             </w:r>
           </w:ins>
-          <w:ins w:id="80" w:author="Daniel Chen" w:date="2020-07-08T16:13:00Z">
+          <w:ins w:id="84" w:author="Daniel Chen" w:date="2020-07-08T16:13:00Z">
             <w:r>
               <w:t xml:space="preserve">be </w:t>
             </w:r>
           </w:ins>
-          <w:ins w:id="81" w:author="Daniel Chen" w:date="2020-07-08T16:14:00Z">
+          <w:ins w:id="85" w:author="Daniel Chen" w:date="2020-07-08T16:14:00Z">
             <w:r>
               <w:t xml:space="preserve">asked to complete and consent to the Phase 1 survey if they did not participate already take the pre-workshop student self-assessment survey. </w:t>
             </w:r>
           </w:ins>
-          <w:ins w:id="82" w:author="Daniel Chen" w:date="2020-07-08T16:26:00Z">
+          <w:ins w:id="86" w:author="Daniel Chen" w:date="2020-07-08T16:26:00Z">
             <w:r>
               <w:t>The Phase 2 pre-workshop survey</w:t>
             </w:r>
           </w:ins>
-          <w:ins w:id="83" w:author="Daniel Chen" w:date="2020-07-08T16:15:00Z">
+          <w:ins w:id="87" w:author="Daniel Chen" w:date="2020-07-08T16:15:00Z">
             <w:r>
               <w:t xml:space="preserve"> will have a separate consent form that will apply for Phase 2 and 3 of the study since these questions will all revolve around the workshop itself.</w:t>
             </w:r>
           </w:ins>
-          <w:ins w:id="84" w:author="Daniel Chen" w:date="2020-07-08T16:27:00Z">
+          <w:ins w:id="88" w:author="Daniel Chen" w:date="2020-07-08T16:27:00Z">
             <w:r>
               <w:t xml:space="preserve"> The Phase 2 pre-workshop survey will be completed before the start of the workshop. At the end of the workshop links to the Phase 2 post-workshop survey will be given to the participants.</w:t>
             </w:r>
@@ -11052,27 +11077,27 @@
         <w:p>
           <w:pPr>
             <w:rPr>
-              <w:ins w:id="85" w:author="Daniel Chen" w:date="2020-07-08T16:27:00Z"/>
+              <w:ins w:id="89" w:author="Daniel Chen" w:date="2020-07-08T16:27:00Z"/>
             </w:rPr>
           </w:pPr>
         </w:p>
         <w:p>
           <w:pPr>
             <w:rPr>
-              <w:ins w:id="86" w:author="Daniel Chen" w:date="2020-07-08T16:28:00Z"/>
+              <w:ins w:id="90" w:author="Daniel Chen" w:date="2020-07-08T16:28:00Z"/>
             </w:rPr>
           </w:pPr>
-          <w:ins w:id="87" w:author="Daniel Chen" w:date="2020-07-08T16:27:00Z">
+          <w:ins w:id="91" w:author="Daniel Chen" w:date="2020-07-08T16:27:00Z">
             <w:r>
               <w:t xml:space="preserve">Phase 3: </w:t>
             </w:r>
           </w:ins>
-          <w:ins w:id="88" w:author="Daniel Chen" w:date="2020-07-08T16:28:00Z">
+          <w:ins w:id="92" w:author="Daniel Chen" w:date="2020-07-08T16:28:00Z">
             <w:r>
               <w:t>L</w:t>
             </w:r>
           </w:ins>
-          <w:ins w:id="89" w:author="Daniel Chen" w:date="2020-07-08T16:27:00Z">
+          <w:ins w:id="93" w:author="Daniel Chen" w:date="2020-07-08T16:27:00Z">
             <w:r>
               <w:t>ong-term workshop surveys</w:t>
             </w:r>
@@ -11081,20 +11106,20 @@
         <w:p>
           <w:pPr>
             <w:rPr>
-              <w:ins w:id="90" w:author="Daniel Chen" w:date="2020-07-08T16:32:00Z"/>
+              <w:ins w:id="94" w:author="Daniel Chen" w:date="2020-07-08T16:32:00Z"/>
             </w:rPr>
           </w:pPr>
-          <w:ins w:id="91" w:author="Daniel Chen" w:date="2020-07-08T16:28:00Z">
+          <w:ins w:id="95" w:author="Daniel Chen" w:date="2020-07-08T16:28:00Z">
             <w:r>
               <w:t>Consent for Phase 3 of the study will be given during Phase 2 of the study. The attendants of the workshop in Phase 2 will be sent a Phase 3 long-term survey about 6 months from the</w:t>
             </w:r>
           </w:ins>
-          <w:ins w:id="92" w:author="Daniel Chen" w:date="2020-07-08T16:29:00Z">
+          <w:ins w:id="96" w:author="Daniel Chen" w:date="2020-07-08T16:29:00Z">
             <w:r>
               <w:t xml:space="preserve"> workshop.</w:t>
             </w:r>
           </w:ins>
-          <w:ins w:id="93" w:author="Daniel Chen" w:date="2020-07-08T16:30:00Z">
+          <w:ins w:id="97" w:author="Daniel Chen" w:date="2020-07-08T16:30:00Z">
             <w:r>
               <w:t xml:space="preserve"> At the end of Phase 3, the workshop participant list will be deleted for privacy concerns.</w:t>
             </w:r>
@@ -11103,22 +11128,22 @@
         <w:p>
           <w:pPr>
             <w:rPr>
-              <w:ins w:id="94" w:author="Daniel Chen" w:date="2020-07-08T16:32:00Z"/>
+              <w:ins w:id="98" w:author="Daniel Chen" w:date="2020-07-08T16:32:00Z"/>
             </w:rPr>
           </w:pPr>
         </w:p>
         <w:p>
           <w:pPr>
             <w:rPr>
-              <w:del w:id="95" w:author="Daniel Chen" w:date="2020-07-08T16:27:00Z"/>
+              <w:del w:id="99" w:author="Daniel Chen" w:date="2020-07-08T16:27:00Z"/>
             </w:rPr>
           </w:pPr>
-          <w:ins w:id="96" w:author="Daniel Chen" w:date="2020-07-08T16:31:00Z">
+          <w:ins w:id="100" w:author="Daniel Chen" w:date="2020-07-08T16:31:00Z">
             <w:r>
               <w:t>Participants will input their own unique identifier in the surveys which will link the responses longitudinally. These identifiers will be converted to an integer value for privacy conc</w:t>
             </w:r>
           </w:ins>
-          <w:ins w:id="97" w:author="Daniel Chen" w:date="2020-07-08T16:32:00Z">
+          <w:ins w:id="101" w:author="Daniel Chen" w:date="2020-07-08T16:32:00Z">
             <w:r>
               <w:t>erns.</w:t>
             </w:r>
@@ -11127,7 +11152,7 @@
         <w:p>
           <w:pPr>
             <w:rPr>
-              <w:del w:id="98" w:author="Daniel Chen" w:date="2020-07-08T16:32:00Z"/>
+              <w:del w:id="102" w:author="Daniel Chen" w:date="2020-07-08T16:32:00Z"/>
             </w:rPr>
           </w:pPr>
         </w:p>
@@ -11816,17 +11841,17 @@
       </w:r>
     </w:p>
     <w:p>
-      <w:ins w:id="99" w:author="Daniel Chen" w:date="2020-07-08T16:33:00Z">
+      <w:ins w:id="103" w:author="Daniel Chen" w:date="2020-07-08T16:33:00Z">
         <w:r>
           <w:t xml:space="preserve">In Phase 1, only </w:t>
         </w:r>
       </w:ins>
-      <w:del w:id="100" w:author="Daniel Chen" w:date="2020-07-08T16:33:00Z">
+      <w:del w:id="104" w:author="Daniel Chen" w:date="2020-07-08T16:33:00Z">
         <w:r>
           <w:delText>One</w:delText>
         </w:r>
       </w:del>
-      <w:ins w:id="101" w:author="Daniel Chen" w:date="2020-07-08T16:33:00Z">
+      <w:ins w:id="105" w:author="Daniel Chen" w:date="2020-07-08T16:33:00Z">
         <w:r>
           <w:t>1</w:t>
         </w:r>
@@ -11911,7 +11936,7 @@
     <w:p>
       <w:pPr>
         <w:rPr>
-          <w:ins w:id="102" w:author="Daniel Chen" w:date="2020-07-08T16:33:00Z"/>
+          <w:ins w:id="106" w:author="Daniel Chen" w:date="2020-07-08T16:33:00Z"/>
         </w:rPr>
       </w:pPr>
       <w:r>
@@ -11924,22 +11949,22 @@
     <w:p>
       <w:pPr>
         <w:rPr>
-          <w:ins w:id="103" w:author="Daniel Chen" w:date="2020-07-08T16:33:00Z"/>
+          <w:ins w:id="107" w:author="Daniel Chen" w:date="2020-07-08T16:33:00Z"/>
         </w:rPr>
       </w:pPr>
     </w:p>
     <w:p>
-      <w:ins w:id="104" w:author="Daniel Chen" w:date="2020-07-08T16:33:00Z">
+      <w:ins w:id="108" w:author="Daniel Chen" w:date="2020-07-08T16:33:00Z">
         <w:r>
           <w:t xml:space="preserve">Survey's for Phase 2 and Phase 3 will be submitted for IRB </w:t>
         </w:r>
       </w:ins>
-      <w:ins w:id="105" w:author="Daniel Chen" w:date="2020-07-08T16:34:00Z">
+      <w:ins w:id="109" w:author="Daniel Chen" w:date="2020-07-08T16:34:00Z">
         <w:r>
           <w:t xml:space="preserve">amendment and approval </w:t>
         </w:r>
       </w:ins>
-      <w:ins w:id="106" w:author="Daniel Chen" w:date="2020-07-08T16:33:00Z">
+      <w:ins w:id="110" w:author="Daniel Chen" w:date="2020-07-08T16:33:00Z">
         <w:r>
           <w:t>after Phase 1 of the study.</w:t>
         </w:r>
@@ -12843,9 +12868,9 @@
         <w:ind w:left="1267" w:right="180"/>
       </w:pPr>
     </w:p>
-    <w:bookmarkStart w:id="107" w:name="_Toc536802849" w:displacedByCustomXml="next"/>
-    <w:bookmarkEnd w:id="107" w:displacedByCustomXml="next"/>
-    <w:bookmarkStart w:id="108" w:name="_Toc180557" w:displacedByCustomXml="next"/>
+    <w:bookmarkStart w:id="111" w:name="_Toc536802849" w:displacedByCustomXml="next"/>
+    <w:bookmarkEnd w:id="111" w:displacedByCustomXml="next"/>
+    <w:bookmarkStart w:id="112" w:name="_Toc180557" w:displacedByCustomXml="next"/>
     <w:sdt>
       <w:sdtPr>
         <w:alias w:val="Data and specimen long term storage and use"/>
@@ -12870,7 +12895,7 @@
             <w:t>Data and Specimen Long Term Storage and Use</w:t>
           </w:r>
         </w:p>
-        <w:bookmarkEnd w:id="108" w:displacedByCustomXml="next"/>
+        <w:bookmarkEnd w:id="112" w:displacedByCustomXml="next"/>
       </w:sdtContent>
     </w:sdt>
     <w:p>
@@ -13378,18 +13403,18 @@
             <w:spacing w:before="120" w:after="120"/>
             <w:ind w:left="1260" w:right="180"/>
             <w:rPr>
-              <w:ins w:id="109" w:author="Daniel Chen" w:date="2020-07-08T16:49:00Z"/>
+              <w:ins w:id="113" w:author="Daniel Chen" w:date="2020-07-08T16:49:00Z"/>
             </w:rPr>
           </w:pPr>
           <w:r>
             <w:t>Survey data will be further de-identified by taking the user-provided unique ID</w:t>
           </w:r>
-          <w:ins w:id="110" w:author="Daniel Chen" w:date="2020-07-08T16:48:00Z">
+          <w:ins w:id="114" w:author="Daniel Chen" w:date="2020-07-08T16:48:00Z">
             <w:r>
               <w:t xml:space="preserve"> and converting into an integer value. No other identifiers will be collected in the survey data that will be release</w:t>
             </w:r>
           </w:ins>
-          <w:ins w:id="111" w:author="Daniel Chen" w:date="2020-07-08T16:49:00Z">
+          <w:ins w:id="115" w:author="Daniel Chen" w:date="2020-07-08T16:49:00Z">
             <w:r>
               <w:t>d.</w:t>
             </w:r>
@@ -13407,7 +13432,7 @@
             <w:spacing w:before="120" w:after="120"/>
             <w:ind w:left="1260" w:right="180"/>
             <w:rPr>
-              <w:ins w:id="112" w:author="Daniel Chen" w:date="2020-07-08T16:49:00Z"/>
+              <w:ins w:id="116" w:author="Daniel Chen" w:date="2020-07-08T16:49:00Z"/>
             </w:rPr>
           </w:pPr>
         </w:p>
@@ -13423,7 +13448,7 @@
             <w:spacing w:before="120" w:after="120"/>
             <w:ind w:left="1260" w:right="180"/>
             <w:rPr>
-              <w:rPrChange w:id="113" w:author="Daniel Chen" w:date="2020-07-08T16:49:00Z">
+              <w:rPrChange w:id="117" w:author="Daniel Chen" w:date="2020-07-08T16:49:00Z">
                 <w:rPr>
                   <w:rFonts w:ascii="Times New Roman" w:eastAsia="Times New Roman" w:hAnsi="Times New Roman" w:cs="Times New Roman"/>
                   <w:color w:val="000000"/>
@@ -13431,12 +13456,12 @@
               </w:rPrChange>
             </w:rPr>
           </w:pPr>
-          <w:ins w:id="114" w:author="Daniel Chen" w:date="2020-07-08T16:49:00Z">
+          <w:ins w:id="118" w:author="Daniel Chen" w:date="2020-07-08T16:49:00Z">
             <w:r>
               <w:t>E-mail addresses collected from the workshop registration will be deleted at the end of the study and will not be released. E</w:t>
             </w:r>
           </w:ins>
-          <w:ins w:id="115" w:author="Daniel Chen" w:date="2020-07-08T16:50:00Z">
+          <w:ins w:id="119" w:author="Daniel Chen" w:date="2020-07-08T16:50:00Z">
             <w:r>
               <w:t>-mail addresses will only be used for registration and contacting participants for Phase 2 and 3 of the study.</w:t>
             </w:r>
@@ -13600,32 +13625,32 @@
           <w:r>
             <w:t xml:space="preserve"> and will be deleted at the end of Phase 3.</w:t>
           </w:r>
-          <w:ins w:id="116" w:author="Daniel Chen" w:date="2020-07-08T16:50:00Z">
+          <w:ins w:id="120" w:author="Daniel Chen" w:date="2020-07-08T16:50:00Z">
             <w:r>
               <w:t xml:space="preserve"> This E-mail list will not be stored on any </w:t>
             </w:r>
           </w:ins>
-          <w:ins w:id="117" w:author="Daniel Chen" w:date="2020-07-08T16:51:00Z">
+          <w:ins w:id="121" w:author="Daniel Chen" w:date="2020-07-08T16:51:00Z">
             <w:r>
               <w:t>publicly</w:t>
             </w:r>
           </w:ins>
-          <w:ins w:id="118" w:author="Daniel Chen" w:date="2020-07-08T16:50:00Z">
+          <w:ins w:id="122" w:author="Daniel Chen" w:date="2020-07-08T16:50:00Z">
             <w:r>
               <w:t xml:space="preserve"> </w:t>
             </w:r>
           </w:ins>
-          <w:ins w:id="119" w:author="Daniel Chen" w:date="2020-07-08T16:51:00Z">
+          <w:ins w:id="123" w:author="Daniel Chen" w:date="2020-07-08T16:51:00Z">
             <w:r>
               <w:t>accessible</w:t>
             </w:r>
           </w:ins>
-          <w:ins w:id="120" w:author="Daniel Chen" w:date="2020-07-08T16:50:00Z">
+          <w:ins w:id="124" w:author="Daniel Chen" w:date="2020-07-08T16:50:00Z">
             <w:r>
               <w:t xml:space="preserve"> syst</w:t>
             </w:r>
           </w:ins>
-          <w:ins w:id="121" w:author="Daniel Chen" w:date="2020-07-08T16:51:00Z">
+          <w:ins w:id="125" w:author="Daniel Chen" w:date="2020-07-08T16:51:00Z">
             <w:r>
               <w:t>em.</w:t>
             </w:r>
@@ -13643,7 +13668,7 @@
             <w:spacing w:before="120" w:after="120"/>
             <w:ind w:left="1260" w:right="180"/>
             <w:rPr>
-              <w:del w:id="122" w:author="Daniel Chen" w:date="2020-07-08T16:51:00Z"/>
+              <w:del w:id="126" w:author="Daniel Chen" w:date="2020-07-08T16:51:00Z"/>
             </w:rPr>
           </w:pPr>
           <w:r>
@@ -13673,7 +13698,7 @@
           <w:r>
             <w:t>.</w:t>
           </w:r>
-          <w:ins w:id="123" w:author="Daniel Chen" w:date="2020-07-08T16:51:00Z">
+          <w:ins w:id="127" w:author="Daniel Chen" w:date="2020-07-08T16:51:00Z">
             <w:r>
               <w:t xml:space="preserve"> </w:t>
             </w:r>
@@ -13691,7 +13716,7 @@
             <w:spacing w:before="120" w:after="120"/>
             <w:ind w:left="1260" w:right="180"/>
             <w:rPr>
-              <w:del w:id="124" w:author="Daniel Chen" w:date="2020-07-08T16:51:00Z"/>
+              <w:del w:id="128" w:author="Daniel Chen" w:date="2020-07-08T16:51:00Z"/>
             </w:rPr>
           </w:pPr>
           <w:r>
@@ -13710,10 +13735,10 @@
             <w:spacing w:before="120" w:after="120"/>
             <w:ind w:left="1260" w:right="180"/>
             <w:rPr>
-              <w:ins w:id="125" w:author="Daniel Chen" w:date="2020-07-08T16:51:00Z"/>
+              <w:ins w:id="129" w:author="Daniel Chen" w:date="2020-07-08T16:51:00Z"/>
             </w:rPr>
           </w:pPr>
-          <w:ins w:id="126" w:author="Daniel Chen" w:date="2020-07-08T16:51:00Z">
+          <w:ins w:id="130" w:author="Daniel Chen" w:date="2020-07-08T16:51:00Z">
             <w:r>
               <w:t xml:space="preserve"> </w:t>
             </w:r>
@@ -13737,20 +13762,20 @@
             <w:spacing w:before="120" w:after="120"/>
             <w:ind w:left="1260" w:right="180"/>
             <w:rPr>
-              <w:ins w:id="127" w:author="Daniel Chen" w:date="2020-07-08T16:54:00Z"/>
+              <w:ins w:id="131" w:author="Daniel Chen" w:date="2020-07-08T16:54:00Z"/>
             </w:rPr>
           </w:pPr>
-          <w:ins w:id="128" w:author="Daniel Chen" w:date="2020-07-08T16:51:00Z">
+          <w:ins w:id="132" w:author="Daniel Chen" w:date="2020-07-08T16:51:00Z">
             <w:r>
               <w:t xml:space="preserve">The Qualtrics data will be pulled </w:t>
             </w:r>
           </w:ins>
-          <w:ins w:id="129" w:author="Daniel Chen" w:date="2020-07-08T16:52:00Z">
+          <w:ins w:id="133" w:author="Daniel Chen" w:date="2020-07-08T16:52:00Z">
             <w:r>
               <w:t xml:space="preserve">programmatically via the Qualtrics API and the user-created identifier will be immediately processed into an integer representation to reduce the </w:t>
             </w:r>
           </w:ins>
-          <w:ins w:id="130" w:author="Daniel Chen" w:date="2020-07-08T16:53:00Z">
+          <w:ins w:id="134" w:author="Daniel Chen" w:date="2020-07-08T16:53:00Z">
             <w:r>
               <w:t>chance of accidently storing the user-created identifier on any computer.</w:t>
             </w:r>
@@ -13768,7 +13793,7 @@
             <w:spacing w:before="120" w:after="120"/>
             <w:ind w:left="1260" w:right="180"/>
             <w:rPr>
-              <w:del w:id="131" w:author="Daniel Chen" w:date="2020-07-08T16:54:00Z"/>
+              <w:del w:id="135" w:author="Daniel Chen" w:date="2020-07-08T16:54:00Z"/>
             </w:rPr>
           </w:pPr>
         </w:p>
@@ -13787,22 +13812,22 @@
           <w:r>
             <w:t>The code</w:t>
           </w:r>
-          <w:ins w:id="132" w:author="Brown, Anne" w:date="2020-07-08T17:39:00Z">
+          <w:ins w:id="136" w:author="Brown, Anne" w:date="2020-07-08T17:39:00Z">
             <w:r>
               <w:t xml:space="preserve"> (e.g. </w:t>
             </w:r>
           </w:ins>
-          <w:ins w:id="133" w:author="Brown, Anne" w:date="2020-07-08T17:40:00Z">
+          <w:ins w:id="137" w:author="Brown, Anne" w:date="2020-07-08T17:40:00Z">
             <w:r>
               <w:t>p</w:t>
             </w:r>
           </w:ins>
-          <w:ins w:id="134" w:author="Brown, Anne" w:date="2020-07-08T17:39:00Z">
+          <w:ins w:id="138" w:author="Brown, Anne" w:date="2020-07-08T17:39:00Z">
             <w:r>
               <w:t xml:space="preserve">ython scripts </w:t>
             </w:r>
           </w:ins>
-          <w:ins w:id="135" w:author="Brown, Anne" w:date="2020-07-08T17:40:00Z">
+          <w:ins w:id="139" w:author="Brown, Anne" w:date="2020-07-08T17:40:00Z">
             <w:r>
               <w:t>and other computer code written for analysis of the data)</w:t>
             </w:r>
@@ -13810,7 +13835,7 @@
           <w:r>
             <w:t xml:space="preserve"> and </w:t>
           </w:r>
-          <w:ins w:id="136" w:author="Daniel Chen" w:date="2020-07-08T16:54:00Z">
+          <w:ins w:id="140" w:author="Daniel Chen" w:date="2020-07-08T16:54:00Z">
             <w:r>
               <w:t xml:space="preserve">de-identified </w:t>
             </w:r>
@@ -13881,7 +13906,7 @@
           <w:r>
             <w:t>).</w:t>
           </w:r>
-          <w:ins w:id="137" w:author="Daniel Chen" w:date="2020-07-08T16:58:00Z">
+          <w:ins w:id="141" w:author="Daniel Chen" w:date="2020-07-08T16:58:00Z">
             <w:r>
               <w:t xml:space="preserve"> There will be nothing in the code that can reverse engineer the user-provided identifier once it has been converted to an integer value.</w:t>
             </w:r>
@@ -15990,7 +16015,7 @@
         </w:rPr>
       </w:pPr>
     </w:p>
-    <w:bookmarkStart w:id="138" w:name="_Toc180558" w:displacedByCustomXml="next"/>
+    <w:bookmarkStart w:id="142" w:name="_Toc180558" w:displacedByCustomXml="next"/>
     <w:sdt>
       <w:sdtPr>
         <w:alias w:val="Sharing of results with subjects"/>
@@ -16015,7 +16040,7 @@
             <w:t>Sharing of Results with Subjects</w:t>
           </w:r>
         </w:p>
-        <w:bookmarkEnd w:id="138" w:displacedByCustomXml="next"/>
+        <w:bookmarkEnd w:id="142" w:displacedByCustomXml="next"/>
       </w:sdtContent>
     </w:sdt>
     <w:p>
@@ -16240,7 +16265,7 @@
       </w:sdtContent>
     </w:sdt>
     <w:p/>
-    <w:bookmarkStart w:id="139" w:name="_Toc180559" w:displacedByCustomXml="next"/>
+    <w:bookmarkStart w:id="143" w:name="_Toc180559" w:displacedByCustomXml="next"/>
     <w:sdt>
       <w:sdtPr>
         <w:alias w:val="Study timelines"/>
@@ -16265,7 +16290,7 @@
             <w:t>Study Timelines</w:t>
           </w:r>
         </w:p>
-        <w:bookmarkEnd w:id="139" w:displacedByCustomXml="next"/>
+        <w:bookmarkEnd w:id="143" w:displacedByCustomXml="next"/>
       </w:sdtContent>
     </w:sdt>
     <w:sdt>
@@ -16595,7 +16620,7 @@
         <w:ind w:right="180"/>
       </w:pPr>
     </w:p>
-    <w:bookmarkStart w:id="140" w:name="_Toc180560" w:displacedByCustomXml="next"/>
+    <w:bookmarkStart w:id="144" w:name="_Toc180560" w:displacedByCustomXml="next"/>
     <w:sdt>
       <w:sdtPr>
         <w:alias w:val="Inclusion and exclusion criteria"/>
@@ -16620,7 +16645,7 @@
             <w:t>Inclusion and Exclusion Criteria</w:t>
           </w:r>
         </w:p>
-        <w:bookmarkEnd w:id="140" w:displacedByCustomXml="next"/>
+        <w:bookmarkEnd w:id="144" w:displacedByCustomXml="next"/>
       </w:sdtContent>
     </w:sdt>
     <w:p>
@@ -17323,7 +17348,7 @@
       </w:sdtContent>
     </w:sdt>
     <w:p>
-      <w:bookmarkStart w:id="141" w:name="_Toc180561"/>
+      <w:bookmarkStart w:id="145" w:name="_Toc180561"/>
     </w:p>
     <w:p>
       <w:pPr>
@@ -17359,7 +17384,7 @@
             <w:t>Vulnerable Populations</w:t>
           </w:r>
         </w:p>
-        <w:bookmarkEnd w:id="141" w:displacedByCustomXml="next"/>
+        <w:bookmarkEnd w:id="145" w:displacedByCustomXml="next"/>
       </w:sdtContent>
     </w:sdt>
     <w:sdt>
@@ -17990,7 +18015,7 @@
           <w:color w:val="000000"/>
         </w:rPr>
       </w:pPr>
-      <w:bookmarkStart w:id="142" w:name="_Toc180562"/>
+      <w:bookmarkStart w:id="146" w:name="_Toc180562"/>
     </w:p>
     <w:p>
       <w:pPr>
@@ -18114,7 +18139,7 @@
             <w:t>Number of Subjects</w:t>
           </w:r>
         </w:p>
-        <w:bookmarkEnd w:id="142" w:displacedByCustomXml="next"/>
+        <w:bookmarkEnd w:id="146" w:displacedByCustomXml="next"/>
       </w:sdtContent>
     </w:sdt>
     <w:p>
@@ -18773,7 +18798,7 @@
         </w:rPr>
       </w:pPr>
     </w:p>
-    <w:bookmarkStart w:id="143" w:name="_Toc180563" w:displacedByCustomXml="next"/>
+    <w:bookmarkStart w:id="147" w:name="_Toc180563" w:displacedByCustomXml="next"/>
     <w:sdt>
       <w:sdtPr>
         <w:alias w:val="Recruitment methods"/>
@@ -18799,7 +18824,7 @@
             <w:t>Recruitment Methods</w:t>
           </w:r>
         </w:p>
-        <w:bookmarkEnd w:id="143" w:displacedByCustomXml="next"/>
+        <w:bookmarkEnd w:id="147" w:displacedByCustomXml="next"/>
       </w:sdtContent>
     </w:sdt>
     <w:p>
@@ -19772,7 +19797,7 @@
         </w:rPr>
       </w:pPr>
     </w:p>
-    <w:bookmarkStart w:id="144" w:name="_Toc180564" w:displacedByCustomXml="next"/>
+    <w:bookmarkStart w:id="148" w:name="_Toc180564" w:displacedByCustomXml="next"/>
     <w:sdt>
       <w:sdtPr>
         <w:alias w:val="Withdrawal of subjects"/>
@@ -19797,7 +19822,7 @@
             <w:t>Withdrawal of Subjects</w:t>
           </w:r>
         </w:p>
-        <w:bookmarkEnd w:id="144" w:displacedByCustomXml="next"/>
+        <w:bookmarkEnd w:id="148" w:displacedByCustomXml="next"/>
       </w:sdtContent>
     </w:sdt>
     <w:p>
@@ -20260,7 +20285,7 @@
         <w:ind w:left="1260" w:right="180"/>
       </w:pPr>
     </w:p>
-    <w:bookmarkStart w:id="145" w:name="_Toc180565" w:displacedByCustomXml="next"/>
+    <w:bookmarkStart w:id="149" w:name="_Toc180565" w:displacedByCustomXml="next"/>
     <w:sdt>
       <w:sdtPr>
         <w:alias w:val="Risks to subjects"/>
@@ -20285,7 +20310,7 @@
             <w:t>Risks to Subjects</w:t>
           </w:r>
         </w:p>
-        <w:bookmarkEnd w:id="145" w:displacedByCustomXml="next"/>
+        <w:bookmarkEnd w:id="149" w:displacedByCustomXml="next"/>
       </w:sdtContent>
     </w:sdt>
     <w:sdt>
@@ -21213,7 +21238,7 @@
         <w:ind w:left="1260" w:right="180"/>
       </w:pPr>
     </w:p>
-    <w:bookmarkStart w:id="146" w:name="_Toc180566" w:displacedByCustomXml="next"/>
+    <w:bookmarkStart w:id="150" w:name="_Toc180566" w:displacedByCustomXml="next"/>
     <w:sdt>
       <w:sdtPr>
         <w:alias w:val="Potential benefits to subjects"/>
@@ -21239,7 +21264,7 @@
             <w:t>Potential Benefits to Subjects</w:t>
           </w:r>
         </w:p>
-        <w:bookmarkEnd w:id="146" w:displacedByCustomXml="next"/>
+        <w:bookmarkEnd w:id="150" w:displacedByCustomXml="next"/>
       </w:sdtContent>
     </w:sdt>
     <w:p>
@@ -21656,7 +21681,7 @@
         <w:ind w:left="1260" w:right="180"/>
       </w:pPr>
     </w:p>
-    <w:bookmarkStart w:id="147" w:name="_Toc180567" w:displacedByCustomXml="next"/>
+    <w:bookmarkStart w:id="151" w:name="_Toc180567" w:displacedByCustomXml="next"/>
     <w:sdt>
       <w:sdtPr>
         <w:alias w:val="Data management and confidentiality"/>
@@ -21682,7 +21707,7 @@
             <w:t>Data Management and Confidentiality</w:t>
           </w:r>
         </w:p>
-        <w:bookmarkEnd w:id="147" w:displacedByCustomXml="next"/>
+        <w:bookmarkEnd w:id="151" w:displacedByCustomXml="next"/>
       </w:sdtContent>
     </w:sdt>
     <w:p>
@@ -23102,7 +23127,7 @@
           <w:szCs w:val="28"/>
         </w:rPr>
       </w:pPr>
-      <w:bookmarkStart w:id="148" w:name="_Toc180568"/>
+      <w:bookmarkStart w:id="152" w:name="_Toc180568"/>
     </w:p>
     <w:sdt>
       <w:sdtPr>
@@ -23128,7 +23153,7 @@
             <w:t>Provisions to Protect the Privacy Interests of Subjects</w:t>
           </w:r>
         </w:p>
-        <w:bookmarkEnd w:id="148" w:displacedByCustomXml="next"/>
+        <w:bookmarkEnd w:id="152" w:displacedByCustomXml="next"/>
       </w:sdtContent>
     </w:sdt>
     <w:p>
@@ -24107,7 +24132,7 @@
       </w:pPr>
     </w:p>
     <w:p/>
-    <w:bookmarkStart w:id="149" w:name="_Toc180569" w:displacedByCustomXml="next"/>
+    <w:bookmarkStart w:id="153" w:name="_Toc180569" w:displacedByCustomXml="next"/>
     <w:sdt>
       <w:sdtPr>
         <w:rPr>
@@ -24142,7 +24167,7 @@
           <w:r>
             <w:t>Provisions to Monitor the Data to Ensure the Safety of Subjects</w:t>
           </w:r>
-          <w:bookmarkEnd w:id="149"/>
+          <w:bookmarkEnd w:id="153"/>
         </w:p>
         <w:p>
           <w:pPr>
@@ -24764,7 +24789,7 @@
           <w:szCs w:val="28"/>
         </w:rPr>
       </w:pPr>
-      <w:bookmarkStart w:id="150" w:name="_Toc180570"/>
+      <w:bookmarkStart w:id="154" w:name="_Toc180570"/>
     </w:p>
     <w:sdt>
       <w:sdtPr>
@@ -24796,7 +24821,7 @@
             <w:t>Related Injury</w:t>
           </w:r>
         </w:p>
-        <w:bookmarkEnd w:id="150" w:displacedByCustomXml="next"/>
+        <w:bookmarkEnd w:id="154" w:displacedByCustomXml="next"/>
       </w:sdtContent>
     </w:sdt>
     <w:p>
@@ -25063,7 +25088,7 @@
         <w:ind w:left="1260" w:right="180"/>
       </w:pPr>
     </w:p>
-    <w:bookmarkStart w:id="151" w:name="_Toc180571" w:displacedByCustomXml="next"/>
+    <w:bookmarkStart w:id="155" w:name="_Toc180571" w:displacedByCustomXml="next"/>
     <w:sdt>
       <w:sdtPr>
         <w:alias w:val="Economic burden to subjects"/>
@@ -25089,7 +25114,7 @@
             <w:t>Economic Burden to Subjects</w:t>
           </w:r>
         </w:p>
-        <w:bookmarkEnd w:id="151" w:displacedByCustomXml="next"/>
+        <w:bookmarkEnd w:id="155" w:displacedByCustomXml="next"/>
       </w:sdtContent>
     </w:sdt>
     <w:p>
@@ -25226,7 +25251,7 @@
         <w:ind w:left="1260" w:right="180"/>
       </w:pPr>
     </w:p>
-    <w:bookmarkStart w:id="152" w:name="_Toc180572" w:displacedByCustomXml="next"/>
+    <w:bookmarkStart w:id="156" w:name="_Toc180572" w:displacedByCustomXml="next"/>
     <w:sdt>
       <w:sdtPr>
         <w:alias w:val="Consent process"/>
@@ -25252,7 +25277,7 @@
             <w:t>Consent Process</w:t>
           </w:r>
         </w:p>
-        <w:bookmarkEnd w:id="152" w:displacedByCustomXml="next"/>
+        <w:bookmarkEnd w:id="156" w:displacedByCustomXml="next"/>
       </w:sdtContent>
     </w:sdt>
     <w:sdt>
@@ -25738,7 +25763,6 @@
               <w:i/>
               <w:color w:val="000000"/>
             </w:rPr>
-            <w:lastRenderedPageBreak/>
             <w:t xml:space="preserve">The </w:t>
           </w:r>
           <w:r>
@@ -25900,6 +25924,7 @@
               <w:i/>
               <w:color w:val="000000"/>
             </w:rPr>
+            <w:lastRenderedPageBreak/>
             <w:t xml:space="preserve">Steps </w:t>
           </w:r>
           <w:r>
@@ -26351,7 +26376,6 @@
               <w:i/>
               <w:color w:val="000000"/>
             </w:rPr>
-            <w:lastRenderedPageBreak/>
             <w:t xml:space="preserve">If </w:t>
           </w:r>
           <w:r>
@@ -26459,6 +26483,7 @@
             <w:rPr>
               <w:i/>
             </w:rPr>
+            <w:lastRenderedPageBreak/>
             <w:t xml:space="preserve">If </w:t>
           </w:r>
           <w:r>
@@ -27206,79 +27231,87 @@
               <w:i/>
               <w:color w:val="000000"/>
             </w:rPr>
+            <w:t>Permission from o</w:t>
+          </w:r>
+          <w:r>
+            <w:rPr>
+              <w:rFonts w:ascii="Times New Roman" w:eastAsia="Times New Roman" w:hAnsi="Times New Roman" w:cs="Times New Roman"/>
+              <w:i/>
+              <w:color w:val="000000"/>
+            </w:rPr>
+            <w:t>ne parent</w:t>
+          </w:r>
+          <w:r>
+            <w:rPr>
+              <w:rFonts w:ascii="Times New Roman" w:eastAsia="Times New Roman" w:hAnsi="Times New Roman" w:cs="Times New Roman"/>
+              <w:i/>
+              <w:color w:val="000000"/>
+            </w:rPr>
+            <w:t xml:space="preserve"> is acceptable for</w:t>
+          </w:r>
+          <w:r>
+            <w:rPr>
+              <w:rFonts w:ascii="Times New Roman" w:eastAsia="Times New Roman" w:hAnsi="Times New Roman" w:cs="Times New Roman"/>
+              <w:i/>
+              <w:color w:val="000000"/>
+            </w:rPr>
+            <w:t xml:space="preserve"> </w:t>
+          </w:r>
+          <w:r>
+            <w:rPr>
+              <w:rFonts w:ascii="Times New Roman" w:eastAsia="Times New Roman" w:hAnsi="Times New Roman" w:cs="Times New Roman"/>
+              <w:i/>
+            </w:rPr>
+            <w:t>studies</w:t>
+          </w:r>
+          <w:r>
+            <w:rPr>
+              <w:rFonts w:ascii="Times New Roman" w:eastAsia="Times New Roman" w:hAnsi="Times New Roman" w:cs="Times New Roman"/>
+              <w:i/>
+              <w:color w:val="000000"/>
+            </w:rPr>
+            <w:t xml:space="preserve"> </w:t>
+          </w:r>
+          <w:r>
+            <w:rPr>
+              <w:rFonts w:ascii="Times New Roman" w:eastAsia="Times New Roman" w:hAnsi="Times New Roman" w:cs="Times New Roman"/>
+              <w:i/>
+              <w:color w:val="000000"/>
+            </w:rPr>
+            <w:t xml:space="preserve">that </w:t>
+          </w:r>
+          <w:r>
+            <w:rPr>
+              <w:rFonts w:ascii="Times New Roman" w:eastAsia="Times New Roman" w:hAnsi="Times New Roman" w:cs="Times New Roman"/>
+              <w:i/>
+              <w:color w:val="000000"/>
+            </w:rPr>
+            <w:t>involve</w:t>
+          </w:r>
+          <w:r>
+            <w:rPr>
+              <w:rFonts w:ascii="Times New Roman" w:eastAsia="Times New Roman" w:hAnsi="Times New Roman" w:cs="Times New Roman"/>
+              <w:i/>
+              <w:color w:val="000000"/>
+            </w:rPr>
+            <w:t xml:space="preserve"> no greater than minimal risk OR involve greate</w:t>
+          </w:r>
+          <w:r>
+            <w:rPr>
+              <w:rFonts w:ascii="Times New Roman" w:eastAsia="Times New Roman" w:hAnsi="Times New Roman" w:cs="Times New Roman"/>
+              <w:i/>
+              <w:color w:val="000000"/>
+            </w:rPr>
+            <w:t xml:space="preserve">r than </w:t>
+          </w:r>
+          <w:r>
+            <w:rPr>
+              <w:rFonts w:ascii="Times New Roman" w:eastAsia="Times New Roman" w:hAnsi="Times New Roman" w:cs="Times New Roman"/>
+              <w:i/>
+              <w:color w:val="000000"/>
+            </w:rPr>
             <w:lastRenderedPageBreak/>
-            <w:t>Permission from o</w:t>
-          </w:r>
-          <w:r>
-            <w:rPr>
-              <w:rFonts w:ascii="Times New Roman" w:eastAsia="Times New Roman" w:hAnsi="Times New Roman" w:cs="Times New Roman"/>
-              <w:i/>
-              <w:color w:val="000000"/>
-            </w:rPr>
-            <w:t>ne parent</w:t>
-          </w:r>
-          <w:r>
-            <w:rPr>
-              <w:rFonts w:ascii="Times New Roman" w:eastAsia="Times New Roman" w:hAnsi="Times New Roman" w:cs="Times New Roman"/>
-              <w:i/>
-              <w:color w:val="000000"/>
-            </w:rPr>
-            <w:t xml:space="preserve"> is acceptable for</w:t>
-          </w:r>
-          <w:r>
-            <w:rPr>
-              <w:rFonts w:ascii="Times New Roman" w:eastAsia="Times New Roman" w:hAnsi="Times New Roman" w:cs="Times New Roman"/>
-              <w:i/>
-              <w:color w:val="000000"/>
-            </w:rPr>
-            <w:t xml:space="preserve"> </w:t>
-          </w:r>
-          <w:r>
-            <w:rPr>
-              <w:rFonts w:ascii="Times New Roman" w:eastAsia="Times New Roman" w:hAnsi="Times New Roman" w:cs="Times New Roman"/>
-              <w:i/>
-            </w:rPr>
-            <w:t>studies</w:t>
-          </w:r>
-          <w:r>
-            <w:rPr>
-              <w:rFonts w:ascii="Times New Roman" w:eastAsia="Times New Roman" w:hAnsi="Times New Roman" w:cs="Times New Roman"/>
-              <w:i/>
-              <w:color w:val="000000"/>
-            </w:rPr>
-            <w:t xml:space="preserve"> </w:t>
-          </w:r>
-          <w:r>
-            <w:rPr>
-              <w:rFonts w:ascii="Times New Roman" w:eastAsia="Times New Roman" w:hAnsi="Times New Roman" w:cs="Times New Roman"/>
-              <w:i/>
-              <w:color w:val="000000"/>
-            </w:rPr>
-            <w:t xml:space="preserve">that </w:t>
-          </w:r>
-          <w:r>
-            <w:rPr>
-              <w:rFonts w:ascii="Times New Roman" w:eastAsia="Times New Roman" w:hAnsi="Times New Roman" w:cs="Times New Roman"/>
-              <w:i/>
-              <w:color w:val="000000"/>
-            </w:rPr>
-            <w:t>involve</w:t>
-          </w:r>
-          <w:r>
-            <w:rPr>
-              <w:rFonts w:ascii="Times New Roman" w:eastAsia="Times New Roman" w:hAnsi="Times New Roman" w:cs="Times New Roman"/>
-              <w:i/>
-              <w:color w:val="000000"/>
-            </w:rPr>
-            <w:t xml:space="preserve"> no greater than minimal risk OR involve greate</w:t>
-          </w:r>
-          <w:r>
-            <w:rPr>
-              <w:rFonts w:ascii="Times New Roman" w:eastAsia="Times New Roman" w:hAnsi="Times New Roman" w:cs="Times New Roman"/>
-              <w:i/>
-              <w:color w:val="000000"/>
-            </w:rPr>
-            <w:t>r than minimal risk but present</w:t>
+            <w:t>minimal risk but present</w:t>
           </w:r>
           <w:r>
             <w:rPr>
@@ -27995,8 +28028,8 @@
             </w:rPr>
             <w:t>is capable of consent.</w:t>
           </w:r>
-          <w:bookmarkStart w:id="153" w:name="_2xcytpi" w:colFirst="0" w:colLast="0"/>
-          <w:bookmarkEnd w:id="153"/>
+          <w:bookmarkStart w:id="157" w:name="_2xcytpi" w:colFirst="0" w:colLast="0"/>
+          <w:bookmarkEnd w:id="157"/>
         </w:p>
         <w:p>
           <w:pPr>
@@ -28022,7 +28055,6 @@
               <w:i/>
               <w:color w:val="000000"/>
             </w:rPr>
-            <w:lastRenderedPageBreak/>
             <w:t>List the individuals from whom</w:t>
           </w:r>
           <w:r>
@@ -28063,6 +28095,7 @@
               <w:i/>
               <w:color w:val="000000"/>
             </w:rPr>
+            <w:lastRenderedPageBreak/>
             <w:t xml:space="preserve">For research conducted in the </w:t>
           </w:r>
           <w:r>
@@ -28493,11 +28526,11 @@
         <w:ind w:left="2340" w:right="180"/>
       </w:pPr>
     </w:p>
-    <w:bookmarkStart w:id="154" w:name="_Toc536802866" w:displacedByCustomXml="next"/>
-    <w:bookmarkEnd w:id="154" w:displacedByCustomXml="next"/>
-    <w:bookmarkStart w:id="155" w:name="_Toc536802867" w:displacedByCustomXml="next"/>
-    <w:bookmarkEnd w:id="155" w:displacedByCustomXml="next"/>
-    <w:bookmarkStart w:id="156" w:name="_Toc180573" w:displacedByCustomXml="next"/>
+    <w:bookmarkStart w:id="158" w:name="_Toc536802867" w:displacedByCustomXml="next"/>
+    <w:bookmarkEnd w:id="158" w:displacedByCustomXml="next"/>
+    <w:bookmarkStart w:id="159" w:name="_Toc536802866" w:displacedByCustomXml="next"/>
+    <w:bookmarkEnd w:id="159" w:displacedByCustomXml="next"/>
+    <w:bookmarkStart w:id="160" w:name="_Toc180573" w:displacedByCustomXml="next"/>
     <w:sdt>
       <w:sdtPr>
         <w:alias w:val="Process to document consent in writing"/>
@@ -28522,7 +28555,7 @@
             <w:t>Process to Document Consent in Writing</w:t>
           </w:r>
         </w:p>
-        <w:bookmarkEnd w:id="156" w:displacedByCustomXml="next"/>
+        <w:bookmarkEnd w:id="160" w:displacedByCustomXml="next"/>
       </w:sdtContent>
     </w:sdt>
     <w:p>
@@ -28922,7 +28955,7 @@
     <w:p/>
     <w:p/>
     <w:p/>
-    <w:bookmarkStart w:id="157" w:name="_Toc180574" w:displacedByCustomXml="next"/>
+    <w:bookmarkStart w:id="161" w:name="_Toc180574" w:displacedByCustomXml="next"/>
     <w:sdt>
       <w:sdtPr>
         <w:alias w:val="Resources available"/>
@@ -28947,7 +28980,7 @@
             <w:t>Resources Available</w:t>
           </w:r>
         </w:p>
-        <w:bookmarkEnd w:id="157" w:displacedByCustomXml="next"/>
+        <w:bookmarkEnd w:id="161" w:displacedByCustomXml="next"/>
       </w:sdtContent>
     </w:sdt>
     <w:sdt>
@@ -29272,39 +29305,39 @@
         <w:p/>
         <w:p>
           <w:r>
+            <w:t xml:space="preserve">All students, </w:t>
+          </w:r>
+          <w:r>
+            <w:t>researchers</w:t>
+          </w:r>
+          <w:r>
+            <w:t xml:space="preserve">, faculty, and staff at Virginia Tech in </w:t>
+          </w:r>
+          <w:r>
+            <w:t>are eligible for the study.</w:t>
+          </w:r>
+        </w:p>
+        <w:p>
+          <w:r>
+            <w:t>There are 38,000 potential subjects who will have access to our research</w:t>
+          </w:r>
+          <w:r>
+            <w:t xml:space="preserve"> study</w:t>
+          </w:r>
+          <w:r>
+            <w:t>. Of the 38,000 potential subjects</w:t>
+          </w:r>
+          <w:r>
+            <w:t xml:space="preserve">, we will </w:t>
+          </w:r>
+          <w:r>
+            <w:t>primarily</w:t>
+          </w:r>
+          <w:r>
+            <w:t xml:space="preserve"> market to the biomed/health listservs and </w:t>
+          </w:r>
+          <w:r>
             <w:lastRenderedPageBreak/>
-            <w:t xml:space="preserve">All students, </w:t>
-          </w:r>
-          <w:r>
-            <w:t>researchers</w:t>
-          </w:r>
-          <w:r>
-            <w:t xml:space="preserve">, faculty, and staff at Virginia Tech in </w:t>
-          </w:r>
-          <w:r>
-            <w:t>are eligible for the study.</w:t>
-          </w:r>
-        </w:p>
-        <w:p>
-          <w:r>
-            <w:t>There are 38,000 potential subjects who will have access to our research</w:t>
-          </w:r>
-          <w:r>
-            <w:t xml:space="preserve"> study</w:t>
-          </w:r>
-          <w:r>
-            <w:t>. Of the 38,000 potential subjects</w:t>
-          </w:r>
-          <w:r>
-            <w:t xml:space="preserve">, we will </w:t>
-          </w:r>
-          <w:r>
-            <w:t>primarily</w:t>
-          </w:r>
-          <w:r>
-            <w:t xml:space="preserve"> market to the biomed/health listservs and </w:t>
-          </w:r>
-          <w:r>
             <w:t>based on previous workshops</w:t>
           </w:r>
           <w:r>
@@ -29374,7 +29407,7 @@
         <w:ind w:left="1800" w:right="180"/>
       </w:pPr>
     </w:p>
-    <w:bookmarkStart w:id="158" w:name="_Toc180575" w:displacedByCustomXml="next"/>
+    <w:bookmarkStart w:id="162" w:name="_Toc180575" w:displacedByCustomXml="next"/>
     <w:sdt>
       <w:sdtPr>
         <w:rPr>
@@ -29420,7 +29453,7 @@
                 <w:t>Multi-Site Research</w:t>
               </w:r>
             </w:p>
-            <w:bookmarkEnd w:id="158" w:displacedByCustomXml="next"/>
+            <w:bookmarkEnd w:id="162" w:displacedByCustomXml="next"/>
           </w:sdtContent>
         </w:sdt>
         <w:p>
@@ -30859,6 +30892,9 @@
   <w15:person w15:author="Daniel Chen">
     <w15:presenceInfo w15:providerId="Windows Live" w15:userId="713a26838d5e1ace"/>
   </w15:person>
+  <w15:person w15:author="Chen, Daniel">
+    <w15:presenceInfo w15:providerId="None" w15:userId="Chen, Daniel"/>
+  </w15:person>
   <w15:person w15:author="Brown, Anne">
     <w15:presenceInfo w15:providerId="AD" w15:userId="S::ambrown7@vt.edu::1d6e86b5-113b-48b8-8801-f88a0c60f01b"/>
   </w15:person>
@@ -34057,7 +34093,6 @@
   </w:font>
   <w:font w:name="Noto Sans Symbols">
     <w:altName w:val="Calibri"/>
-    <w:panose1 w:val="020B0604020202020204"/>
     <w:charset w:val="00"/>
     <w:family w:val="auto"/>
     <w:pitch w:val="default"/>
@@ -34074,24 +34109,24 @@
     <w:charset w:val="00"/>
     <w:family w:val="swiss"/>
     <w:pitch w:val="variable"/>
-    <w:sig w:usb0="E0002AFF" w:usb1="C0007843" w:usb2="00000009" w:usb3="00000000" w:csb0="000001FF" w:csb1="00000000"/>
+    <w:sig w:usb0="E0002EFF" w:usb1="C000785B" w:usb2="00000009" w:usb3="00000000" w:csb0="000001FF" w:csb1="00000000"/>
   </w:font>
   <w:font w:name="Symbol">
     <w:panose1 w:val="05050102010706020507"/>
-    <w:charset w:val="4D"/>
-    <w:family w:val="decorative"/>
+    <w:charset w:val="02"/>
+    <w:family w:val="roman"/>
     <w:pitch w:val="variable"/>
-    <w:sig w:usb0="00000003" w:usb1="10000000" w:usb2="00000000" w:usb3="00000000" w:csb0="80000001" w:csb1="00000000"/>
+    <w:sig w:usb0="00000000" w:usb1="10000000" w:usb2="00000000" w:usb3="00000000" w:csb0="80000000" w:csb1="00000000"/>
   </w:font>
   <w:font w:name="Wingdings">
     <w:panose1 w:val="05000000000000000000"/>
-    <w:charset w:val="4D"/>
-    <w:family w:val="decorative"/>
+    <w:charset w:val="02"/>
+    <w:family w:val="auto"/>
     <w:pitch w:val="variable"/>
-    <w:sig w:usb0="00000003" w:usb1="10000000" w:usb2="00000000" w:usb3="00000000" w:csb0="80000001" w:csb1="00000000"/>
+    <w:sig w:usb0="00000000" w:usb1="10000000" w:usb2="00000000" w:usb3="00000000" w:csb0="80000000" w:csb1="00000000"/>
   </w:font>
   <w:font w:name="Times">
-    <w:panose1 w:val="02000500000000000000"/>
+    <w:panose1 w:val="02020603050405020304"/>
     <w:charset w:val="00"/>
     <w:family w:val="auto"/>
     <w:pitch w:val="variable"/>
@@ -34106,7 +34141,7 @@
   </w:font>
   <w:font w:name="Segoe UI">
     <w:altName w:val="Arial"/>
-    <w:panose1 w:val="020B0604020202020204"/>
+    <w:panose1 w:val="020B0502040204020203"/>
     <w:charset w:val="00"/>
     <w:family w:val="swiss"/>
     <w:pitch w:val="variable"/>
@@ -34124,7 +34159,7 @@
     <w:charset w:val="00"/>
     <w:family w:val="roman"/>
     <w:pitch w:val="variable"/>
-    <w:sig w:usb0="E00002FF" w:usb1="400004FF" w:usb2="00000000" w:usb3="00000000" w:csb0="0000019F" w:csb1="00000000"/>
+    <w:sig w:usb0="E00006FF" w:usb1="420024FF" w:usb2="02000000" w:usb3="00000000" w:csb0="0000019F" w:csb1="00000000"/>
   </w:font>
   <w:font w:name="MS Gothic">
     <w:altName w:val="ＭＳ ゴシック"/>
@@ -34180,6 +34215,7 @@
     <w:rsid w:val="005E288D"/>
     <w:rsid w:val="00603282"/>
     <w:rsid w:val="00801C31"/>
+    <w:rsid w:val="00934216"/>
     <w:rsid w:val="009E1A76"/>
     <w:rsid w:val="00AA7995"/>
     <w:rsid w:val="00B87C96"/>

</xml_diff>

<commit_message>
initial irb v3.0.0 amendment version
</commit_message>
<xml_diff>
--- a/irb-20-537-data_science_workshops/IRB-20-537-Research Protocol (HRP 503).docx
+++ b/irb-20-537-data_science_workshops/IRB-20-537-Research Protocol (HRP 503).docx
@@ -1,6 +1,6 @@
 
 <file path=word/document.xml><?xml version="1.0" encoding="utf-8"?>
-<w:document xmlns:wpc="http://schemas.microsoft.com/office/word/2010/wordprocessingCanvas" xmlns:cx="http://schemas.microsoft.com/office/drawing/2014/chartex" xmlns:cx1="http://schemas.microsoft.com/office/drawing/2015/9/8/chartex" xmlns:cx2="http://schemas.microsoft.com/office/drawing/2015/10/21/chartex" xmlns:cx3="http://schemas.microsoft.com/office/drawing/2016/5/9/chartex" xmlns:cx4="http://schemas.microsoft.com/office/drawing/2016/5/10/chartex" xmlns:cx5="http://schemas.microsoft.com/office/drawing/2016/5/11/chartex" xmlns:cx6="http://schemas.microsoft.com/office/drawing/2016/5/12/chartex" xmlns:cx7="http://schemas.microsoft.com/office/drawing/2016/5/13/chartex" xmlns:cx8="http://schemas.microsoft.com/office/drawing/2016/5/14/chartex" xmlns:mc="http://schemas.openxmlformats.org/markup-compatibility/2006" xmlns:aink="http://schemas.microsoft.com/office/drawing/2016/ink" xmlns:am3d="http://schemas.microsoft.com/office/drawing/2017/model3d" xmlns:o="urn:schemas-microsoft-com:office:office" xmlns:r="http://schemas.openxmlformats.org/officeDocument/2006/relationships" xmlns:m="http://schemas.openxmlformats.org/officeDocument/2006/math" xmlns:v="urn:schemas-microsoft-com:vml" xmlns:wp14="http://schemas.microsoft.com/office/word/2010/wordprocessingDrawing" xmlns:wp="http://schemas.openxmlformats.org/drawingml/2006/wordprocessingDrawing" xmlns:w10="urn:schemas-microsoft-com:office:word" xmlns:w="http://schemas.openxmlformats.org/wordprocessingml/2006/main" xmlns:w14="http://schemas.microsoft.com/office/word/2010/wordml" xmlns:w15="http://schemas.microsoft.com/office/word/2012/wordml" xmlns:w16cex="http://schemas.microsoft.com/office/word/2018/wordml/cex" xmlns:w16cid="http://schemas.microsoft.com/office/word/2016/wordml/cid" xmlns:w16="http://schemas.microsoft.com/office/word/2018/wordml" xmlns:w16se="http://schemas.microsoft.com/office/word/2015/wordml/symex" xmlns:wpg="http://schemas.microsoft.com/office/word/2010/wordprocessingGroup" xmlns:wpi="http://schemas.microsoft.com/office/word/2010/wordprocessingInk" xmlns:wne="http://schemas.microsoft.com/office/word/2006/wordml" xmlns:wps="http://schemas.microsoft.com/office/word/2010/wordprocessingShape" mc:Ignorable="w14 w15 w16se w16cid w16 w16cex wp14">
+<w:document xmlns:wpc="http://schemas.microsoft.com/office/word/2010/wordprocessingCanvas" xmlns:cx="http://schemas.microsoft.com/office/drawing/2014/chartex" xmlns:cx1="http://schemas.microsoft.com/office/drawing/2015/9/8/chartex" xmlns:cx2="http://schemas.microsoft.com/office/drawing/2015/10/21/chartex" xmlns:cx3="http://schemas.microsoft.com/office/drawing/2016/5/9/chartex" xmlns:cx4="http://schemas.microsoft.com/office/drawing/2016/5/10/chartex" xmlns:cx5="http://schemas.microsoft.com/office/drawing/2016/5/11/chartex" xmlns:cx6="http://schemas.microsoft.com/office/drawing/2016/5/12/chartex" xmlns:cx7="http://schemas.microsoft.com/office/drawing/2016/5/13/chartex" xmlns:cx8="http://schemas.microsoft.com/office/drawing/2016/5/14/chartex" xmlns:mc="http://schemas.openxmlformats.org/markup-compatibility/2006" xmlns:aink="http://schemas.microsoft.com/office/drawing/2016/ink" xmlns:am3d="http://schemas.microsoft.com/office/drawing/2017/model3d" xmlns:o="urn:schemas-microsoft-com:office:office" xmlns:r="http://schemas.openxmlformats.org/officeDocument/2006/relationships" xmlns:m="http://schemas.openxmlformats.org/officeDocument/2006/math" xmlns:v="urn:schemas-microsoft-com:vml" xmlns:wp14="http://schemas.microsoft.com/office/word/2010/wordprocessingDrawing" xmlns:wp="http://schemas.openxmlformats.org/drawingml/2006/wordprocessingDrawing" xmlns:w10="urn:schemas-microsoft-com:office:word" xmlns:w="http://schemas.openxmlformats.org/wordprocessingml/2006/main" xmlns:w14="http://schemas.microsoft.com/office/word/2010/wordml" xmlns:w15="http://schemas.microsoft.com/office/word/2012/wordml" xmlns:w16cex="http://schemas.microsoft.com/office/word/2018/wordml/cex" xmlns:w16cid="http://schemas.microsoft.com/office/word/2016/wordml/cid" xmlns:w16="http://schemas.microsoft.com/office/word/2018/wordml" xmlns:w16sdtdh="http://schemas.microsoft.com/office/word/2020/wordml/sdtdatahash" xmlns:w16se="http://schemas.microsoft.com/office/word/2015/wordml/symex" xmlns:wpg="http://schemas.microsoft.com/office/word/2010/wordprocessingGroup" xmlns:wpi="http://schemas.microsoft.com/office/word/2010/wordprocessingInk" xmlns:wne="http://schemas.microsoft.com/office/word/2006/wordml" xmlns:wps="http://schemas.microsoft.com/office/word/2010/wordprocessingShape" mc:Ignorable="w14 w15 w16se w16cid w16 w16cex w16sdtdh wp14">
   <w:body>
     <w:sdt>
       <w:sdtPr>
@@ -2362,25 +2362,49 @@
           <w:tcPr>
             <w:tcW w:w="1103" w:type="dxa"/>
           </w:tcPr>
-          <w:p/>
+          <w:p>
+            <w:ins w:id="4" w:author="Chen, Daniel" w:date="2021-06-14T15:02:00Z">
+              <w:r>
+                <w:t>3.0.0</w:t>
+              </w:r>
+            </w:ins>
+          </w:p>
         </w:tc>
         <w:tc>
           <w:tcPr>
             <w:tcW w:w="1663" w:type="dxa"/>
           </w:tcPr>
-          <w:p/>
+          <w:p>
+            <w:ins w:id="5" w:author="Chen, Daniel" w:date="2021-06-14T15:02:00Z">
+              <w:r>
+                <w:t>2021-06-14</w:t>
+              </w:r>
+            </w:ins>
+          </w:p>
         </w:tc>
         <w:tc>
           <w:tcPr>
             <w:tcW w:w="4802" w:type="dxa"/>
           </w:tcPr>
-          <w:p/>
+          <w:p>
+            <w:ins w:id="6" w:author="Chen, Daniel" w:date="2021-06-14T15:02:00Z">
+              <w:r>
+                <w:t>Phase 3: long-term workshop assessment</w:t>
+              </w:r>
+            </w:ins>
+          </w:p>
         </w:tc>
         <w:tc>
           <w:tcPr>
             <w:tcW w:w="1288" w:type="dxa"/>
           </w:tcPr>
-          <w:p/>
+          <w:p>
+            <w:ins w:id="7" w:author="Chen, Daniel" w:date="2021-06-14T15:02:00Z">
+              <w:r>
+                <w:t>yes</w:t>
+              </w:r>
+            </w:ins>
+          </w:p>
         </w:tc>
       </w:tr>
     </w:tbl>
@@ -4845,7 +4869,7 @@
         <w:br w:type="page"/>
       </w:r>
     </w:p>
-    <w:bookmarkStart w:id="4" w:name="_Toc180549" w:displacedByCustomXml="next"/>
+    <w:bookmarkStart w:id="8" w:name="_Toc180549" w:displacedByCustomXml="next"/>
     <w:sdt>
       <w:sdtPr>
         <w:alias w:val="Study summary"/>
@@ -4870,7 +4894,7 @@
             <w:t>Study Summary</w:t>
           </w:r>
         </w:p>
-        <w:bookmarkEnd w:id="4" w:displacedByCustomXml="next"/>
+        <w:bookmarkEnd w:id="8" w:displacedByCustomXml="next"/>
       </w:sdtContent>
     </w:sdt>
     <w:p/>
@@ -4997,7 +5021,7 @@
             <w:r>
               <w:t xml:space="preserve"> </w:t>
             </w:r>
-            <w:ins w:id="5" w:author="Chen, Daniel" w:date="2020-09-24T12:38:00Z">
+            <w:ins w:id="9" w:author="Chen, Daniel" w:date="2020-09-24T12:38:00Z">
               <w:r>
                 <w:t xml:space="preserve">and learning materials </w:t>
               </w:r>
@@ -5035,7 +5059,7 @@
             <w:r>
               <w:t>workshop</w:t>
             </w:r>
-            <w:ins w:id="6" w:author="Chen, Daniel" w:date="2020-09-24T12:13:00Z">
+            <w:ins w:id="10" w:author="Chen, Daniel" w:date="2020-09-24T12:13:00Z">
               <w:r>
                 <w:t xml:space="preserve"> and lesson material</w:t>
               </w:r>
@@ -5043,17 +5067,17 @@
             <w:r>
               <w:t xml:space="preserve"> surveys to determine success, appropriateness, and usability of the workshops</w:t>
             </w:r>
-            <w:ins w:id="7" w:author="Chen, Daniel" w:date="2020-09-24T12:13:00Z">
+            <w:ins w:id="11" w:author="Chen, Daniel" w:date="2020-09-24T12:13:00Z">
               <w:r>
                 <w:t xml:space="preserve"> </w:t>
               </w:r>
             </w:ins>
-            <w:ins w:id="8" w:author="Chen, Daniel" w:date="2020-09-24T12:12:00Z">
+            <w:ins w:id="12" w:author="Chen, Daniel" w:date="2020-09-24T12:12:00Z">
               <w:r>
                 <w:t xml:space="preserve">or lesson </w:t>
               </w:r>
             </w:ins>
-            <w:ins w:id="9" w:author="Chen, Daniel" w:date="2020-09-24T12:13:00Z">
+            <w:ins w:id="13" w:author="Chen, Daniel" w:date="2020-09-24T12:13:00Z">
               <w:r>
                 <w:t>materials</w:t>
               </w:r>
@@ -5076,7 +5100,7 @@
             <w:r>
               <w:t xml:space="preserve"> Qualtrics. Individuals can attend the workshops</w:t>
             </w:r>
-            <w:ins w:id="10" w:author="Chen, Daniel" w:date="2020-09-24T17:25:00Z">
+            <w:ins w:id="14" w:author="Chen, Daniel" w:date="2020-09-24T17:25:00Z">
               <w:r>
                 <w:t xml:space="preserve"> and go through the lesson materials</w:t>
               </w:r>
@@ -5089,7 +5113,7 @@
           <w:p>
             <w:pPr>
               <w:rPr>
-                <w:ins w:id="11" w:author="Chen, Daniel" w:date="2020-10-07T21:55:00Z"/>
+                <w:ins w:id="15" w:author="Chen, Daniel" w:date="2020-10-07T21:55:00Z"/>
               </w:rPr>
             </w:pPr>
             <w:r>
@@ -5104,12 +5128,12 @@
             <w:r>
               <w:t xml:space="preserve"> survey </w:t>
             </w:r>
-            <w:del w:id="12" w:author="Brown, Anne" w:date="2020-09-29T17:32:00Z">
+            <w:del w:id="16" w:author="Brown, Anne" w:date="2020-09-29T17:32:00Z">
               <w:r>
                 <w:delText>will be</w:delText>
               </w:r>
             </w:del>
-            <w:ins w:id="13" w:author="Brown, Anne" w:date="2020-09-29T17:32:00Z">
+            <w:ins w:id="17" w:author="Brown, Anne" w:date="2020-09-29T17:32:00Z">
               <w:r>
                 <w:t>was used</w:t>
               </w:r>
@@ -5117,7 +5141,7 @@
             <w:r>
               <w:t xml:space="preserve"> </w:t>
             </w:r>
-            <w:del w:id="14" w:author="Brown, Anne" w:date="2020-09-29T17:32:00Z">
+            <w:del w:id="18" w:author="Brown, Anne" w:date="2020-09-29T17:32:00Z">
               <w:r>
                 <w:delText xml:space="preserve">used </w:delText>
               </w:r>
@@ -5125,7 +5149,7 @@
             <w:r>
               <w:t xml:space="preserve">to develop workshop </w:t>
             </w:r>
-            <w:ins w:id="15" w:author="Chen, Daniel" w:date="2020-09-24T17:26:00Z">
+            <w:ins w:id="19" w:author="Chen, Daniel" w:date="2020-09-24T17:26:00Z">
               <w:r>
                 <w:t xml:space="preserve">and learning </w:t>
               </w:r>
@@ -5157,7 +5181,7 @@
             <w:r>
               <w:t>p</w:t>
             </w:r>
-            <w:ins w:id="16" w:author="Chen, Daniel" w:date="2020-09-24T17:26:00Z">
+            <w:ins w:id="20" w:author="Chen, Daniel" w:date="2020-09-24T17:26:00Z">
               <w:r>
                 <w:t xml:space="preserve"> and learning materials</w:t>
               </w:r>
@@ -5168,12 +5192,12 @@
             <w:r>
               <w:t xml:space="preserve"> Workshops are planned for Fall 2020-Spring 2021.</w:t>
             </w:r>
-            <w:ins w:id="17" w:author="Chen, Daniel" w:date="2020-09-24T17:26:00Z">
+            <w:ins w:id="21" w:author="Chen, Daniel" w:date="2020-09-24T17:26:00Z">
               <w:r>
                 <w:t xml:space="preserve"> The lesson materials will be posted freely online</w:t>
               </w:r>
             </w:ins>
-            <w:ins w:id="18" w:author="Chen, Daniel" w:date="2020-10-07T21:54:00Z">
+            <w:ins w:id="22" w:author="Chen, Daniel" w:date="2020-10-07T21:54:00Z">
               <w:r>
                 <w:t xml:space="preserve"> at </w:t>
               </w:r>
@@ -5181,7 +5205,7 @@
                 <w:t>https://ds4biomed.tech/</w:t>
               </w:r>
             </w:ins>
-            <w:ins w:id="19" w:author="Chen, Daniel" w:date="2020-09-24T17:26:00Z">
+            <w:ins w:id="23" w:author="Chen, Daniel" w:date="2020-09-24T17:26:00Z">
               <w:r>
                 <w:t>.</w:t>
               </w:r>
@@ -5189,32 +5213,47 @@
             <w:r>
               <w:t xml:space="preserve"> </w:t>
             </w:r>
-            <w:del w:id="20" w:author="Brown, Anne" w:date="2020-09-29T17:32:00Z">
+            <w:del w:id="24" w:author="Brown, Anne" w:date="2020-09-29T17:32:00Z">
               <w:r>
                 <w:delText xml:space="preserve">An </w:delText>
               </w:r>
             </w:del>
-            <w:ins w:id="21" w:author="Brown, Anne" w:date="2020-09-29T17:32:00Z">
+            <w:ins w:id="25" w:author="Brown, Anne" w:date="2020-09-29T17:32:00Z">
+              <w:del w:id="26" w:author="Chen, Daniel" w:date="2021-06-14T15:06:00Z">
+                <w:r>
+                  <w:delText>This</w:delText>
+                </w:r>
+              </w:del>
+            </w:ins>
+            <w:ins w:id="27" w:author="Chen, Daniel" w:date="2021-06-14T15:07:00Z">
               <w:r>
-                <w:t xml:space="preserve">This </w:t>
+                <w:t xml:space="preserve">The version </w:t>
               </w:r>
-              <w:del w:id="22" w:author="Chen, Daniel" w:date="2020-10-07T21:51:00Z">
+              <w:r>
+                <w:t>2.0.0</w:t>
+              </w:r>
+            </w:ins>
+            <w:ins w:id="28" w:author="Brown, Anne" w:date="2020-09-29T17:32:00Z">
+              <w:r>
+                <w:t xml:space="preserve"> </w:t>
+              </w:r>
+              <w:del w:id="29" w:author="Chen, Daniel" w:date="2020-10-07T21:51:00Z">
                 <w:r>
                   <w:delText>amendemtn</w:delText>
                 </w:r>
               </w:del>
             </w:ins>
-            <w:ins w:id="23" w:author="Chen, Daniel" w:date="2020-10-07T21:51:00Z">
+            <w:ins w:id="30" w:author="Chen, Daniel" w:date="2020-10-07T21:51:00Z">
               <w:r>
                 <w:t>amendment</w:t>
               </w:r>
             </w:ins>
-            <w:ins w:id="24" w:author="Brown, Anne" w:date="2020-09-29T17:32:00Z">
+            <w:ins w:id="31" w:author="Brown, Anne" w:date="2020-09-29T17:32:00Z">
               <w:r>
                 <w:t xml:space="preserve"> is to include Phase 2 research plans, which contain </w:t>
               </w:r>
             </w:ins>
-            <w:del w:id="25" w:author="Brown, Anne" w:date="2020-09-29T17:33:00Z">
+            <w:del w:id="32" w:author="Brown, Anne" w:date="2020-09-29T17:33:00Z">
               <w:r>
                 <w:delText xml:space="preserve">amendment with </w:delText>
               </w:r>
@@ -5225,7 +5264,7 @@
             <w:r>
               <w:t xml:space="preserve">, </w:t>
             </w:r>
-            <w:ins w:id="26" w:author="Chen, Daniel" w:date="2020-10-07T21:54:00Z">
+            <w:ins w:id="33" w:author="Chen, Daniel" w:date="2020-10-07T21:54:00Z">
               <w:r>
                 <w:t xml:space="preserve">and </w:t>
               </w:r>
@@ -5233,7 +5272,7 @@
             <w:r>
               <w:t xml:space="preserve">post, </w:t>
             </w:r>
-            <w:del w:id="27" w:author="Chen, Daniel" w:date="2020-10-07T21:54:00Z">
+            <w:del w:id="34" w:author="Chen, Daniel" w:date="2020-10-07T21:54:00Z">
               <w:r>
                 <w:delText>and long-term</w:delText>
               </w:r>
@@ -5244,17 +5283,17 @@
             <w:r>
               <w:t xml:space="preserve">workshop assessment questions </w:t>
             </w:r>
-            <w:del w:id="28" w:author="Brown, Anne" w:date="2020-09-29T17:33:00Z">
+            <w:del w:id="35" w:author="Brown, Anne" w:date="2020-09-29T17:33:00Z">
               <w:r>
                 <w:delText>will be added to this IRB o</w:delText>
               </w:r>
             </w:del>
-            <w:ins w:id="29" w:author="Brown, Anne" w:date="2020-09-29T17:33:00Z">
+            <w:ins w:id="36" w:author="Brown, Anne" w:date="2020-09-29T17:33:00Z">
               <w:r>
                 <w:t>that were</w:t>
               </w:r>
             </w:ins>
-            <w:del w:id="30" w:author="Brown, Anne" w:date="2020-09-29T17:33:00Z">
+            <w:del w:id="37" w:author="Brown, Anne" w:date="2020-09-29T17:33:00Z">
               <w:r>
                 <w:delText>nce</w:delText>
               </w:r>
@@ -5262,11 +5301,41 @@
             <w:r>
               <w:t xml:space="preserve"> crafted based on the results of Phase 1. </w:t>
             </w:r>
-            <w:ins w:id="31" w:author="Chen, Daniel" w:date="2020-10-07T21:55:00Z">
+            <w:ins w:id="38" w:author="Chen, Daniel" w:date="2021-06-14T15:07:00Z">
               <w:r>
-                <w:t xml:space="preserve">Phase 3 long-term assessment survey will be posted in a future amendment. </w:t>
+                <w:t xml:space="preserve">The version 3.0.0 </w:t>
               </w:r>
             </w:ins>
+            <w:ins w:id="39" w:author="Chen, Daniel" w:date="2021-06-14T15:06:00Z">
+              <w:r>
+                <w:t xml:space="preserve">amendment for </w:t>
+              </w:r>
+            </w:ins>
+            <w:ins w:id="40" w:author="Chen, Daniel" w:date="2020-10-07T21:55:00Z">
+              <w:r>
+                <w:t xml:space="preserve">Phase 3 </w:t>
+              </w:r>
+            </w:ins>
+            <w:ins w:id="41" w:author="Chen, Daniel" w:date="2021-06-14T15:07:00Z">
+              <w:r>
+                <w:t xml:space="preserve">includes the </w:t>
+              </w:r>
+            </w:ins>
+            <w:ins w:id="42" w:author="Chen, Daniel" w:date="2020-10-07T21:55:00Z">
+              <w:r>
+                <w:t>long-term assessment surve</w:t>
+              </w:r>
+            </w:ins>
+            <w:ins w:id="43" w:author="Chen, Daniel" w:date="2021-06-14T15:07:00Z">
+              <w:r>
+                <w:t>y</w:t>
+              </w:r>
+            </w:ins>
+            <w:ins w:id="44" w:author="Chen, Daniel" w:date="2020-10-07T21:55:00Z">
+              <w:r>
+                <w:t xml:space="preserve">. </w:t>
+              </w:r>
+            </w:ins>
             <w:r>
               <w:t xml:space="preserve">No personal information will be collected in any of the surveys. </w:t>
             </w:r>
@@ -5302,45 +5371,51 @@
             <w:r>
               <w:t xml:space="preserve"> </w:t>
             </w:r>
-            <w:ins w:id="32" w:author="Chen, Daniel" w:date="2020-09-24T17:27:00Z">
+            <w:ins w:id="45" w:author="Chen, Daniel" w:date="2020-09-24T17:27:00Z">
               <w:r>
                 <w:t xml:space="preserve">For individuals who </w:t>
               </w:r>
             </w:ins>
-            <w:ins w:id="33" w:author="Chen, Daniel" w:date="2020-09-24T17:28:00Z">
+            <w:ins w:id="46" w:author="Chen, Daniel" w:date="2020-09-24T17:28:00Z">
               <w:r>
                 <w:t>wish</w:t>
               </w:r>
             </w:ins>
-            <w:ins w:id="34" w:author="Chen, Daniel" w:date="2020-09-24T17:27:00Z">
+            <w:ins w:id="47" w:author="Chen, Daniel" w:date="2020-09-24T17:27:00Z">
               <w:r>
                 <w:t xml:space="preserve"> to take the </w:t>
               </w:r>
             </w:ins>
-            <w:ins w:id="35" w:author="Chen, Daniel" w:date="2020-09-24T17:28:00Z">
+            <w:ins w:id="48" w:author="Chen, Daniel" w:date="2020-09-24T17:28:00Z">
               <w:r>
-                <w:t>learning materials and lean on their own, they are free to do so without signing up for the</w:t>
+                <w:t>learning materials and lea</w:t>
               </w:r>
             </w:ins>
-            <w:ins w:id="36" w:author="Chen, Daniel" w:date="2020-09-24T17:29:00Z">
+            <w:ins w:id="49" w:author="Chen, Daniel" w:date="2021-06-14T15:08:00Z">
               <w:r>
-                <w:t xml:space="preserve"> workshop. We will have the same pre-post survey linked with the learning materials so </w:t>
+                <w:t>r</w:t>
               </w:r>
+            </w:ins>
+            <w:ins w:id="50" w:author="Chen, Daniel" w:date="2020-09-24T17:28:00Z">
               <w:r>
-                <w:lastRenderedPageBreak/>
-                <w:t>we can get feedback about how the materials present themselves in a self-learning pace.</w:t>
+                <w:t>n on their own, they are free to do so without signing up for the</w:t>
+              </w:r>
+            </w:ins>
+            <w:ins w:id="51" w:author="Chen, Daniel" w:date="2020-09-24T17:29:00Z">
+              <w:r>
+                <w:t xml:space="preserve"> workshop. We will have the same pre-post survey linked with the learning materials so we can get feedback about how the materials present themselves in a self-learning pace.</w:t>
               </w:r>
             </w:ins>
           </w:p>
           <w:p>
             <w:pPr>
               <w:rPr>
-                <w:ins w:id="37" w:author="Chen, Daniel" w:date="2020-10-07T21:55:00Z"/>
+                <w:ins w:id="52" w:author="Chen, Daniel" w:date="2020-10-07T21:55:00Z"/>
               </w:rPr>
             </w:pPr>
           </w:p>
           <w:p>
-            <w:ins w:id="38" w:author="Chen, Daniel" w:date="2020-10-07T21:55:00Z">
+            <w:ins w:id="53" w:author="Chen, Daniel" w:date="2020-10-07T21:55:00Z">
               <w:r>
                 <w:t>Workshop deliverables</w:t>
               </w:r>
@@ -5348,10 +5423,17 @@
                 <w:t xml:space="preserve"> will also be collected during</w:t>
               </w:r>
             </w:ins>
-            <w:ins w:id="39" w:author="Chen, Daniel" w:date="2020-10-07T21:56:00Z">
+            <w:ins w:id="54" w:author="Chen, Daniel" w:date="2020-10-07T21:56:00Z">
               <w:r>
                 <w:t xml:space="preserve"> Phase 2</w:t>
               </w:r>
+            </w:ins>
+            <w:ins w:id="55" w:author="Chen, Daniel" w:date="2021-06-14T15:08:00Z">
+              <w:r>
+                <w:t xml:space="preserve"> and 3</w:t>
+              </w:r>
+            </w:ins>
+            <w:ins w:id="56" w:author="Chen, Daniel" w:date="2020-10-07T21:56:00Z">
               <w:r>
                 <w:t xml:space="preserve">. Students may opt-into this part of the study by </w:t>
               </w:r>
@@ -5365,18 +5447,38 @@
                 <w:t xml:space="preserve"> and this will be linked to their consent</w:t>
               </w:r>
             </w:ins>
-            <w:ins w:id="40" w:author="Chen, Daniel" w:date="2020-10-07T21:57:00Z">
+            <w:ins w:id="57" w:author="Chen, Daniel" w:date="2020-10-07T21:57:00Z">
               <w:r>
                 <w:t xml:space="preserve"> </w:t>
               </w:r>
               <w:r>
-                <w:t>in Phase 2.</w:t>
+                <w:t>in Phase 2</w:t>
+              </w:r>
+            </w:ins>
+            <w:ins w:id="58" w:author="Chen, Daniel" w:date="2021-06-14T15:09:00Z">
+              <w:r>
+                <w:t xml:space="preserve"> and 3</w:t>
+              </w:r>
+            </w:ins>
+            <w:ins w:id="59" w:author="Chen, Daniel" w:date="2020-10-07T21:57:00Z">
+              <w:r>
+                <w:t>.</w:t>
               </w:r>
               <w:r>
                 <w:t xml:space="preserve">  If there is no identifier match from the workshop deliverables and the </w:t>
               </w:r>
               <w:r>
-                <w:t xml:space="preserve">results of the Phase 2 pre-workshop survey, </w:t>
+                <w:t>results of the Phase 2 pre-workshop survey</w:t>
+              </w:r>
+            </w:ins>
+            <w:ins w:id="60" w:author="Chen, Daniel" w:date="2021-06-14T15:09:00Z">
+              <w:r>
+                <w:t xml:space="preserve"> and Phase 3 long-term survey</w:t>
+              </w:r>
+            </w:ins>
+            <w:ins w:id="61" w:author="Chen, Daniel" w:date="2020-10-07T21:57:00Z">
+              <w:r>
+                <w:t xml:space="preserve">, </w:t>
               </w:r>
               <w:r>
                 <w:t xml:space="preserve">the </w:t>
@@ -5394,17 +5496,17 @@
                 <w:t xml:space="preserve"> as a</w:t>
               </w:r>
             </w:ins>
-            <w:ins w:id="41" w:author="Chen, Daniel" w:date="2020-10-07T22:00:00Z">
+            <w:ins w:id="62" w:author="Chen, Daniel" w:date="2020-10-07T22:00:00Z">
               <w:r>
                 <w:t xml:space="preserve"> </w:t>
               </w:r>
             </w:ins>
-            <w:ins w:id="42" w:author="Chen, Daniel" w:date="2020-10-07T21:57:00Z">
+            <w:ins w:id="63" w:author="Chen, Daniel" w:date="2020-10-07T21:57:00Z">
               <w:r>
                 <w:t>part of the resea</w:t>
               </w:r>
             </w:ins>
-            <w:ins w:id="43" w:author="Chen, Daniel" w:date="2020-10-07T21:58:00Z">
+            <w:ins w:id="64" w:author="Chen, Daniel" w:date="2020-10-07T21:58:00Z">
               <w:r>
                 <w:t>rch study.</w:t>
               </w:r>
@@ -5415,7 +5517,7 @@
             <w:r>
               <w:t>This work seeks to develop learner personas to create more effective, engaging, and useful data science workshops</w:t>
             </w:r>
-            <w:ins w:id="44" w:author="Chen, Daniel" w:date="2020-09-24T17:30:00Z">
+            <w:ins w:id="65" w:author="Chen, Daniel" w:date="2020-09-24T17:30:00Z">
               <w:r>
                 <w:t xml:space="preserve"> and learning materials</w:t>
               </w:r>
@@ -5423,12 +5525,12 @@
             <w:r>
               <w:t xml:space="preserve"> for individuals in the biomedical/health field, and then measure the success of those workshops </w:t>
             </w:r>
-            <w:ins w:id="45" w:author="Chen, Daniel" w:date="2020-09-24T17:30:00Z">
+            <w:ins w:id="66" w:author="Chen, Daniel" w:date="2020-09-24T17:30:00Z">
               <w:r>
                 <w:t>and training materials</w:t>
               </w:r>
             </w:ins>
-            <w:del w:id="46" w:author="Chen, Daniel" w:date="2020-09-24T17:30:00Z">
+            <w:del w:id="67" w:author="Chen, Daniel" w:date="2020-09-24T17:30:00Z">
               <w:r>
                 <w:delText>delivered</w:delText>
               </w:r>
@@ -5463,7 +5565,7 @@
             <w:r>
               <w:t xml:space="preserve">, as workshop </w:t>
             </w:r>
-            <w:ins w:id="47" w:author="Chen, Daniel" w:date="2020-09-24T17:30:00Z">
+            <w:ins w:id="68" w:author="Chen, Daniel" w:date="2020-09-24T17:30:00Z">
               <w:r>
                 <w:t xml:space="preserve">and self-learning </w:t>
               </w:r>
@@ -5596,7 +5698,7 @@
             <w:r>
               <w:t xml:space="preserve">2. Create lesson </w:t>
             </w:r>
-            <w:ins w:id="48" w:author="Chen, Daniel" w:date="2020-09-24T17:45:00Z">
+            <w:ins w:id="69" w:author="Chen, Daniel" w:date="2020-09-24T17:45:00Z">
               <w:r>
                 <w:t xml:space="preserve">and </w:t>
               </w:r>
@@ -5604,12 +5706,12 @@
             <w:r>
               <w:t xml:space="preserve">workshop materials to </w:t>
             </w:r>
-            <w:del w:id="49" w:author="Chen, Daniel" w:date="2020-09-24T17:45:00Z">
+            <w:del w:id="70" w:author="Chen, Daniel" w:date="2020-09-24T17:45:00Z">
               <w:r>
                 <w:delText xml:space="preserve">each </w:delText>
               </w:r>
             </w:del>
-            <w:ins w:id="50" w:author="Chen, Daniel" w:date="2020-09-24T17:45:00Z">
+            <w:ins w:id="71" w:author="Chen, Daniel" w:date="2020-09-24T17:45:00Z">
               <w:r>
                 <w:t xml:space="preserve">ease </w:t>
               </w:r>
@@ -5670,7 +5772,7 @@
             <w:r>
               <w:t xml:space="preserve"> who will be attending curated workshops </w:t>
             </w:r>
-            <w:ins w:id="51" w:author="Chen, Daniel" w:date="2020-09-24T17:46:00Z">
+            <w:ins w:id="72" w:author="Chen, Daniel" w:date="2020-09-24T17:46:00Z">
               <w:r>
                 <w:t xml:space="preserve">or self-learn </w:t>
               </w:r>
@@ -5681,7 +5783,7 @@
             <w:r>
               <w:t xml:space="preserve"> Individuals under the age of 18 will not be allowed to consent into the study. </w:t>
             </w:r>
-            <w:ins w:id="52" w:author="Chen, Daniel" w:date="2020-09-24T17:46:00Z">
+            <w:ins w:id="73" w:author="Chen, Daniel" w:date="2020-09-24T17:46:00Z">
               <w:r>
                 <w:t>But the workshops and materials will be open to the public.</w:t>
               </w:r>
@@ -5812,15 +5914,23 @@
             <w:r>
               <w:t xml:space="preserve">Phase 1 - Learner persona survey to create workshop materials, Phase 2 - pre/post survey on workshop </w:t>
             </w:r>
-            <w:ins w:id="53" w:author="Chen, Daniel" w:date="2020-09-24T17:57:00Z">
+            <w:ins w:id="74" w:author="Chen, Daniel" w:date="2020-09-24T17:57:00Z">
               <w:r>
                 <w:t xml:space="preserve">and learning material </w:t>
               </w:r>
             </w:ins>
             <w:r>
-              <w:t xml:space="preserve">effectiveness and learning outcomes, workshop observations and deliverables (code/visualization produced).  Phase 2 research interventions will be included as an amendment based on Phase 1 results. </w:t>
-            </w:r>
-            <w:ins w:id="54" w:author="Chen, Daniel" w:date="2020-09-24T17:57:00Z">
+              <w:t xml:space="preserve">effectiveness and learning outcomes, workshop observations and deliverables (code/visualization produced).  </w:t>
+            </w:r>
+            <w:ins w:id="75" w:author="Chen, Daniel" w:date="2021-06-14T15:11:00Z">
+              <w:r>
+                <w:t xml:space="preserve">Phase 3 - long-term workshop outcomes. </w:t>
+              </w:r>
+            </w:ins>
+            <w:r>
+              <w:t xml:space="preserve">Phase 2 research interventions will be included as an amendment based on Phase 1 results. </w:t>
+            </w:r>
+            <w:ins w:id="76" w:author="Chen, Daniel" w:date="2020-09-24T17:57:00Z">
               <w:r>
                 <w:t>Phase 3 research interventions will be included as an amendment based on Phase 2 results.</w:t>
               </w:r>
@@ -5885,7 +5995,23 @@
               <w:t>-15</w:t>
             </w:r>
             <w:r>
-              <w:t xml:space="preserve"> minutes to take and will be administered electronically via Qualtrics. We expect to complete this work from July 2020-April 2021.</w:t>
+              <w:t xml:space="preserve"> minutes to take and will be administered electronically via Qualtrics. We expect to complete this work from July 2020-</w:t>
+            </w:r>
+            <w:del w:id="77" w:author="Chen, Daniel" w:date="2021-06-14T15:11:00Z">
+              <w:r>
+                <w:delText xml:space="preserve">April </w:delText>
+              </w:r>
+            </w:del>
+            <w:ins w:id="78" w:author="Chen, Daniel" w:date="2021-06-14T15:11:00Z">
+              <w:r>
+                <w:t>August</w:t>
+              </w:r>
+              <w:r>
+                <w:t xml:space="preserve"> </w:t>
+              </w:r>
+            </w:ins>
+            <w:r>
+              <w:t>2021.</w:t>
             </w:r>
           </w:p>
         </w:tc>
@@ -6057,7 +6183,7 @@
           <w:p>
             <w:pPr>
               <w:rPr>
-                <w:ins w:id="55" w:author="Chen, Daniel" w:date="2020-09-24T17:58:00Z"/>
+                <w:ins w:id="79" w:author="Chen, Daniel" w:date="2020-09-24T17:58:00Z"/>
                 <w:highlight w:val="yellow"/>
               </w:rPr>
             </w:pPr>
@@ -6101,7 +6227,7 @@
     </w:tbl>
     <w:p/>
     <w:p/>
-    <w:bookmarkStart w:id="56" w:name="_Toc180550" w:displacedByCustomXml="next"/>
+    <w:bookmarkStart w:id="80" w:name="_Toc180550" w:displacedByCustomXml="next"/>
     <w:sdt>
       <w:sdtPr>
         <w:alias w:val="Objectives"/>
@@ -6127,7 +6253,7 @@
             <w:t>Objectives</w:t>
           </w:r>
         </w:p>
-        <w:bookmarkEnd w:id="56" w:displacedByCustomXml="next"/>
+        <w:bookmarkEnd w:id="80" w:displacedByCustomXml="next"/>
       </w:sdtContent>
     </w:sdt>
     <w:p>
@@ -6395,17 +6521,17 @@
           <w:r>
             <w:t xml:space="preserve">The information from this work will inform the researchers of learner personas of individuals who will take data science workshops </w:t>
           </w:r>
-          <w:ins w:id="57" w:author="Chen, Daniel" w:date="2020-09-24T17:58:00Z">
+          <w:ins w:id="81" w:author="Chen, Daniel" w:date="2020-09-24T17:58:00Z">
             <w:r>
               <w:t xml:space="preserve">or </w:t>
             </w:r>
           </w:ins>
-          <w:ins w:id="58" w:author="Chen, Daniel" w:date="2020-09-24T17:59:00Z">
+          <w:ins w:id="82" w:author="Chen, Daniel" w:date="2020-09-24T17:59:00Z">
             <w:r>
               <w:t>self-learn</w:t>
             </w:r>
           </w:ins>
-          <w:ins w:id="59" w:author="Chen, Daniel" w:date="2020-09-24T17:58:00Z">
+          <w:ins w:id="83" w:author="Chen, Daniel" w:date="2020-09-24T17:58:00Z">
             <w:r>
               <w:t xml:space="preserve"> </w:t>
             </w:r>
@@ -6413,7 +6539,7 @@
           <w:r>
             <w:t>and create tailored materials to improve workshop participant</w:t>
           </w:r>
-          <w:ins w:id="60" w:author="Chen, Daniel" w:date="2020-09-24T17:59:00Z">
+          <w:ins w:id="84" w:author="Chen, Daniel" w:date="2020-09-24T17:59:00Z">
             <w:r>
               <w:t xml:space="preserve"> and </w:t>
             </w:r>
@@ -6622,12 +6748,12 @@
           <w:r>
             <w:t xml:space="preserve">4. </w:t>
           </w:r>
-          <w:del w:id="61" w:author="Chen, Daniel" w:date="2020-09-24T18:04:00Z">
+          <w:del w:id="85" w:author="Chen, Daniel" w:date="2020-09-24T18:04:00Z">
             <w:r>
               <w:delText xml:space="preserve">Workshops </w:delText>
             </w:r>
           </w:del>
-          <w:ins w:id="62" w:author="Chen, Daniel" w:date="2020-09-24T18:04:00Z">
+          <w:ins w:id="86" w:author="Chen, Daniel" w:date="2020-09-24T18:04:00Z">
             <w:r>
               <w:t>Learning materials</w:t>
             </w:r>
@@ -6657,7 +6783,7 @@
           <w:r>
             <w:t xml:space="preserve">5. </w:t>
           </w:r>
-          <w:del w:id="63" w:author="Chen, Daniel" w:date="2020-09-24T18:04:00Z">
+          <w:del w:id="87" w:author="Chen, Daniel" w:date="2020-09-24T18:04:00Z">
             <w:r>
               <w:delText>W</w:delText>
             </w:r>
@@ -6665,12 +6791,12 @@
               <w:delText xml:space="preserve">orkshops </w:delText>
             </w:r>
           </w:del>
-          <w:ins w:id="64" w:author="Chen, Daniel" w:date="2020-09-24T18:04:00Z">
+          <w:ins w:id="88" w:author="Chen, Daniel" w:date="2020-09-24T18:04:00Z">
             <w:r>
               <w:t xml:space="preserve">These </w:t>
             </w:r>
           </w:ins>
-          <w:ins w:id="65" w:author="Chen, Daniel" w:date="2020-09-24T18:05:00Z">
+          <w:ins w:id="89" w:author="Chen, Daniel" w:date="2020-09-24T18:05:00Z">
             <w:r>
               <w:t xml:space="preserve">workshops and </w:t>
             </w:r>
@@ -6678,7 +6804,7 @@
               <w:t xml:space="preserve">learning </w:t>
             </w:r>
           </w:ins>
-          <w:ins w:id="66" w:author="Chen, Daniel" w:date="2020-09-24T18:04:00Z">
+          <w:ins w:id="90" w:author="Chen, Daniel" w:date="2020-09-24T18:04:00Z">
             <w:r>
               <w:t>materials</w:t>
             </w:r>
@@ -6711,7 +6837,7 @@
           <w:r>
             <w:t>orkshops</w:t>
           </w:r>
-          <w:ins w:id="67" w:author="Chen, Daniel" w:date="2020-09-24T18:05:00Z">
+          <w:ins w:id="91" w:author="Chen, Daniel" w:date="2020-09-24T18:05:00Z">
             <w:r>
               <w:t xml:space="preserve"> and learning materials</w:t>
             </w:r>
@@ -6738,7 +6864,7 @@
         <w:ind w:left="1260" w:right="180"/>
       </w:pPr>
     </w:p>
-    <w:bookmarkStart w:id="68" w:name="_Toc180551" w:displacedByCustomXml="next"/>
+    <w:bookmarkStart w:id="92" w:name="_Toc180551" w:displacedByCustomXml="next"/>
     <w:sdt>
       <w:sdtPr>
         <w:alias w:val="Background"/>
@@ -6765,7 +6891,7 @@
             <w:t>Background</w:t>
           </w:r>
         </w:p>
-        <w:bookmarkEnd w:id="68" w:displacedByCustomXml="next"/>
+        <w:bookmarkEnd w:id="92" w:displacedByCustomXml="next"/>
       </w:sdtContent>
     </w:sdt>
     <w:p>
@@ -6866,11 +6992,11 @@
       <w:sdtContent>
         <w:p>
           <w:r>
-            <w:t xml:space="preserve">Evidence-based medicine is now considered the Holy Grail [1]. However, this means clinicians are required to integrate vast amounts of information from numerous sources in for their clinical practice on top of their clinical duties. This poses a challenge to both clinicians and patients [1]. Since, clinical guidelines cater towards the average treatment </w:t>
+            <w:t xml:space="preserve">Evidence-based medicine is now considered the Holy Grail [1]. However, this means clinicians are required to integrate vast amounts of information from numerous sources in for their clinical practice on top of their clinical duties. This poses a challenge to both clinicians and patients [1]. Since, clinical guidelines cater towards the average treatment success rate, there is a considerable amount of uncertainty around what is best for any </w:t>
           </w:r>
           <w:r>
             <w:lastRenderedPageBreak/>
-            <w:t xml:space="preserve">success rate, there is a considerable amount of uncertainty around what is best for any one patient. Probability and uncertainty is unintuitive, and humans constantly perceive them incorrectly (e.g., consider the Monty Hall problem or the base-rate fallacy) but clinical decisions made under uncertainty are a commonplace, yet, very few doctors have any formal training in probability or decision theory [1]. </w:t>
+            <w:t xml:space="preserve">one patient. Probability and uncertainty is unintuitive, and humans constantly perceive them incorrectly (e.g., consider the Monty Hall problem or the base-rate fallacy) but clinical decisions made under uncertainty are a commonplace, yet, very few doctors have any formal training in probability or decision theory [1]. </w:t>
           </w:r>
         </w:p>
         <w:p/>
@@ -7311,7 +7437,7 @@
         <w:ind w:right="180"/>
       </w:pPr>
     </w:p>
-    <w:bookmarkStart w:id="69" w:name="_Toc180552" w:displacedByCustomXml="next"/>
+    <w:bookmarkStart w:id="93" w:name="_Toc180552" w:displacedByCustomXml="next"/>
     <w:sdt>
       <w:sdtPr>
         <w:alias w:val="Study endpoints"/>
@@ -7337,7 +7463,7 @@
             <w:t>Study Endpoints</w:t>
           </w:r>
         </w:p>
-        <w:bookmarkEnd w:id="69" w:displacedByCustomXml="next"/>
+        <w:bookmarkEnd w:id="93" w:displacedByCustomXml="next"/>
       </w:sdtContent>
     </w:sdt>
     <w:sdt>
@@ -7627,14 +7753,14 @@
             <w:rPr>
               <w:i/>
             </w:rPr>
-            <w:t xml:space="preserve">The </w:t>
+            <w:t xml:space="preserve">The probability and magnitude of harm or discomfort anticipated in the research that are not greater in and of themselves than those ordinarily encountered in </w:t>
           </w:r>
           <w:r>
             <w:rPr>
               <w:i/>
             </w:rPr>
             <w:lastRenderedPageBreak/>
-            <w:t>probability and magnitude of harm or discomfort anticipated in the research that are not greater in and of themselves than those ordinarily encountered in daily life or during the performance of routine physical or psychological examinations or tests.)</w:t>
+            <w:t>daily life or during the performance of routine physical or psychological examinations or tests.)</w:t>
           </w:r>
         </w:sdtContent>
       </w:sdt>
@@ -7695,7 +7821,7 @@
         <w:ind w:left="1260" w:right="180"/>
       </w:pPr>
     </w:p>
-    <w:bookmarkStart w:id="70" w:name="_Toc180553" w:displacedByCustomXml="next"/>
+    <w:bookmarkStart w:id="94" w:name="_Toc180553" w:displacedByCustomXml="next"/>
     <w:sdt>
       <w:sdtPr>
         <w:alias w:val="Study design and stat. analysis"/>
@@ -7721,7 +7847,7 @@
             <w:t>Study Design and Statistical Analysis Plan</w:t>
           </w:r>
         </w:p>
-        <w:bookmarkEnd w:id="70" w:displacedByCustomXml="next"/>
+        <w:bookmarkEnd w:id="94" w:displacedByCustomXml="next"/>
       </w:sdtContent>
     </w:sdt>
     <w:p>
@@ -7876,7 +8002,7 @@
           <w:r>
             <w:t xml:space="preserve">workshop </w:t>
           </w:r>
-          <w:ins w:id="71" w:author="Chen, Daniel" w:date="2020-09-24T18:09:00Z">
+          <w:ins w:id="95" w:author="Chen, Daniel" w:date="2020-09-24T18:09:00Z">
             <w:r>
               <w:t xml:space="preserve">and learning material </w:t>
             </w:r>
@@ -7896,13 +8022,13 @@
             <w:pStyle w:val="ListParagraph"/>
             <w:ind w:left="1260"/>
             <w:rPr>
-              <w:ins w:id="72" w:author="Chen, Daniel" w:date="2020-09-25T13:43:00Z"/>
+              <w:ins w:id="96" w:author="Chen, Daniel" w:date="2020-09-25T13:43:00Z"/>
             </w:rPr>
           </w:pPr>
           <w:r>
             <w:t xml:space="preserve">A series of </w:t>
           </w:r>
-          <w:del w:id="73" w:author="Chen, Daniel" w:date="2020-10-07T21:59:00Z">
+          <w:del w:id="97" w:author="Chen, Daniel" w:date="2020-10-07T21:59:00Z">
             <w:r>
               <w:delText>assessments</w:delText>
             </w:r>
@@ -7913,50 +8039,44 @@
               <w:delText>questionnaires</w:delText>
             </w:r>
           </w:del>
-          <w:ins w:id="74" w:author="Chen, Daniel" w:date="2020-10-07T21:59:00Z">
+          <w:ins w:id="98" w:author="Chen, Daniel" w:date="2020-10-07T21:59:00Z">
             <w:r>
               <w:t>assessments, questionnaires</w:t>
             </w:r>
             <w:r>
-              <w:t xml:space="preserve">, and </w:t>
-            </w:r>
-            <w:proofErr w:type="spellStart"/>
-            <w:r>
-              <w:t>deliverables</w:t>
+              <w:t>, and deliverables</w:t>
             </w:r>
           </w:ins>
-          <w:del w:id="75" w:author="Chen, Daniel" w:date="2020-10-07T21:59:00Z">
+          <w:ins w:id="99" w:author="Chen, Daniel" w:date="2021-06-14T15:20:00Z">
+            <w:r>
+              <w:t xml:space="preserve"> </w:t>
+            </w:r>
+          </w:ins>
+          <w:del w:id="100" w:author="Chen, Daniel" w:date="2020-10-07T21:59:00Z">
             <w:r>
               <w:delText xml:space="preserve"> </w:delText>
             </w:r>
           </w:del>
           <w:r>
-            <w:t>will</w:t>
-          </w:r>
-          <w:proofErr w:type="spellEnd"/>
-          <w:r>
-            <w:t xml:space="preserve"> be given before</w:t>
-          </w:r>
-          <w:ins w:id="76" w:author="Chen, Daniel" w:date="2020-10-07T21:59:00Z">
-            <w:r>
-              <w:t xml:space="preserve">, during, </w:t>
-            </w:r>
-            <w:proofErr w:type="spellStart"/>
-            <w:r>
-              <w:t>and</w:t>
+            <w:t>will be given before</w:t>
+          </w:r>
+          <w:ins w:id="101" w:author="Chen, Daniel" w:date="2020-10-07T21:59:00Z">
+            <w:r>
+              <w:t>, during, and</w:t>
             </w:r>
           </w:ins>
-          <w:del w:id="77" w:author="Chen, Daniel" w:date="2020-10-07T21:59:00Z">
+          <w:ins w:id="102" w:author="Chen, Daniel" w:date="2021-06-14T15:20:00Z">
+            <w:r>
+              <w:t xml:space="preserve"> </w:t>
+            </w:r>
+          </w:ins>
+          <w:del w:id="103" w:author="Chen, Daniel" w:date="2020-10-07T21:59:00Z">
             <w:r>
               <w:delText xml:space="preserve"> and </w:delText>
             </w:r>
           </w:del>
           <w:r>
-            <w:t>after</w:t>
-          </w:r>
-          <w:proofErr w:type="spellEnd"/>
-          <w:r>
-            <w:t xml:space="preserve"> a workshop about data science. The assessments and questionnaires will ask about the participant's programming, statistics, and data management experiences</w:t>
+            <w:t>after a workshop about data science. The assessments and questionnaires will ask about the participant's programming, statistics, and data management experiences</w:t>
           </w:r>
           <w:r>
             <w:t xml:space="preserve">. These questions will be used to formulate learner personas which will guide in the creation of tailored </w:t>
@@ -7982,7 +8102,7 @@
             <w:pStyle w:val="ListParagraph"/>
             <w:ind w:left="1260"/>
             <w:rPr>
-              <w:ins w:id="78" w:author="Chen, Daniel" w:date="2020-09-25T13:43:00Z"/>
+              <w:ins w:id="104" w:author="Chen, Daniel" w:date="2020-09-25T13:43:00Z"/>
             </w:rPr>
           </w:pPr>
         </w:p>
@@ -7991,10 +8111,10 @@
             <w:pStyle w:val="ListParagraph"/>
             <w:ind w:left="1260"/>
             <w:rPr>
-              <w:ins w:id="79" w:author="Chen, Daniel" w:date="2020-09-25T13:43:00Z"/>
-            </w:rPr>
-          </w:pPr>
-          <w:del w:id="80" w:author="Chen, Daniel" w:date="2020-09-25T13:43:00Z">
+              <w:ins w:id="105" w:author="Chen, Daniel" w:date="2020-09-25T13:43:00Z"/>
+            </w:rPr>
+          </w:pPr>
+          <w:del w:id="106" w:author="Chen, Daniel" w:date="2020-09-25T13:43:00Z">
             <w:r>
               <w:delText xml:space="preserve"> </w:delText>
             </w:r>
@@ -8046,7 +8166,7 @@
           <w:r>
             <w:t>.</w:t>
           </w:r>
-          <w:del w:id="81" w:author="Chen, Daniel" w:date="2020-09-25T13:43:00Z">
+          <w:del w:id="107" w:author="Chen, Daniel" w:date="2020-09-25T13:43:00Z">
             <w:r>
               <w:delText xml:space="preserve"> </w:delText>
             </w:r>
@@ -8057,7 +8177,7 @@
             <w:pStyle w:val="ListParagraph"/>
             <w:ind w:left="1260"/>
             <w:rPr>
-              <w:ins w:id="82" w:author="Chen, Daniel" w:date="2020-09-25T13:43:00Z"/>
+              <w:ins w:id="108" w:author="Chen, Daniel" w:date="2020-09-25T13:43:00Z"/>
             </w:rPr>
           </w:pPr>
         </w:p>
@@ -8066,14 +8186,46 @@
             <w:pStyle w:val="ListParagraph"/>
             <w:ind w:left="1260"/>
             <w:rPr>
-              <w:ins w:id="83" w:author="Chen, Daniel" w:date="2020-09-25T13:43:00Z"/>
-            </w:rPr>
-          </w:pPr>
-          <w:ins w:id="84" w:author="Chen, Daniel" w:date="2020-09-25T13:44:00Z">
+              <w:ins w:id="109" w:author="Chen, Daniel" w:date="2021-06-14T15:20:00Z"/>
+            </w:rPr>
+          </w:pPr>
+          <w:ins w:id="110" w:author="Chen, Daniel" w:date="2020-09-25T13:44:00Z">
             <w:r>
               <w:t>The Phase 2 pre/post working and learning material surveys are included as (survey-02-pre_workshop.pdf and survey-03-post_workshop.pdf).</w:t>
             </w:r>
           </w:ins>
+        </w:p>
+        <w:p>
+          <w:pPr>
+            <w:pStyle w:val="ListParagraph"/>
+            <w:ind w:left="1260"/>
+            <w:rPr>
+              <w:ins w:id="111" w:author="Chen, Daniel" w:date="2021-06-14T15:20:00Z"/>
+            </w:rPr>
+          </w:pPr>
+        </w:p>
+        <w:p>
+          <w:pPr>
+            <w:pStyle w:val="ListParagraph"/>
+            <w:ind w:left="1260"/>
+            <w:rPr>
+              <w:ins w:id="112" w:author="Chen, Daniel" w:date="2021-06-14T15:20:00Z"/>
+            </w:rPr>
+          </w:pPr>
+          <w:ins w:id="113" w:author="Chen, Daniel" w:date="2021-06-14T15:20:00Z">
+            <w:r>
+              <w:t>The Phase 3 long-term survey is included as (survey-04-long_term.pdf)</w:t>
+            </w:r>
+          </w:ins>
+        </w:p>
+        <w:p>
+          <w:pPr>
+            <w:pStyle w:val="ListParagraph"/>
+            <w:ind w:left="1260"/>
+            <w:rPr>
+              <w:ins w:id="114" w:author="Chen, Daniel" w:date="2020-09-25T13:43:00Z"/>
+            </w:rPr>
+          </w:pPr>
         </w:p>
         <w:p>
           <w:pPr>
@@ -8203,7 +8355,7 @@
             </w:rPr>
             <w:t xml:space="preserve"> nonparametric analysis of pre- and post-test measures)</w:t>
           </w:r>
-          <w:bookmarkStart w:id="85" w:name="_Toc180554"/>
+          <w:bookmarkStart w:id="115" w:name="_Toc180554"/>
         </w:sdtContent>
       </w:sdt>
       <w:r>
@@ -8387,7 +8539,7 @@
             <w:t>Setting</w:t>
           </w:r>
         </w:p>
-        <w:bookmarkEnd w:id="85" w:displacedByCustomXml="next"/>
+        <w:bookmarkEnd w:id="115" w:displacedByCustomXml="next"/>
       </w:sdtContent>
     </w:sdt>
     <w:sdt>
@@ -8771,7 +8923,7 @@
           <w:r>
             <w:t>study is an evaluation of a technical hands-on workshop</w:t>
           </w:r>
-          <w:ins w:id="86" w:author="Chen, Daniel" w:date="2020-09-25T14:09:00Z">
+          <w:ins w:id="116" w:author="Chen, Daniel" w:date="2020-09-25T14:09:00Z">
             <w:r>
               <w:t xml:space="preserve"> or on the learning materials</w:t>
             </w:r>
@@ -8779,415 +8931,476 @@
           <w:r>
             <w:t xml:space="preserve">. This can be conducted in-person in a </w:t>
           </w:r>
-          <w:proofErr w:type="spellStart"/>
-          <w:r>
-            <w:t>classroom</w:t>
-          </w:r>
-          <w:ins w:id="87" w:author="Chen, Daniel" w:date="2020-09-25T14:09:00Z">
+          <w:del w:id="117" w:author="Chen, Daniel" w:date="2021-06-14T15:23:00Z">
+            <w:r>
+              <w:delText>classroom</w:delText>
+            </w:r>
+          </w:del>
+          <w:del w:id="118" w:author="Chen, Daniel" w:date="2020-09-25T14:09:00Z">
+            <w:r>
+              <w:delText xml:space="preserve"> or </w:delText>
+            </w:r>
+          </w:del>
+          <w:del w:id="119" w:author="Chen, Daniel" w:date="2021-06-14T15:23:00Z">
+            <w:r>
+              <w:delText>online</w:delText>
+            </w:r>
+          </w:del>
+          <w:ins w:id="120" w:author="Chen, Daniel" w:date="2021-06-14T15:23:00Z">
+            <w:r>
+              <w:t>classroom, online</w:t>
+            </w:r>
+          </w:ins>
+          <w:r>
+            <w:t xml:space="preserve"> via webcast (e.g., Zoom)</w:t>
+          </w:r>
+          <w:ins w:id="121" w:author="Chen, Daniel" w:date="2020-09-25T14:09:00Z">
+            <w:r>
+              <w:t xml:space="preserve">, </w:t>
+            </w:r>
+          </w:ins>
+          <w:ins w:id="122" w:author="Chen, Daniel" w:date="2020-10-07T21:51:00Z">
+            <w:r>
+              <w:t>or</w:t>
+            </w:r>
+          </w:ins>
+          <w:ins w:id="123" w:author="Chen, Daniel" w:date="2020-09-25T14:09:00Z">
+            <w:r>
+              <w:t xml:space="preserve"> on the student's own time</w:t>
+            </w:r>
+          </w:ins>
+          <w:r>
+            <w:t>.</w:t>
+          </w:r>
+        </w:p>
+        <w:p>
+          <w:pPr>
+            <w:ind w:left="720"/>
+            <w:rPr>
+              <w:ins w:id="124" w:author="Chen, Daniel" w:date="2020-10-07T22:00:00Z"/>
+            </w:rPr>
+          </w:pPr>
+          <w:r>
+            <w:t>Emails will be collected from participants to coordinate the date, time, and location of the workshop. These emails will be used to send out the pre and post workshop surveys for the workshop.</w:t>
+          </w:r>
+          <w:r>
+            <w:t xml:space="preserve"> </w:t>
+          </w:r>
+          <w:ins w:id="125" w:author="Chen, Daniel" w:date="2020-09-25T14:10:00Z">
+            <w:r>
+              <w:t>The pre and post workshop surveys will also be posted along with the published learning materials so students can still participate in the study if they are self-learning.</w:t>
+            </w:r>
+          </w:ins>
+        </w:p>
+        <w:p>
+          <w:pPr>
+            <w:ind w:left="720"/>
+            <w:rPr>
+              <w:ins w:id="126" w:author="Chen, Daniel" w:date="2020-10-07T22:00:00Z"/>
+            </w:rPr>
+          </w:pPr>
+        </w:p>
+        <w:p>
+          <w:pPr>
+            <w:ind w:left="720"/>
+            <w:rPr>
+              <w:ins w:id="127" w:author="Chen, Daniel" w:date="2020-10-07T22:00:00Z"/>
+            </w:rPr>
+          </w:pPr>
+          <w:ins w:id="128" w:author="Chen, Daniel" w:date="2020-10-07T22:00:00Z">
+            <w:r>
+              <w:t xml:space="preserve">Workshop deliverables will also be collected during Phase 2. Students may opt-into this part of the study by using their self-created identifier as their name and this will be linked to their consent in Phase 2.  If there is no identifier match from the workshop deliverables and the results of the Phase 2 pre-workshop survey, the deliverable will not be considered as </w:t>
+            </w:r>
+            <w:r>
+              <w:t>a part</w:t>
+            </w:r>
+            <w:r>
+              <w:t xml:space="preserve"> of the research study.</w:t>
+            </w:r>
+          </w:ins>
+        </w:p>
+        <w:p>
+          <w:pPr>
+            <w:ind w:left="720"/>
+            <w:rPr>
+              <w:del w:id="129" w:author="Chen, Daniel" w:date="2020-10-07T22:00:00Z"/>
+            </w:rPr>
+          </w:pPr>
+        </w:p>
+        <w:p>
+          <w:pPr>
+            <w:ind w:left="720"/>
+          </w:pPr>
+        </w:p>
+        <w:p>
+          <w:pPr>
+            <w:ind w:left="720"/>
+          </w:pPr>
+          <w:r>
+            <w:t xml:space="preserve">After the workshop is over, the emails collected will be used one more time to send out a long-term survey for Phase 3. At the end of the Phase 3, the participant list and their emails will be deleted for </w:t>
+          </w:r>
+          <w:r>
+            <w:t xml:space="preserve">privacy </w:t>
+          </w:r>
+          <w:r>
+            <w:t>concerns</w:t>
+          </w:r>
+          <w:r>
+            <w:t>.</w:t>
+          </w:r>
+          <w:ins w:id="130" w:author="Chen, Daniel" w:date="2020-09-25T14:11:00Z">
+            <w:r>
+              <w:t xml:space="preserve"> Since no identifiable information will be collec</w:t>
+            </w:r>
+          </w:ins>
+          <w:ins w:id="131" w:author="Chen, Daniel" w:date="2020-09-25T14:12:00Z">
+            <w:r>
+              <w:t>ted in the survey themselves, there will not be a Phase 3 component for those who are going through the materials on their own.</w:t>
+            </w:r>
+          </w:ins>
+        </w:p>
+        <w:p>
+          <w:pPr>
+            <w:ind w:left="720"/>
+          </w:pPr>
+        </w:p>
+        <w:p>
+          <w:pPr>
+            <w:ind w:left="720"/>
+            <w:rPr>
+              <w:ins w:id="132" w:author="Chen, Daniel" w:date="2021-06-14T16:46:00Z"/>
+            </w:rPr>
+          </w:pPr>
+          <w:r>
+            <w:t>The pre-workshop student self-assessment</w:t>
+          </w:r>
+          <w:r>
+            <w:t xml:space="preserve"> (learner persona survey)</w:t>
+          </w:r>
+          <w:r>
+            <w:t xml:space="preserve"> in Phase 1</w:t>
+          </w:r>
+          <w:r>
+            <w:t xml:space="preserve"> </w:t>
+          </w:r>
+          <w:r>
+            <w:t>will be emailed out via listservs for participants to take</w:t>
+          </w:r>
+          <w:r>
+            <w:t xml:space="preserve"> on their own time.</w:t>
+          </w:r>
+          <w:r>
+            <w:t xml:space="preserve"> The surveys for Phase 2 and 3 will be emailed to participants</w:t>
+          </w:r>
+          <w:r>
+            <w:t xml:space="preserve"> after they sign up for the workshop</w:t>
+          </w:r>
+          <w:ins w:id="133" w:author="Chen, Daniel" w:date="2020-09-25T14:13:00Z">
+            <w:r>
+              <w:t xml:space="preserve"> and be provided along with the</w:t>
+            </w:r>
+          </w:ins>
+          <w:ins w:id="134" w:author="Chen, Daniel" w:date="2020-09-25T14:14:00Z">
+            <w:r>
+              <w:t xml:space="preserve"> published</w:t>
+            </w:r>
+          </w:ins>
+          <w:ins w:id="135" w:author="Chen, Daniel" w:date="2020-09-25T14:13:00Z">
+            <w:r>
+              <w:t xml:space="preserve"> le</w:t>
+            </w:r>
+          </w:ins>
+          <w:ins w:id="136" w:author="Chen, Daniel" w:date="2020-09-25T14:14:00Z">
+            <w:r>
+              <w:t>arning materials</w:t>
+            </w:r>
+          </w:ins>
+          <w:r>
+            <w:t>.</w:t>
+          </w:r>
+          <w:r>
+            <w:t xml:space="preserve"> Separate consent forms will be given to students to fill out in Phase 1</w:t>
+          </w:r>
+          <w:ins w:id="137" w:author="Chen, Daniel" w:date="2021-06-14T16:39:00Z">
             <w:r>
               <w:t>,</w:t>
             </w:r>
           </w:ins>
-          <w:del w:id="88" w:author="Chen, Daniel" w:date="2020-09-25T14:09:00Z">
-            <w:r>
-              <w:delText xml:space="preserve"> or </w:delText>
+          <w:del w:id="138" w:author="Chen, Daniel" w:date="2021-06-14T16:39:00Z">
+            <w:r>
+              <w:delText xml:space="preserve"> and </w:delText>
             </w:r>
           </w:del>
-          <w:r>
-            <w:t>online</w:t>
-          </w:r>
-          <w:proofErr w:type="spellEnd"/>
-          <w:r>
-            <w:t xml:space="preserve"> via webcast (e.g., Zoom)</w:t>
-          </w:r>
-          <w:ins w:id="89" w:author="Chen, Daniel" w:date="2020-09-25T14:09:00Z">
-            <w:r>
-              <w:t xml:space="preserve">, </w:t>
+          <w:ins w:id="139" w:author="Chen, Daniel" w:date="2021-06-14T16:39:00Z">
+            <w:r>
+              <w:t xml:space="preserve"> 2, and 3</w:t>
             </w:r>
           </w:ins>
-          <w:ins w:id="90" w:author="Chen, Daniel" w:date="2020-10-07T21:51:00Z">
-            <w:r>
-              <w:t>or</w:t>
+          <w:del w:id="140" w:author="Chen, Daniel" w:date="2021-06-14T16:39:00Z">
+            <w:r>
+              <w:delText>2</w:delText>
+            </w:r>
+          </w:del>
+          <w:r>
+            <w:t>.</w:t>
+          </w:r>
+          <w:r>
+            <w:t xml:space="preserve"> </w:t>
+          </w:r>
+          <w:r>
+            <w:t xml:space="preserve">For phase 1, </w:t>
+          </w:r>
+          <w:r>
+            <w:t>t</w:t>
+          </w:r>
+          <w:r>
+            <w:t>he consent form will be filled out during the pre-workshop student self-assessment</w:t>
+          </w:r>
+          <w:r>
+            <w:t xml:space="preserve"> (learner persona)</w:t>
+          </w:r>
+          <w:r>
+            <w:t xml:space="preserve">. </w:t>
+          </w:r>
+          <w:r>
+            <w:t xml:space="preserve">The </w:t>
+          </w:r>
+          <w:r>
+            <w:t>pre-workshop student self-assessment</w:t>
+          </w:r>
+          <w:r>
+            <w:t xml:space="preserve"> </w:t>
+          </w:r>
+          <w:r>
+            <w:t xml:space="preserve">survey is included in </w:t>
+          </w:r>
+          <w:r>
+            <w:t>P</w:t>
+          </w:r>
+          <w:r>
+            <w:t xml:space="preserve">hase 1 of this IRB application. Results from </w:t>
+          </w:r>
+          <w:r>
+            <w:t>P</w:t>
+          </w:r>
+          <w:r>
+            <w:t xml:space="preserve">hase 1 survey will inform the design of </w:t>
+          </w:r>
+          <w:r>
+            <w:t xml:space="preserve">the </w:t>
+          </w:r>
+          <w:r>
+            <w:t>P</w:t>
+          </w:r>
+          <w:r>
+            <w:t xml:space="preserve">hase 2 </w:t>
+          </w:r>
+          <w:r>
+            <w:t xml:space="preserve">and 3 </w:t>
+          </w:r>
+          <w:r>
+            <w:t>survey. For phase 2</w:t>
+          </w:r>
+          <w:r>
+            <w:t xml:space="preserve"> and 3</w:t>
+          </w:r>
+          <w:r>
+            <w:t xml:space="preserve">, an additional consent form will be filled out during the pre-workshop assessment (in case someone attends the workshop without filling out a learner persona survey and wants to participate in the study). </w:t>
+          </w:r>
+          <w:ins w:id="141" w:author="Chen, Daniel" w:date="2020-09-25T14:21:00Z">
+            <w:r>
+              <w:t xml:space="preserve">These </w:t>
             </w:r>
           </w:ins>
-          <w:ins w:id="91" w:author="Chen, Daniel" w:date="2020-09-25T14:09:00Z">
-            <w:r>
-              <w:t xml:space="preserve"> on the student's own time</w:t>
+          <w:ins w:id="142" w:author="Chen, Daniel" w:date="2020-09-25T14:22:00Z">
+            <w:r>
+              <w:t>consent</w:t>
             </w:r>
           </w:ins>
+          <w:ins w:id="143" w:author="Chen, Daniel" w:date="2020-09-25T14:21:00Z">
+            <w:r>
+              <w:t xml:space="preserve"> forms and surveys </w:t>
+            </w:r>
+          </w:ins>
+          <w:ins w:id="144" w:author="Brown, Anne" w:date="2020-09-29T17:35:00Z">
+            <w:r>
+              <w:t xml:space="preserve">are and </w:t>
+            </w:r>
+          </w:ins>
+          <w:ins w:id="145" w:author="Chen, Daniel" w:date="2020-09-25T14:21:00Z">
+            <w:r>
+              <w:t xml:space="preserve">will be included as IRB </w:t>
+            </w:r>
+          </w:ins>
+          <w:ins w:id="146" w:author="Chen, Daniel" w:date="2020-09-25T14:22:00Z">
+            <w:r>
+              <w:t>amendments</w:t>
+            </w:r>
+          </w:ins>
+          <w:ins w:id="147" w:author="Chen, Daniel" w:date="2020-09-25T14:21:00Z">
+            <w:r>
+              <w:t>.</w:t>
+            </w:r>
+          </w:ins>
+          <w:ins w:id="148" w:author="Chen, Daniel" w:date="2020-09-25T14:22:00Z">
+            <w:r>
+              <w:t xml:space="preserve"> </w:t>
+            </w:r>
+          </w:ins>
+          <w:r>
+            <w:t xml:space="preserve">The post workshop </w:t>
+          </w:r>
+          <w:r>
+            <w:t>survey</w:t>
+          </w:r>
+          <w:r>
+            <w:t xml:space="preserve"> will be given after the workshop.</w:t>
+          </w:r>
+          <w:r>
+            <w:t xml:space="preserve"> E-mail address collected for the workshop will also be used to send out for the Phase 3 long-term survey.</w:t>
+          </w:r>
+          <w:r>
+            <w:t xml:space="preserve"> Students will be able to complete all the surveys on their own time. For the Phase 2 surveys, </w:t>
+          </w:r>
+          <w:del w:id="149" w:author="Chen, Daniel" w:date="2020-09-25T14:24:00Z">
+            <w:r>
+              <w:delText>since the students will be present for the workshop</w:delText>
+            </w:r>
+          </w:del>
+          <w:ins w:id="150" w:author="Chen, Daniel" w:date="2020-09-25T14:24:00Z">
+            <w:r>
+              <w:t>those who are attending the workshop</w:t>
+            </w:r>
+          </w:ins>
+          <w:ins w:id="151" w:author="Brown, Anne" w:date="2020-09-29T17:35:00Z">
+            <w:r>
+              <w:t xml:space="preserve"> </w:t>
+            </w:r>
+          </w:ins>
+          <w:del w:id="152" w:author="Chen, Daniel" w:date="2020-09-25T14:24:00Z">
+            <w:r>
+              <w:delText xml:space="preserve">, we </w:delText>
+            </w:r>
+          </w:del>
+          <w:r>
+            <w:t xml:space="preserve">will </w:t>
+          </w:r>
+          <w:ins w:id="153" w:author="Chen, Daniel" w:date="2020-09-25T14:24:00Z">
+            <w:r>
+              <w:t xml:space="preserve">be </w:t>
+            </w:r>
+          </w:ins>
+          <w:r>
+            <w:t>ask</w:t>
+          </w:r>
+          <w:ins w:id="154" w:author="Chen, Daniel" w:date="2020-09-25T14:24:00Z">
+            <w:r>
+              <w:t>ed</w:t>
+            </w:r>
+          </w:ins>
+          <w:r>
+            <w:t xml:space="preserve"> </w:t>
+          </w:r>
+          <w:del w:id="155" w:author="Chen, Daniel" w:date="2020-09-25T14:24:00Z">
+            <w:r>
+              <w:delText xml:space="preserve">the students </w:delText>
+            </w:r>
+          </w:del>
+          <w:r>
+            <w:t xml:space="preserve">to fill out the pre-workshop survey at the beginning of the workshop, and time will be provided to take the post-workshop survey at the end of the workshop. This is to maximize the </w:t>
+          </w:r>
+          <w:r>
+            <w:t>number of responses from participants.</w:t>
+          </w:r>
+          <w:ins w:id="156" w:author="Chen, Daniel" w:date="2020-09-25T14:24:00Z">
+            <w:r>
+              <w:t xml:space="preserve"> </w:t>
+            </w:r>
+            <w:r>
+              <w:lastRenderedPageBreak/>
+              <w:t>Those students going through the</w:t>
+            </w:r>
+          </w:ins>
+          <w:ins w:id="157" w:author="Chen, Daniel" w:date="2020-09-25T14:25:00Z">
+            <w:r>
+              <w:t xml:space="preserve"> materials on their own will have access to the survey links in the survey materials.</w:t>
+            </w:r>
+          </w:ins>
+        </w:p>
+        <w:p>
+          <w:pPr>
+            <w:ind w:left="720"/>
+            <w:rPr>
+              <w:ins w:id="158" w:author="Chen, Daniel" w:date="2021-06-14T16:46:00Z"/>
+            </w:rPr>
+          </w:pPr>
+        </w:p>
+        <w:p>
+          <w:pPr>
+            <w:ind w:left="720"/>
+          </w:pPr>
+          <w:ins w:id="159" w:author="Chen, Daniel" w:date="2021-06-14T16:46:00Z">
+            <w:r>
+              <w:t xml:space="preserve">For the Phase 3 surveys, those who are </w:t>
+            </w:r>
+          </w:ins>
+          <w:ins w:id="160" w:author="Chen, Daniel" w:date="2021-06-14T16:47:00Z">
+            <w:r>
+              <w:t>attended</w:t>
+            </w:r>
+          </w:ins>
+          <w:ins w:id="161" w:author="Chen, Daniel" w:date="2021-06-14T16:46:00Z">
+            <w:r>
+              <w:t xml:space="preserve"> the workshop will be asked to fill out the long-term </w:t>
+            </w:r>
+          </w:ins>
+          <w:ins w:id="162" w:author="Chen, Daniel" w:date="2021-06-14T16:47:00Z">
+            <w:r>
+              <w:t>survey.</w:t>
+            </w:r>
+          </w:ins>
+        </w:p>
+        <w:p>
+          <w:pPr>
+            <w:ind w:left="720"/>
+          </w:pPr>
+        </w:p>
+        <w:p>
+          <w:pPr>
+            <w:ind w:left="720"/>
+          </w:pPr>
+          <w:r>
+            <w:t>For in-person workshops</w:t>
+          </w:r>
+          <w:r>
+            <w:t xml:space="preserve"> (to be determined based on COVID-19 and at minimum online version will be offered for everybody)</w:t>
+          </w:r>
+          <w:r>
+            <w:t>, they will be conducted at the university and online workshops will be held using an online conferencing system such as Zoom.</w:t>
+          </w:r>
+        </w:p>
+        <w:p>
+          <w:pPr>
+            <w:ind w:left="720"/>
+          </w:pPr>
+        </w:p>
+        <w:p>
+          <w:pPr>
+            <w:ind w:left="720"/>
+          </w:pPr>
+          <w:r>
+            <w:t xml:space="preserve">All research procedures </w:t>
+          </w:r>
+          <w:r>
+            <w:t xml:space="preserve">(i.e., surveys) </w:t>
+          </w:r>
+          <w:r>
+            <w:t>will be conducted online using Qualtrics</w:t>
+          </w:r>
           <w:r>
             <w:t>.</w:t>
           </w:r>
-        </w:p>
-        <w:p>
-          <w:pPr>
-            <w:ind w:left="720"/>
-            <w:rPr>
-              <w:ins w:id="92" w:author="Chen, Daniel" w:date="2020-10-07T22:00:00Z"/>
-            </w:rPr>
-          </w:pPr>
-          <w:r>
-            <w:t>Emails will be collected from participants to coordinate the date, time, and location of the workshop. These emails will be used to send out the pre and post workshop surveys for the workshop.</w:t>
-          </w:r>
-          <w:r>
-            <w:t xml:space="preserve"> </w:t>
-          </w:r>
-          <w:ins w:id="93" w:author="Chen, Daniel" w:date="2020-09-25T14:10:00Z">
-            <w:r>
-              <w:t>The pre and post workshop surveys will also be posted along with the published learning materials so students can still participate in the study if they are self-learning.</w:t>
-            </w:r>
-          </w:ins>
-        </w:p>
-        <w:p>
-          <w:pPr>
-            <w:ind w:left="720"/>
-            <w:rPr>
-              <w:ins w:id="94" w:author="Chen, Daniel" w:date="2020-10-07T22:00:00Z"/>
-            </w:rPr>
-          </w:pPr>
-        </w:p>
-        <w:p>
-          <w:pPr>
-            <w:ind w:left="720"/>
-            <w:rPr>
-              <w:ins w:id="95" w:author="Chen, Daniel" w:date="2020-10-07T22:00:00Z"/>
-            </w:rPr>
-          </w:pPr>
-          <w:ins w:id="96" w:author="Chen, Daniel" w:date="2020-10-07T22:00:00Z">
-            <w:r>
-              <w:t xml:space="preserve">Workshop deliverables will also be collected during Phase 2. Students may opt-into this part of the study by using their self-created identifier as their name and this will be linked to their consent in Phase 2.  If there is no identifier match from the workshop deliverables and the results of the Phase 2 pre-workshop survey, the deliverable will not be considered as </w:t>
-            </w:r>
-            <w:r>
-              <w:t>a part</w:t>
-            </w:r>
-            <w:r>
-              <w:t xml:space="preserve"> of the research study.</w:t>
-            </w:r>
-          </w:ins>
-        </w:p>
-        <w:p>
-          <w:pPr>
-            <w:ind w:left="720"/>
-            <w:rPr>
-              <w:del w:id="97" w:author="Chen, Daniel" w:date="2020-10-07T22:00:00Z"/>
-            </w:rPr>
-          </w:pPr>
-        </w:p>
-        <w:p>
-          <w:pPr>
-            <w:ind w:left="720"/>
-          </w:pPr>
-        </w:p>
-        <w:p>
-          <w:pPr>
-            <w:ind w:left="720"/>
-          </w:pPr>
-          <w:r>
-            <w:t xml:space="preserve">After the workshop is over, the emails collected will be used one more time to send out a long-term survey for Phase 3. At the end of the Phase 3, the participant list and their emails will be deleted for </w:t>
-          </w:r>
-          <w:r>
-            <w:t xml:space="preserve">privacy </w:t>
-          </w:r>
-          <w:r>
-            <w:t>concerns</w:t>
-          </w:r>
-          <w:r>
-            <w:t>.</w:t>
-          </w:r>
-          <w:ins w:id="98" w:author="Chen, Daniel" w:date="2020-09-25T14:11:00Z">
-            <w:r>
-              <w:t xml:space="preserve"> Since no identifiable information will be collec</w:t>
-            </w:r>
-          </w:ins>
-          <w:ins w:id="99" w:author="Chen, Daniel" w:date="2020-09-25T14:12:00Z">
-            <w:r>
-              <w:t>ted in the survey themselves, there will not be a Phase 3 component for those who are going through the materials on their own.</w:t>
-            </w:r>
-          </w:ins>
-        </w:p>
-        <w:p>
-          <w:pPr>
-            <w:ind w:left="720"/>
-          </w:pPr>
-        </w:p>
-        <w:p>
-          <w:pPr>
-            <w:ind w:left="720"/>
-          </w:pPr>
-          <w:r>
-            <w:t>The pre-workshop student self-assessment</w:t>
-          </w:r>
-          <w:r>
-            <w:t xml:space="preserve"> (learner persona survey)</w:t>
-          </w:r>
-          <w:r>
-            <w:t xml:space="preserve"> in Phase 1</w:t>
-          </w:r>
-          <w:r>
-            <w:t xml:space="preserve"> </w:t>
-          </w:r>
-          <w:r>
-            <w:t>will be emailed out via listservs for participants to take</w:t>
-          </w:r>
-          <w:r>
-            <w:t xml:space="preserve"> on their own time.</w:t>
-          </w:r>
-          <w:r>
-            <w:t xml:space="preserve"> The surveys for Phase 2 and 3 will be emailed to participants</w:t>
-          </w:r>
-          <w:r>
-            <w:t xml:space="preserve"> after they sign up for the workshop</w:t>
-          </w:r>
-          <w:ins w:id="100" w:author="Chen, Daniel" w:date="2020-09-25T14:13:00Z">
-            <w:r>
-              <w:t xml:space="preserve"> and be provided along with the</w:t>
-            </w:r>
-          </w:ins>
-          <w:ins w:id="101" w:author="Chen, Daniel" w:date="2020-09-25T14:14:00Z">
-            <w:r>
-              <w:t xml:space="preserve"> published</w:t>
-            </w:r>
-          </w:ins>
-          <w:ins w:id="102" w:author="Chen, Daniel" w:date="2020-09-25T14:13:00Z">
-            <w:r>
-              <w:t xml:space="preserve"> le</w:t>
-            </w:r>
-          </w:ins>
-          <w:ins w:id="103" w:author="Chen, Daniel" w:date="2020-09-25T14:14:00Z">
-            <w:r>
-              <w:t>arning materials</w:t>
-            </w:r>
-          </w:ins>
-          <w:r>
-            <w:t>.</w:t>
-          </w:r>
-          <w:r>
-            <w:t xml:space="preserve"> Separate consent forms will be given to students to fill out in Phase 1 and 2.</w:t>
-          </w:r>
-          <w:r>
-            <w:t xml:space="preserve"> </w:t>
-          </w:r>
-          <w:r>
-            <w:t xml:space="preserve">For phase 1, </w:t>
-          </w:r>
-          <w:r>
-            <w:t>t</w:t>
-          </w:r>
-          <w:r>
-            <w:t>he consent form will be filled out during the pre-workshop student self-assessment</w:t>
-          </w:r>
-          <w:r>
-            <w:t xml:space="preserve"> (learner persona)</w:t>
-          </w:r>
-          <w:r>
-            <w:t xml:space="preserve">. </w:t>
-          </w:r>
-          <w:r>
-            <w:t xml:space="preserve">The </w:t>
-          </w:r>
-          <w:r>
-            <w:t>pre-workshop student self-assessment</w:t>
-          </w:r>
-          <w:r>
-            <w:t xml:space="preserve"> </w:t>
-          </w:r>
-          <w:r>
-            <w:t xml:space="preserve">survey is included in </w:t>
-          </w:r>
-          <w:r>
-            <w:t>P</w:t>
-          </w:r>
-          <w:r>
-            <w:t xml:space="preserve">hase 1 of this IRB application. Results from </w:t>
-          </w:r>
-          <w:r>
-            <w:t>P</w:t>
-          </w:r>
-          <w:r>
-            <w:t xml:space="preserve">hase 1 survey will inform the design of </w:t>
-          </w:r>
-          <w:r>
-            <w:t xml:space="preserve">the </w:t>
-          </w:r>
-          <w:r>
-            <w:t>P</w:t>
-          </w:r>
-          <w:r>
-            <w:t xml:space="preserve">hase 2 </w:t>
-          </w:r>
-          <w:r>
-            <w:t xml:space="preserve">and 3 </w:t>
-          </w:r>
-          <w:r>
-            <w:t>survey. For phase 2</w:t>
-          </w:r>
-          <w:r>
-            <w:t xml:space="preserve"> and 3</w:t>
-          </w:r>
-          <w:r>
-            <w:t xml:space="preserve">, an additional consent form will be filled out during the pre-workshop assessment (in case someone attends the workshop without filling out a learner persona survey and wants to participate in the study). </w:t>
-          </w:r>
-          <w:ins w:id="104" w:author="Chen, Daniel" w:date="2020-09-25T14:21:00Z">
-            <w:r>
-              <w:t xml:space="preserve">These </w:t>
-            </w:r>
-          </w:ins>
-          <w:ins w:id="105" w:author="Chen, Daniel" w:date="2020-09-25T14:22:00Z">
-            <w:r>
-              <w:t>consent</w:t>
-            </w:r>
-          </w:ins>
-          <w:ins w:id="106" w:author="Chen, Daniel" w:date="2020-09-25T14:21:00Z">
-            <w:r>
-              <w:t xml:space="preserve"> forms and surveys </w:t>
-            </w:r>
-          </w:ins>
-          <w:ins w:id="107" w:author="Brown, Anne" w:date="2020-09-29T17:35:00Z">
-            <w:r>
-              <w:t xml:space="preserve">are and </w:t>
-            </w:r>
-          </w:ins>
-          <w:ins w:id="108" w:author="Chen, Daniel" w:date="2020-09-25T14:21:00Z">
-            <w:r>
-              <w:t xml:space="preserve">will be included as IRB </w:t>
-            </w:r>
-          </w:ins>
-          <w:ins w:id="109" w:author="Chen, Daniel" w:date="2020-09-25T14:22:00Z">
-            <w:r>
-              <w:t>amendments</w:t>
-            </w:r>
-          </w:ins>
-          <w:ins w:id="110" w:author="Chen, Daniel" w:date="2020-09-25T14:21:00Z">
-            <w:r>
-              <w:t>.</w:t>
-            </w:r>
-          </w:ins>
-          <w:ins w:id="111" w:author="Chen, Daniel" w:date="2020-09-25T14:22:00Z">
-            <w:r>
-              <w:t xml:space="preserve"> </w:t>
-            </w:r>
-          </w:ins>
-          <w:r>
-            <w:t xml:space="preserve">The post workshop </w:t>
-          </w:r>
-          <w:r>
-            <w:t>survey</w:t>
-          </w:r>
-          <w:r>
-            <w:t xml:space="preserve"> will be given after the workshop.</w:t>
-          </w:r>
-          <w:r>
-            <w:t xml:space="preserve"> E-mail address collected for the workshop will also be used to send out for the Phase 3 long-term survey.</w:t>
-          </w:r>
-          <w:r>
-            <w:t xml:space="preserve"> Students will be able to complete all the surveys on their own time. For the Phase 2 surveys, </w:t>
-          </w:r>
-          <w:del w:id="112" w:author="Chen, Daniel" w:date="2020-09-25T14:24:00Z">
-            <w:r>
-              <w:delText>since the students will be present for the workshop</w:delText>
-            </w:r>
-          </w:del>
-          <w:ins w:id="113" w:author="Chen, Daniel" w:date="2020-09-25T14:24:00Z">
-            <w:r>
-              <w:t>those who are attending the workshop</w:t>
-            </w:r>
-          </w:ins>
-          <w:ins w:id="114" w:author="Brown, Anne" w:date="2020-09-29T17:35:00Z">
-            <w:r>
-              <w:t xml:space="preserve"> </w:t>
-            </w:r>
-          </w:ins>
-          <w:del w:id="115" w:author="Chen, Daniel" w:date="2020-09-25T14:24:00Z">
-            <w:r>
-              <w:delText xml:space="preserve">, we </w:delText>
-            </w:r>
-          </w:del>
-          <w:r>
-            <w:t xml:space="preserve">will </w:t>
-          </w:r>
-          <w:ins w:id="116" w:author="Chen, Daniel" w:date="2020-09-25T14:24:00Z">
-            <w:r>
-              <w:t xml:space="preserve">be </w:t>
-            </w:r>
-          </w:ins>
-          <w:r>
-            <w:t>ask</w:t>
-          </w:r>
-          <w:ins w:id="117" w:author="Chen, Daniel" w:date="2020-09-25T14:24:00Z">
-            <w:r>
-              <w:t>ed</w:t>
-            </w:r>
-          </w:ins>
-          <w:r>
-            <w:t xml:space="preserve"> </w:t>
-          </w:r>
-          <w:del w:id="118" w:author="Chen, Daniel" w:date="2020-09-25T14:24:00Z">
-            <w:r>
-              <w:delText xml:space="preserve">the students </w:delText>
-            </w:r>
-          </w:del>
-          <w:r>
-            <w:t xml:space="preserve">to fill out the pre-workshop survey at the beginning of the workshop, </w:t>
-          </w:r>
-          <w:r>
-            <w:lastRenderedPageBreak/>
-            <w:t xml:space="preserve">and time will be provided to take the post-workshop survey at the end of the workshop. This is to maximize the </w:t>
-          </w:r>
-          <w:r>
-            <w:t>number of responses from participants.</w:t>
-          </w:r>
-          <w:ins w:id="119" w:author="Chen, Daniel" w:date="2020-09-25T14:24:00Z">
-            <w:r>
-              <w:t xml:space="preserve"> Those students going through the</w:t>
-            </w:r>
-          </w:ins>
-          <w:ins w:id="120" w:author="Chen, Daniel" w:date="2020-09-25T14:25:00Z">
-            <w:r>
-              <w:t xml:space="preserve"> materials on their own will have access to the survey links in the survey materials.</w:t>
-            </w:r>
-          </w:ins>
-        </w:p>
-        <w:p>
-          <w:pPr>
-            <w:ind w:left="720"/>
-          </w:pPr>
-        </w:p>
-        <w:p>
-          <w:pPr>
-            <w:ind w:left="720"/>
-          </w:pPr>
-          <w:r>
-            <w:t>For in-person workshops</w:t>
-          </w:r>
-          <w:r>
-            <w:t xml:space="preserve"> (to be determined based on COVID-19 and at minimum online version will be offered for everybody)</w:t>
-          </w:r>
-          <w:r>
-            <w:t>, they will be conducted at the university and online workshops will be held using an online conferencing system such as Zoom.</w:t>
-          </w:r>
-        </w:p>
-        <w:p>
-          <w:pPr>
-            <w:ind w:left="720"/>
-          </w:pPr>
-        </w:p>
-        <w:p>
-          <w:pPr>
-            <w:ind w:left="720"/>
-          </w:pPr>
-          <w:r>
-            <w:t xml:space="preserve">All research procedures </w:t>
-          </w:r>
-          <w:r>
-            <w:t xml:space="preserve">(i.e., surveys) </w:t>
-          </w:r>
-          <w:r>
-            <w:t>will be conducted online using Qualtrics</w:t>
-          </w:r>
-          <w:r>
-            <w:t>.</w:t>
-          </w:r>
-          <w:ins w:id="121" w:author="Chen, Daniel" w:date="2020-10-07T22:01:00Z">
+          <w:ins w:id="163" w:author="Chen, Daniel" w:date="2020-10-07T22:01:00Z">
             <w:r>
               <w:t xml:space="preserve"> </w:t>
             </w:r>
@@ -9200,7 +9413,7 @@
     </w:sdt>
     <w:p/>
     <w:p/>
-    <w:bookmarkStart w:id="122" w:name="_Toc180555" w:displacedByCustomXml="next"/>
+    <w:bookmarkStart w:id="164" w:name="_Toc180555" w:displacedByCustomXml="next"/>
     <w:sdt>
       <w:sdtPr>
         <w:alias w:val="Study intervention(s)/inves.agent(s)"/>
@@ -9225,7 +9438,7 @@
             <w:t>Study Intervention(s)/Investigational Agent(s)</w:t>
           </w:r>
         </w:p>
-        <w:bookmarkEnd w:id="122" w:displacedByCustomXml="next"/>
+        <w:bookmarkEnd w:id="164" w:displacedByCustomXml="next"/>
       </w:sdtContent>
     </w:sdt>
     <w:p>
@@ -9625,12 +9838,12 @@
           <w:r>
             <w:t xml:space="preserve"> Individuals can attend the workshops without enrolling in the study and the workshops were going to be delivered regardless of this study. </w:t>
           </w:r>
-          <w:ins w:id="123" w:author="Chen, Daniel" w:date="2020-09-25T14:30:00Z">
+          <w:ins w:id="165" w:author="Chen, Daniel" w:date="2020-09-25T14:30:00Z">
             <w:r>
               <w:t>The materials will also be posted freely online for anyone to go through</w:t>
             </w:r>
           </w:ins>
-          <w:ins w:id="124" w:author="Chen, Daniel" w:date="2020-09-25T14:31:00Z">
+          <w:ins w:id="166" w:author="Chen, Daniel" w:date="2020-09-25T14:31:00Z">
             <w:r>
               <w:t xml:space="preserve"> </w:t>
             </w:r>
@@ -10987,7 +11200,7 @@
     <w:p/>
     <w:p/>
     <w:p/>
-    <w:bookmarkStart w:id="125" w:name="_Toc180556" w:displacedByCustomXml="next"/>
+    <w:bookmarkStart w:id="167" w:name="_Toc180556" w:displacedByCustomXml="next"/>
     <w:sdt>
       <w:sdtPr>
         <w:alias w:val="Procedures involved"/>
@@ -11012,7 +11225,7 @@
             <w:t>Procedures Involved</w:t>
           </w:r>
         </w:p>
-        <w:bookmarkEnd w:id="125" w:displacedByCustomXml="next"/>
+        <w:bookmarkEnd w:id="167" w:displacedByCustomXml="next"/>
       </w:sdtContent>
     </w:sdt>
     <w:p>
@@ -11160,7 +11373,20 @@
             <w:t>P</w:t>
           </w:r>
           <w:r>
-            <w:t>hase 1) and during the pre-workshop survey</w:t>
+            <w:t>hase 1)</w:t>
+          </w:r>
+          <w:ins w:id="168" w:author="Chen, Daniel" w:date="2021-06-14T16:54:00Z">
+            <w:r>
+              <w:t xml:space="preserve">, </w:t>
+            </w:r>
+          </w:ins>
+          <w:del w:id="169" w:author="Chen, Daniel" w:date="2021-06-14T16:54:00Z">
+            <w:r>
+              <w:delText xml:space="preserve"> and </w:delText>
+            </w:r>
+          </w:del>
+          <w:r>
+            <w:t>during the pre-workshop survey</w:t>
           </w:r>
           <w:r>
             <w:t xml:space="preserve"> in Phase 2</w:t>
@@ -11168,6 +11394,16 @@
           <w:r>
             <w:t xml:space="preserve"> (in the event they did not take the persona survey)</w:t>
           </w:r>
+          <w:ins w:id="170" w:author="Chen, Daniel" w:date="2021-06-14T16:54:00Z">
+            <w:r>
+              <w:t>, and t</w:t>
+            </w:r>
+          </w:ins>
+          <w:ins w:id="171" w:author="Chen, Daniel" w:date="2021-06-14T16:55:00Z">
+            <w:r>
+              <w:t>he long-term survey in Phase 3</w:t>
+            </w:r>
+          </w:ins>
           <w:r>
             <w:t>.</w:t>
           </w:r>
@@ -11244,7 +11480,7 @@
           <w:r>
             <w:t xml:space="preserve"> list will be deleted for privacy.</w:t>
           </w:r>
-          <w:ins w:id="126" w:author="Chen, Daniel" w:date="2020-09-25T14:33:00Z">
+          <w:ins w:id="172" w:author="Chen, Daniel" w:date="2020-09-25T14:33:00Z">
             <w:r>
               <w:t xml:space="preserve"> No e-mail addresses will be collected for learners who are self-learning through the materials (</w:t>
             </w:r>
@@ -11253,7 +11489,7 @@
               <w:t>i</w:t>
             </w:r>
           </w:ins>
-          <w:ins w:id="127" w:author="Chen, Daniel" w:date="2020-09-25T14:34:00Z">
+          <w:ins w:id="173" w:author="Chen, Daniel" w:date="2020-09-25T14:34:00Z">
             <w:r>
               <w:t>.e</w:t>
             </w:r>
@@ -11581,6 +11817,7 @@
         </w:p>
         <w:p>
           <w:r>
+            <w:lastRenderedPageBreak/>
             <w:t xml:space="preserve">The results of this survey will </w:t>
           </w:r>
           <w:r>
@@ -11607,7 +11844,7 @@
           <w:r>
             <w:t xml:space="preserve"> workshop</w:t>
           </w:r>
-          <w:ins w:id="128" w:author="Chen, Daniel" w:date="2020-09-25T14:42:00Z">
+          <w:ins w:id="174" w:author="Chen, Daniel" w:date="2020-09-25T14:42:00Z">
             <w:r>
               <w:t xml:space="preserve"> and learning material</w:t>
             </w:r>
@@ -11619,7 +11856,7 @@
         <w:p>
           <w:pPr>
             <w:rPr>
-              <w:ins w:id="129" w:author="Chen, Daniel" w:date="2020-09-25T14:42:00Z"/>
+              <w:ins w:id="175" w:author="Chen, Daniel" w:date="2020-09-25T14:42:00Z"/>
             </w:rPr>
           </w:pPr>
           <w:r>
@@ -11640,7 +11877,7 @@
           <w:r>
             <w:t xml:space="preserve"> The Phase 2 pre-workshop survey will be completed before the start of the workshop. At the end of the workshop links to the Phase 2 post-workshop survey will be given to the participants.</w:t>
           </w:r>
-          <w:ins w:id="130" w:author="Chen, Daniel" w:date="2020-10-07T23:47:00Z">
+          <w:ins w:id="176" w:author="Chen, Daniel" w:date="2020-10-07T23:47:00Z">
             <w:r>
               <w:t xml:space="preserve"> Students </w:t>
             </w:r>
@@ -11658,12 +11895,12 @@
           </w:ins>
         </w:p>
         <w:p>
-          <w:ins w:id="131" w:author="Chen, Daniel" w:date="2020-09-25T14:42:00Z">
+          <w:ins w:id="177" w:author="Chen, Daniel" w:date="2020-09-25T14:42:00Z">
             <w:r>
               <w:t xml:space="preserve">Learners who are not attending the workshop will have the option to participate in the study by </w:t>
             </w:r>
           </w:ins>
-          <w:ins w:id="132" w:author="Chen, Daniel" w:date="2020-09-25T14:43:00Z">
+          <w:ins w:id="178" w:author="Chen, Daniel" w:date="2020-09-25T14:43:00Z">
             <w:r>
               <w:t>accessing the links to the survey</w:t>
             </w:r>
@@ -12433,16 +12670,16 @@
       <w:r>
         <w:t xml:space="preserve">Data collection survey </w:t>
       </w:r>
-      <w:commentRangeStart w:id="133"/>
+      <w:commentRangeStart w:id="179"/>
       <w:r>
         <w:t>filenames</w:t>
       </w:r>
-      <w:commentRangeEnd w:id="133"/>
+      <w:commentRangeEnd w:id="179"/>
       <w:r>
         <w:rPr>
           <w:rStyle w:val="CommentReference"/>
         </w:rPr>
-        <w:commentReference w:id="133"/>
+        <w:commentReference w:id="179"/>
       </w:r>
       <w:r>
         <w:t>:</w:t>
@@ -12452,7 +12689,7 @@
     <w:p>
       <w:pPr>
         <w:rPr>
-          <w:ins w:id="134" w:author="Chen, Daniel" w:date="2020-09-25T16:21:00Z"/>
+          <w:ins w:id="180" w:author="Chen, Daniel" w:date="2020-09-25T16:21:00Z"/>
         </w:rPr>
       </w:pPr>
       <w:r>
@@ -12468,10 +12705,10 @@
     <w:p>
       <w:pPr>
         <w:rPr>
-          <w:ins w:id="135" w:author="Chen, Daniel" w:date="2020-09-25T16:21:00Z"/>
+          <w:ins w:id="181" w:author="Chen, Daniel" w:date="2020-09-25T16:21:00Z"/>
         </w:rPr>
       </w:pPr>
-      <w:ins w:id="136" w:author="Chen, Daniel" w:date="2020-09-25T16:21:00Z">
+      <w:ins w:id="182" w:author="Chen, Daniel" w:date="2020-09-25T16:21:00Z">
         <w:r>
           <w:t>2. survey-02-pre_workshop.pdf</w:t>
         </w:r>
@@ -12480,12 +12717,31 @@
     <w:p>
       <w:pPr>
         <w:rPr>
-          <w:del w:id="137" w:author="Chen, Daniel" w:date="2020-09-25T16:21:00Z"/>
+          <w:del w:id="183" w:author="Chen, Daniel" w:date="2020-09-25T16:21:00Z"/>
         </w:rPr>
       </w:pPr>
-      <w:ins w:id="138" w:author="Chen, Daniel" w:date="2020-09-25T16:21:00Z">
+      <w:ins w:id="184" w:author="Chen, Daniel" w:date="2020-09-25T16:21:00Z">
         <w:r>
           <w:t>3. survey-03-post_workshop.pdf</w:t>
+        </w:r>
+      </w:ins>
+    </w:p>
+    <w:p>
+      <w:pPr>
+        <w:rPr>
+          <w:ins w:id="185" w:author="Chen, Daniel" w:date="2021-06-14T16:56:00Z"/>
+        </w:rPr>
+      </w:pPr>
+    </w:p>
+    <w:p>
+      <w:pPr>
+        <w:rPr>
+          <w:ins w:id="186" w:author="Chen, Daniel" w:date="2021-06-14T16:56:00Z"/>
+        </w:rPr>
+      </w:pPr>
+      <w:ins w:id="187" w:author="Chen, Daniel" w:date="2021-06-14T16:56:00Z">
+        <w:r>
+          <w:t>4. survey-o4-long_term.pdf</w:t>
         </w:r>
       </w:ins>
     </w:p>
@@ -12499,7 +12755,7 @@
     <w:p>
       <w:pPr>
         <w:rPr>
-          <w:ins w:id="139" w:author="Chen, Daniel" w:date="2020-09-25T16:22:00Z"/>
+          <w:ins w:id="188" w:author="Chen, Daniel" w:date="2020-09-25T16:22:00Z"/>
         </w:rPr>
       </w:pPr>
       <w:r>
@@ -12508,12 +12764,12 @@
       <w:r>
         <w:t>email-survey-01-pre_workshop_self_assessment.</w:t>
       </w:r>
-      <w:ins w:id="140" w:author="Chen, Daniel" w:date="2020-10-07T21:52:00Z">
+      <w:ins w:id="189" w:author="Chen, Daniel" w:date="2020-10-07T21:52:00Z">
         <w:r>
           <w:t>docx</w:t>
         </w:r>
       </w:ins>
-      <w:del w:id="141" w:author="Chen, Daniel" w:date="2020-10-07T21:52:00Z">
+      <w:del w:id="190" w:author="Chen, Daniel" w:date="2020-10-07T21:52:00Z">
         <w:r>
           <w:delText>txt</w:delText>
         </w:r>
@@ -12522,37 +12778,51 @@
     <w:p>
       <w:pPr>
         <w:rPr>
-          <w:ins w:id="142" w:author="Chen, Daniel" w:date="2020-10-07T21:52:00Z"/>
+          <w:ins w:id="191" w:author="Chen, Daniel" w:date="2021-06-14T16:56:00Z"/>
         </w:rPr>
       </w:pPr>
-      <w:ins w:id="143" w:author="Chen, Daniel" w:date="2020-09-25T16:22:00Z">
+      <w:ins w:id="192" w:author="Chen, Daniel" w:date="2020-09-25T16:22:00Z">
         <w:r>
           <w:t xml:space="preserve">2. </w:t>
         </w:r>
+      </w:ins>
+      <w:ins w:id="193" w:author="Chen, Daniel" w:date="2021-06-14T16:57:00Z">
         <w:r>
-          <w:t>email-survey-01-pre_workshop_self_assessment.</w:t>
-        </w:r>
-      </w:ins>
-      <w:ins w:id="144" w:author="Chen, Daniel" w:date="2020-10-07T21:52:00Z">
-        <w:r>
-          <w:t>docx</w:t>
+          <w:t>email-survey-02-pre_post_workshop_survey.docx</w:t>
         </w:r>
       </w:ins>
     </w:p>
     <w:p>
       <w:pPr>
         <w:rPr>
-          <w:ins w:id="145" w:author="Chen, Daniel" w:date="2020-10-07T21:52:00Z"/>
+          <w:ins w:id="194" w:author="Chen, Daniel" w:date="2020-10-07T21:52:00Z"/>
+        </w:rPr>
+      </w:pPr>
+      <w:ins w:id="195" w:author="Chen, Daniel" w:date="2021-06-14T16:56:00Z">
+        <w:r>
+          <w:t>3. email-survey</w:t>
+        </w:r>
+      </w:ins>
+      <w:ins w:id="196" w:author="Chen, Daniel" w:date="2021-06-14T16:57:00Z">
+        <w:r>
+          <w:t>-03-long_term_survey.docx</w:t>
+        </w:r>
+      </w:ins>
+    </w:p>
+    <w:p>
+      <w:pPr>
+        <w:rPr>
+          <w:ins w:id="197" w:author="Chen, Daniel" w:date="2020-10-07T21:52:00Z"/>
         </w:rPr>
       </w:pPr>
     </w:p>
     <w:p>
       <w:pPr>
         <w:rPr>
-          <w:ins w:id="146" w:author="Chen, Daniel" w:date="2020-10-07T21:52:00Z"/>
+          <w:ins w:id="198" w:author="Chen, Daniel" w:date="2020-10-07T21:52:00Z"/>
         </w:rPr>
       </w:pPr>
-      <w:ins w:id="147" w:author="Chen, Daniel" w:date="2020-10-07T21:52:00Z">
+      <w:ins w:id="199" w:author="Chen, Daniel" w:date="2020-10-07T21:52:00Z">
         <w:r>
           <w:t>Website filename:</w:t>
         </w:r>
@@ -12561,34 +12831,64 @@
     <w:p>
       <w:pPr>
         <w:rPr>
-          <w:ins w:id="148" w:author="Chen, Daniel" w:date="2020-10-07T21:52:00Z"/>
+          <w:ins w:id="200" w:author="Chen, Daniel" w:date="2020-10-07T21:52:00Z"/>
         </w:rPr>
       </w:pPr>
     </w:p>
     <w:p>
-      <w:ins w:id="149" w:author="Chen, Daniel" w:date="2020-10-07T21:52:00Z">
+      <w:pPr>
+        <w:rPr>
+          <w:ins w:id="201" w:author="Chen, Daniel" w:date="2021-06-14T16:57:00Z"/>
+        </w:rPr>
+      </w:pPr>
+      <w:ins w:id="202" w:author="Chen, Daniel" w:date="2020-10-07T21:52:00Z">
         <w:r>
           <w:t>1. website-survey</w:t>
         </w:r>
       </w:ins>
-      <w:ins w:id="150" w:author="Chen, Daniel" w:date="2020-10-07T21:53:00Z">
+      <w:ins w:id="203" w:author="Chen, Daniel" w:date="2020-10-07T21:53:00Z">
         <w:r>
           <w:t>-02-pre_post_survey.docx</w:t>
         </w:r>
       </w:ins>
     </w:p>
+    <w:p>
+      <w:ins w:id="204" w:author="Chen, Daniel" w:date="2021-06-14T16:57:00Z">
+        <w:r>
+          <w:t>2. website-survey-03-long</w:t>
+        </w:r>
+      </w:ins>
+      <w:ins w:id="205" w:author="Chen, Daniel" w:date="2021-06-14T16:58:00Z">
+        <w:r>
+          <w:t>_term_survey.docx</w:t>
+        </w:r>
+      </w:ins>
+    </w:p>
     <w:p/>
     <w:p>
+      <w:proofErr w:type="gramStart"/>
       <w:r>
-        <w:t>Survey's for Phase 2</w:t>
+        <w:t>Survey's</w:t>
       </w:r>
-      <w:ins w:id="151" w:author="Chen, Daniel" w:date="2020-09-25T16:23:00Z">
+      <w:proofErr w:type="gramEnd"/>
+      <w:r>
+        <w:t xml:space="preserve"> for Phase 2</w:t>
+      </w:r>
+      <w:ins w:id="206" w:author="Chen, Daniel" w:date="2020-09-25T16:23:00Z">
         <w:r>
           <w:t xml:space="preserve"> (IRB version 2.0.0)</w:t>
         </w:r>
       </w:ins>
       <w:r>
-        <w:t xml:space="preserve"> and Phase 3 will be submitted for IRB amendment and approval after Phase 1 of the study.</w:t>
+        <w:t xml:space="preserve"> and Phase 3 </w:t>
+      </w:r>
+      <w:ins w:id="207" w:author="Chen, Daniel" w:date="2021-06-14T16:58:00Z">
+        <w:r>
+          <w:t xml:space="preserve">(IRB version 3.0.0) </w:t>
+        </w:r>
+      </w:ins>
+      <w:r>
+        <w:t>will be submitted for IRB amendment and approval after Phase 1 of the study.</w:t>
       </w:r>
     </w:p>
     <w:p>
@@ -12812,7 +13112,6 @@
             </w:rPr>
           </w:pPr>
           <w:r>
-            <w:lastRenderedPageBreak/>
             <w:t>Responses from subjects are</w:t>
           </w:r>
           <w:r>
@@ -13490,9 +13789,9 @@
         <w:ind w:left="1267" w:right="180"/>
       </w:pPr>
     </w:p>
-    <w:bookmarkStart w:id="152" w:name="_Toc536802849" w:displacedByCustomXml="next"/>
-    <w:bookmarkEnd w:id="152" w:displacedByCustomXml="next"/>
-    <w:bookmarkStart w:id="153" w:name="_Toc180557" w:displacedByCustomXml="next"/>
+    <w:bookmarkStart w:id="208" w:name="_Toc536802849" w:displacedByCustomXml="next"/>
+    <w:bookmarkEnd w:id="208" w:displacedByCustomXml="next"/>
+    <w:bookmarkStart w:id="209" w:name="_Toc180557" w:displacedByCustomXml="next"/>
     <w:sdt>
       <w:sdtPr>
         <w:alias w:val="Data and specimen long term storage and use"/>
@@ -13517,7 +13816,7 @@
             <w:t>Data and Specimen Long Term Storage and Use</w:t>
           </w:r>
         </w:p>
-        <w:bookmarkEnd w:id="153" w:displacedByCustomXml="next"/>
+        <w:bookmarkEnd w:id="209" w:displacedByCustomXml="next"/>
       </w:sdtContent>
     </w:sdt>
     <w:p>
@@ -13674,7 +13973,7 @@
             <w:spacing w:before="120" w:after="120"/>
             <w:ind w:left="1260" w:right="180"/>
             <w:rPr>
-              <w:ins w:id="154" w:author="Chen, Daniel" w:date="2020-09-25T16:39:00Z"/>
+              <w:ins w:id="210" w:author="Chen, Daniel" w:date="2020-09-25T16:39:00Z"/>
             </w:rPr>
           </w:pPr>
           <w:r>
@@ -13709,10 +14008,10 @@
             <w:spacing w:before="120" w:after="120"/>
             <w:ind w:left="1260" w:right="180"/>
             <w:rPr>
-              <w:ins w:id="155" w:author="Chen, Daniel" w:date="2020-09-25T16:39:00Z"/>
-            </w:rPr>
-          </w:pPr>
-          <w:ins w:id="156" w:author="Chen, Daniel" w:date="2020-09-25T16:39:00Z">
+              <w:ins w:id="211" w:author="Chen, Daniel" w:date="2020-09-25T16:39:00Z"/>
+            </w:rPr>
+          </w:pPr>
+          <w:ins w:id="212" w:author="Chen, Daniel" w:date="2020-09-25T16:39:00Z">
             <w:r>
               <w:t>The code</w:t>
             </w:r>
@@ -13845,10 +14144,10 @@
             <w:spacing w:before="120" w:after="120"/>
             <w:ind w:left="1260" w:right="180"/>
             <w:rPr>
-              <w:ins w:id="157" w:author="Chen, Daniel" w:date="2020-09-25T16:39:00Z"/>
-            </w:rPr>
-          </w:pPr>
-          <w:ins w:id="158" w:author="Chen, Daniel" w:date="2020-09-25T16:39:00Z">
+              <w:ins w:id="213" w:author="Chen, Daniel" w:date="2020-09-25T16:39:00Z"/>
+            </w:rPr>
+          </w:pPr>
+          <w:ins w:id="214" w:author="Chen, Daniel" w:date="2020-09-25T16:39:00Z">
             <w:r>
               <w:t xml:space="preserve">Data can be </w:t>
             </w:r>
@@ -14230,7 +14529,6 @@
             <w:ind w:left="1260" w:right="180"/>
           </w:pPr>
           <w:r>
-            <w:lastRenderedPageBreak/>
             <w:t>E-mail addresses collected from the workshop registration will be deleted at the end of the study and will not be released. E-mail addresses will only be used for registration and contacting participants for Phase 2 and 3 of the study.</w:t>
           </w:r>
         </w:p>
@@ -14475,7 +14773,7 @@
             <w:spacing w:before="120" w:after="120"/>
             <w:ind w:left="1260" w:right="180"/>
           </w:pPr>
-          <w:bookmarkStart w:id="159" w:name="_Hlk51944371"/>
+          <w:bookmarkStart w:id="215" w:name="_Hlk51944371"/>
           <w:r>
             <w:t>The code</w:t>
           </w:r>
@@ -14595,7 +14893,7 @@
         </w:p>
       </w:sdtContent>
     </w:sdt>
-    <w:bookmarkEnd w:id="159" w:displacedByCustomXml="prev"/>
+    <w:bookmarkEnd w:id="215" w:displacedByCustomXml="prev"/>
     <w:p>
       <w:pPr>
         <w:pBdr>
@@ -16662,7 +16960,7 @@
         </w:rPr>
       </w:pPr>
     </w:p>
-    <w:bookmarkStart w:id="160" w:name="_Toc180558" w:displacedByCustomXml="next"/>
+    <w:bookmarkStart w:id="216" w:name="_Toc180558" w:displacedByCustomXml="next"/>
     <w:sdt>
       <w:sdtPr>
         <w:alias w:val="Sharing of results with subjects"/>
@@ -16687,7 +16985,7 @@
             <w:t>Sharing of Results with Subjects</w:t>
           </w:r>
         </w:p>
-        <w:bookmarkEnd w:id="160" w:displacedByCustomXml="next"/>
+        <w:bookmarkEnd w:id="216" w:displacedByCustomXml="next"/>
       </w:sdtContent>
     </w:sdt>
     <w:p>
@@ -16750,14 +17048,7 @@
             <w:rPr>
               <w:i/>
             </w:rPr>
-            <w:t xml:space="preserve">this </w:t>
-          </w:r>
-          <w:r>
-            <w:rPr>
-              <w:i/>
-            </w:rPr>
-            <w:lastRenderedPageBreak/>
-            <w:t xml:space="preserve">information </w:t>
+            <w:t xml:space="preserve">this information </w:t>
           </w:r>
           <w:r>
             <w:rPr>
@@ -16919,7 +17210,7 @@
       </w:sdtContent>
     </w:sdt>
     <w:p/>
-    <w:bookmarkStart w:id="161" w:name="_Toc180559" w:displacedByCustomXml="next"/>
+    <w:bookmarkStart w:id="217" w:name="_Toc180559" w:displacedByCustomXml="next"/>
     <w:sdt>
       <w:sdtPr>
         <w:alias w:val="Study timelines"/>
@@ -16944,7 +17235,7 @@
             <w:t>Study Timelines</w:t>
           </w:r>
         </w:p>
-        <w:bookmarkEnd w:id="161" w:displacedByCustomXml="next"/>
+        <w:bookmarkEnd w:id="217" w:displacedByCustomXml="next"/>
       </w:sdtContent>
     </w:sdt>
     <w:sdt>
@@ -17274,7 +17565,7 @@
         <w:ind w:right="180"/>
       </w:pPr>
     </w:p>
-    <w:bookmarkStart w:id="162" w:name="_Toc180560" w:displacedByCustomXml="next"/>
+    <w:bookmarkStart w:id="218" w:name="_Toc180560" w:displacedByCustomXml="next"/>
     <w:sdt>
       <w:sdtPr>
         <w:alias w:val="Inclusion and exclusion criteria"/>
@@ -17299,7 +17590,7 @@
             <w:t>Inclusion and Exclusion Criteria</w:t>
           </w:r>
         </w:p>
-        <w:bookmarkEnd w:id="162" w:displacedByCustomXml="next"/>
+        <w:bookmarkEnd w:id="218" w:displacedByCustomXml="next"/>
       </w:sdtContent>
     </w:sdt>
     <w:p>
@@ -17464,15 +17755,15 @@
             <w:t xml:space="preserve">. </w:t>
           </w:r>
           <w:r>
-            <w:t xml:space="preserve">This will follow a snowball sampling method to screen for participants, where workshops will serve as the basis to find more interested participants. </w:t>
-          </w:r>
-          <w:ins w:id="163" w:author="Chen, Daniel" w:date="2020-09-28T19:10:00Z">
-            <w:r>
-              <w:t xml:space="preserve">Students who go through the materials on their own without attending a workshop may also participate </w:t>
-            </w:r>
-            <w:r>
-              <w:lastRenderedPageBreak/>
-              <w:t xml:space="preserve">in the study. </w:t>
+            <w:t xml:space="preserve">This will follow a snowball </w:t>
+          </w:r>
+          <w:r>
+            <w:lastRenderedPageBreak/>
+            <w:t xml:space="preserve">sampling method to screen for participants, where workshops will serve as the basis to find more interested participants. </w:t>
+          </w:r>
+          <w:ins w:id="219" w:author="Chen, Daniel" w:date="2020-09-28T19:10:00Z">
+            <w:r>
+              <w:t xml:space="preserve">Students who go through the materials on their own without attending a workshop may also participate in the study. </w:t>
             </w:r>
           </w:ins>
           <w:r>
@@ -17685,7 +17976,7 @@
           <w:r>
             <w:t>s</w:t>
           </w:r>
-          <w:ins w:id="164" w:author="Chen, Daniel" w:date="2020-09-28T19:11:00Z">
+          <w:ins w:id="220" w:author="Chen, Daniel" w:date="2020-09-28T19:11:00Z">
             <w:r>
               <w:t xml:space="preserve"> or uses the materials on their own</w:t>
             </w:r>
@@ -18018,7 +18309,7 @@
       </w:sdtContent>
     </w:sdt>
     <w:p>
-      <w:bookmarkStart w:id="165" w:name="_Toc180561"/>
+      <w:bookmarkStart w:id="221" w:name="_Toc180561"/>
     </w:p>
     <w:p>
       <w:pPr>
@@ -18054,7 +18345,7 @@
             <w:t>Vulnerable Populations</w:t>
           </w:r>
         </w:p>
-        <w:bookmarkEnd w:id="165" w:displacedByCustomXml="next"/>
+        <w:bookmarkEnd w:id="221" w:displacedByCustomXml="next"/>
       </w:sdtContent>
     </w:sdt>
     <w:sdt>
@@ -18158,6 +18449,7 @@
               <w:rFonts w:ascii="Times New Roman" w:eastAsia="Times New Roman" w:hAnsi="Times New Roman" w:cs="Times New Roman"/>
               <w:i/>
             </w:rPr>
+            <w:lastRenderedPageBreak/>
             <w:t xml:space="preserve">If the research involves Virginia Tech students, indicate whether these are students of </w:t>
           </w:r>
           <w:r>
@@ -18249,15 +18541,7 @@
               <w:rFonts w:ascii="Times New Roman" w:eastAsia="Times New Roman" w:hAnsi="Times New Roman" w:cs="Times New Roman"/>
               <w:i/>
             </w:rPr>
-            <w:t xml:space="preserve"> to reduce the possibility that </w:t>
-          </w:r>
-          <w:r>
-            <w:rPr>
-              <w:rFonts w:ascii="Times New Roman" w:eastAsia="Times New Roman" w:hAnsi="Times New Roman" w:cs="Times New Roman"/>
-              <w:i/>
-            </w:rPr>
-            <w:lastRenderedPageBreak/>
-            <w:t>student</w:t>
+            <w:t xml:space="preserve"> to reduce the possibility that student</w:t>
           </w:r>
           <w:r>
             <w:rPr>
@@ -18692,7 +18976,7 @@
           <w:color w:val="000000"/>
         </w:rPr>
       </w:pPr>
-      <w:bookmarkStart w:id="166" w:name="_Toc180562"/>
+      <w:bookmarkStart w:id="222" w:name="_Toc180562"/>
     </w:p>
     <w:p>
       <w:pPr>
@@ -18739,7 +19023,7 @@
           <w:pPr>
             <w:ind w:left="720"/>
             <w:rPr>
-              <w:ins w:id="167" w:author="Chen, Daniel" w:date="2020-09-28T19:11:00Z"/>
+              <w:ins w:id="223" w:author="Chen, Daniel" w:date="2020-09-28T19:11:00Z"/>
             </w:rPr>
           </w:pPr>
           <w:r>
@@ -18764,7 +19048,7 @@
           <w:pPr>
             <w:ind w:left="720"/>
             <w:rPr>
-              <w:ins w:id="168" w:author="Chen, Daniel" w:date="2020-09-28T19:11:00Z"/>
+              <w:ins w:id="224" w:author="Chen, Daniel" w:date="2020-09-28T19:11:00Z"/>
             </w:rPr>
           </w:pPr>
         </w:p>
@@ -18776,12 +19060,12 @@
               <w:color w:val="000000"/>
             </w:rPr>
           </w:pPr>
-          <w:ins w:id="169" w:author="Chen, Daniel" w:date="2020-09-28T19:11:00Z">
+          <w:ins w:id="225" w:author="Chen, Daniel" w:date="2020-09-28T19:11:00Z">
             <w:r>
               <w:t xml:space="preserve">Research surveys </w:t>
             </w:r>
           </w:ins>
-          <w:ins w:id="170" w:author="Chen, Daniel" w:date="2020-09-28T19:19:00Z">
+          <w:ins w:id="226" w:author="Chen, Daniel" w:date="2020-09-28T19:19:00Z">
             <w:r>
               <w:t>will be posted along the materials for learners to opt-in the study if they choose to self-learn without a workshop.</w:t>
             </w:r>
@@ -18842,7 +19126,7 @@
             <w:t>Number of Subjects</w:t>
           </w:r>
         </w:p>
-        <w:bookmarkEnd w:id="166" w:displacedByCustomXml="next"/>
+        <w:bookmarkEnd w:id="222" w:displacedByCustomXml="next"/>
       </w:sdtContent>
     </w:sdt>
     <w:p>
@@ -19006,12 +19290,12 @@
           <w:r>
             <w:t xml:space="preserve"> and attract those interested in data science workshops. </w:t>
           </w:r>
-          <w:ins w:id="171" w:author="Chen, Daniel" w:date="2020-09-28T19:20:00Z">
+          <w:ins w:id="227" w:author="Chen, Daniel" w:date="2020-09-28T19:20:00Z">
             <w:r>
               <w:t xml:space="preserve">Materials will be posted freely online to make and survey links will be provided for anyone to </w:t>
             </w:r>
           </w:ins>
-          <w:ins w:id="172" w:author="Chen, Daniel" w:date="2020-09-28T19:24:00Z">
+          <w:ins w:id="228" w:author="Chen, Daniel" w:date="2020-09-28T19:24:00Z">
             <w:r>
               <w:t>self-learn and opt-in to the study.</w:t>
             </w:r>
@@ -19511,7 +19795,7 @@
         </w:rPr>
       </w:pPr>
     </w:p>
-    <w:bookmarkStart w:id="173" w:name="_Toc180563" w:displacedByCustomXml="next"/>
+    <w:bookmarkStart w:id="229" w:name="_Toc180563" w:displacedByCustomXml="next"/>
     <w:sdt>
       <w:sdtPr>
         <w:alias w:val="Recruitment methods"/>
@@ -19537,7 +19821,7 @@
             <w:t>Recruitment Methods</w:t>
           </w:r>
         </w:p>
-        <w:bookmarkEnd w:id="173" w:displacedByCustomXml="next"/>
+        <w:bookmarkEnd w:id="229" w:displacedByCustomXml="next"/>
       </w:sdtContent>
     </w:sdt>
     <w:p>
@@ -19679,7 +19963,7 @@
             <w:spacing w:before="120" w:after="120"/>
             <w:ind w:right="180"/>
             <w:rPr>
-              <w:del w:id="174" w:author="Chen, Daniel" w:date="2020-09-28T19:25:00Z"/>
+              <w:del w:id="230" w:author="Chen, Daniel" w:date="2020-09-28T19:25:00Z"/>
             </w:rPr>
           </w:pPr>
         </w:p>
@@ -20362,6 +20646,7 @@
               <w:rFonts w:ascii="Times New Roman" w:eastAsia="Times New Roman" w:hAnsi="Times New Roman" w:cs="Times New Roman"/>
               <w:i/>
             </w:rPr>
+            <w:lastRenderedPageBreak/>
             <w:t>record with approved</w:t>
           </w:r>
           <w:r>
@@ -20403,7 +20688,6 @@
               <w:i/>
               <w:sz w:val="24"/>
             </w:rPr>
-            <w:lastRenderedPageBreak/>
             <w:t>Describe any compensation to subjects. Separate compensation in</w:t>
           </w:r>
           <w:r>
@@ -20444,6 +20728,11 @@
       <w:sdtEndPr/>
       <w:sdtContent>
         <w:p>
+          <w:pPr>
+            <w:rPr>
+              <w:ins w:id="231" w:author="Chen, Daniel" w:date="2021-06-14T17:03:00Z"/>
+            </w:rPr>
+          </w:pPr>
           <w:r>
             <w:t>E</w:t>
           </w:r>
@@ -20466,78 +20755,158 @@
             <w:t>:</w:t>
           </w:r>
         </w:p>
+        <w:p/>
+        <w:p>
+          <w:pPr>
+            <w:rPr>
+              <w:ins w:id="232" w:author="Chen, Daniel" w:date="2021-06-14T17:03:00Z"/>
+            </w:rPr>
+          </w:pPr>
+          <w:ins w:id="233" w:author="Chen, Daniel" w:date="2021-06-14T17:03:00Z">
+            <w:r>
+              <w:t>1. email-survey-01-pre_workshop_self_assessment.docx</w:t>
+            </w:r>
+          </w:ins>
+        </w:p>
+        <w:p>
+          <w:pPr>
+            <w:rPr>
+              <w:ins w:id="234" w:author="Chen, Daniel" w:date="2021-06-14T17:03:00Z"/>
+            </w:rPr>
+          </w:pPr>
+          <w:ins w:id="235" w:author="Chen, Daniel" w:date="2021-06-14T17:03:00Z">
+            <w:r>
+              <w:t>2. email-survey-02-pre_post_workshop_survey.docx</w:t>
+            </w:r>
+          </w:ins>
+        </w:p>
+        <w:p>
+          <w:pPr>
+            <w:rPr>
+              <w:ins w:id="236" w:author="Chen, Daniel" w:date="2021-06-14T17:03:00Z"/>
+            </w:rPr>
+          </w:pPr>
+          <w:ins w:id="237" w:author="Chen, Daniel" w:date="2021-06-14T17:03:00Z">
+            <w:r>
+              <w:t>3. email-survey-03-long_term_survey.docx</w:t>
+            </w:r>
+          </w:ins>
+        </w:p>
         <w:p>
           <w:pPr>
             <w:ind w:left="810"/>
             <w:rPr>
-              <w:ins w:id="175" w:author="Chen, Daniel" w:date="2020-09-28T19:27:00Z"/>
-            </w:rPr>
-          </w:pPr>
-          <w:r>
-            <w:t>"</w:t>
-          </w:r>
-          <w:r>
-            <w:t>email-survey-01-p</w:t>
-          </w:r>
-          <w:r>
-            <w:t>re_workshop_self_assessment</w:t>
-          </w:r>
-          <w:r>
-            <w:t>.</w:t>
-          </w:r>
-          <w:r>
-            <w:t>docx</w:t>
-          </w:r>
-          <w:r>
-            <w:t>"</w:t>
-          </w:r>
+              <w:ins w:id="238" w:author="Chen, Daniel" w:date="2020-09-28T19:27:00Z"/>
+            </w:rPr>
+          </w:pPr>
+          <w:del w:id="239" w:author="Chen, Daniel" w:date="2021-06-14T17:03:00Z">
+            <w:r>
+              <w:delText>"</w:delText>
+            </w:r>
+            <w:r>
+              <w:delText>email-survey-01-p</w:delText>
+            </w:r>
+            <w:r>
+              <w:delText>re_workshop_self_assessment</w:delText>
+            </w:r>
+            <w:r>
+              <w:delText>.</w:delText>
+            </w:r>
+            <w:r>
+              <w:delText>docx</w:delText>
+            </w:r>
+            <w:r>
+              <w:delText>"</w:delText>
+            </w:r>
+          </w:del>
         </w:p>
         <w:p>
           <w:pPr>
             <w:ind w:left="810"/>
             <w:rPr>
-              <w:ins w:id="176" w:author="Chen, Daniel" w:date="2020-09-28T19:27:00Z"/>
-            </w:rPr>
-          </w:pPr>
+              <w:ins w:id="240" w:author="Chen, Daniel" w:date="2021-06-14T17:03:00Z"/>
+            </w:rPr>
+          </w:pPr>
+          <w:ins w:id="241" w:author="Chen, Daniel" w:date="2020-09-28T19:27:00Z">
+            <w:r>
+              <w:t>Workshop</w:t>
+            </w:r>
+          </w:ins>
+          <w:ins w:id="242" w:author="Chen, Daniel" w:date="2020-09-28T19:28:00Z">
+            <w:r>
+              <w:t xml:space="preserve"> attendees will be contacted afte</w:t>
+            </w:r>
+          </w:ins>
+          <w:ins w:id="243" w:author="Chen, Daniel" w:date="2020-09-28T20:31:00Z">
+            <w:r>
+              <w:t xml:space="preserve">r signing up for the workshop </w:t>
+            </w:r>
+          </w:ins>
+          <w:ins w:id="244" w:author="Chen, Daniel" w:date="2020-09-28T20:32:00Z">
+            <w:r>
+              <w:t xml:space="preserve">with the to take the </w:t>
+            </w:r>
+            <w:proofErr w:type="spellStart"/>
+            <w:r>
+              <w:t xml:space="preserve">self </w:t>
+            </w:r>
+            <w:proofErr w:type="gramStart"/>
+            <w:r>
+              <w:t>assessment</w:t>
+            </w:r>
+            <w:proofErr w:type="spellEnd"/>
+            <w:r>
+              <w:t>, and</w:t>
+            </w:r>
+            <w:proofErr w:type="gramEnd"/>
+            <w:r>
+              <w:t xml:space="preserve"> be contacted </w:t>
+            </w:r>
+          </w:ins>
+          <w:ins w:id="245" w:author="Chen, Daniel" w:date="2020-09-28T20:33:00Z">
+            <w:r>
+              <w:t>before the workshop starts to take the pre-workshop assessment.</w:t>
+            </w:r>
+          </w:ins>
         </w:p>
         <w:p>
           <w:pPr>
             <w:ind w:left="810"/>
             <w:rPr>
+              <w:ins w:id="246" w:author="Chen, Daniel" w:date="2021-06-14T17:03:00Z"/>
+            </w:rPr>
+          </w:pPr>
+        </w:p>
+        <w:p>
+          <w:pPr>
+            <w:ind w:left="810"/>
+            <w:rPr>
               <w:szCs w:val="20"/>
             </w:rPr>
           </w:pPr>
-          <w:ins w:id="177" w:author="Chen, Daniel" w:date="2020-09-28T19:27:00Z">
-            <w:r>
-              <w:t>Workshop</w:t>
+          <w:ins w:id="247" w:author="Chen, Daniel" w:date="2021-06-14T17:03:00Z">
+            <w:r>
+              <w:t>Workshop atte</w:t>
             </w:r>
           </w:ins>
-          <w:ins w:id="178" w:author="Chen, Daniel" w:date="2020-09-28T19:28:00Z">
-            <w:r>
-              <w:t xml:space="preserve"> attendees will be contacted afte</w:t>
+          <w:ins w:id="248" w:author="Chen, Daniel" w:date="2021-06-14T17:06:00Z">
+            <w:r>
+              <w:t>ndees</w:t>
             </w:r>
           </w:ins>
-          <w:ins w:id="179" w:author="Chen, Daniel" w:date="2020-09-28T20:31:00Z">
-            <w:r>
-              <w:t xml:space="preserve">r signing up for the workshop </w:t>
+          <w:ins w:id="249" w:author="Chen, Daniel" w:date="2021-06-14T17:03:00Z">
+            <w:r>
+              <w:t xml:space="preserve"> will be contacted about 6 months after the workshop</w:t>
             </w:r>
           </w:ins>
-          <w:ins w:id="180" w:author="Chen, Daniel" w:date="2020-09-28T20:32:00Z">
-            <w:r>
-              <w:t xml:space="preserve">with the to take the </w:t>
-            </w:r>
-            <w:proofErr w:type="spellStart"/>
-            <w:r>
-              <w:t>self assessment</w:t>
-            </w:r>
-            <w:proofErr w:type="spellEnd"/>
-            <w:r>
-              <w:t xml:space="preserve">, and be contacted </w:t>
+          <w:ins w:id="250" w:author="Chen, Daniel" w:date="2021-06-14T17:05:00Z">
+            <w:r>
+              <w:t xml:space="preserve"> for the long-term assessment</w:t>
             </w:r>
           </w:ins>
-          <w:ins w:id="181" w:author="Chen, Daniel" w:date="2020-09-28T20:33:00Z">
-            <w:r>
-              <w:t>before the workshop starts to take the pre-workshop assessment.</w:t>
+          <w:ins w:id="251" w:author="Chen, Daniel" w:date="2021-06-14T17:06:00Z">
+            <w:r>
+              <w:t>.</w:t>
             </w:r>
           </w:ins>
         </w:p>
@@ -20563,7 +20932,7 @@
         </w:rPr>
       </w:pPr>
     </w:p>
-    <w:bookmarkStart w:id="182" w:name="_Toc180564" w:displacedByCustomXml="next"/>
+    <w:bookmarkStart w:id="252" w:name="_Toc180564" w:displacedByCustomXml="next"/>
     <w:sdt>
       <w:sdtPr>
         <w:alias w:val="Withdrawal of subjects"/>
@@ -20588,7 +20957,7 @@
             <w:t>Withdrawal of Subjects</w:t>
           </w:r>
         </w:p>
-        <w:bookmarkEnd w:id="182" w:displacedByCustomXml="next"/>
+        <w:bookmarkEnd w:id="252" w:displacedByCustomXml="next"/>
       </w:sdtContent>
     </w:sdt>
     <w:p>
@@ -21051,7 +21420,7 @@
         <w:ind w:left="1260" w:right="180"/>
       </w:pPr>
     </w:p>
-    <w:bookmarkStart w:id="183" w:name="_Toc180565" w:displacedByCustomXml="next"/>
+    <w:bookmarkStart w:id="253" w:name="_Toc180565" w:displacedByCustomXml="next"/>
     <w:sdt>
       <w:sdtPr>
         <w:alias w:val="Risks to subjects"/>
@@ -21076,7 +21445,7 @@
             <w:t>Risks to Subjects</w:t>
           </w:r>
         </w:p>
-        <w:bookmarkEnd w:id="183" w:displacedByCustomXml="next"/>
+        <w:bookmarkEnd w:id="253" w:displacedByCustomXml="next"/>
       </w:sdtContent>
     </w:sdt>
     <w:sdt>
@@ -21501,6 +21870,7 @@
             </w:rPr>
           </w:pPr>
           <w:r>
+            <w:lastRenderedPageBreak/>
             <w:t>Outside this, the investigators are not aware of any other risks from participation in this study and expect no more than risks found in everyday life.</w:t>
           </w:r>
         </w:p>
@@ -22003,7 +22373,7 @@
         <w:ind w:left="1260" w:right="180"/>
       </w:pPr>
     </w:p>
-    <w:bookmarkStart w:id="184" w:name="_Toc180566" w:displacedByCustomXml="next"/>
+    <w:bookmarkStart w:id="254" w:name="_Toc180566" w:displacedByCustomXml="next"/>
     <w:sdt>
       <w:sdtPr>
         <w:alias w:val="Potential benefits to subjects"/>
@@ -22029,7 +22399,7 @@
             <w:t>Potential Benefits to Subjects</w:t>
           </w:r>
         </w:p>
-        <w:bookmarkEnd w:id="184" w:displacedByCustomXml="next"/>
+        <w:bookmarkEnd w:id="254" w:displacedByCustomXml="next"/>
       </w:sdtContent>
     </w:sdt>
     <w:p>
@@ -22224,7 +22594,7 @@
           <w:r>
             <w:t>The study questionnaires and surveys revolve around the creation and execution of a technical workshop</w:t>
           </w:r>
-          <w:ins w:id="185" w:author="Chen, Daniel" w:date="2020-09-28T20:57:00Z">
+          <w:ins w:id="255" w:author="Chen, Daniel" w:date="2020-09-28T20:57:00Z">
             <w:r>
               <w:t xml:space="preserve"> and its learning materials</w:t>
             </w:r>
@@ -22240,7 +22610,7 @@
           <w:r>
             <w:t xml:space="preserve"> the subjects are also participating in the workshop </w:t>
           </w:r>
-          <w:ins w:id="186" w:author="Chen, Daniel" w:date="2020-09-28T20:57:00Z">
+          <w:ins w:id="256" w:author="Chen, Daniel" w:date="2020-09-28T20:57:00Z">
             <w:r>
               <w:t xml:space="preserve">or self-learning using the free and public learning materials </w:t>
             </w:r>
@@ -22264,22 +22634,22 @@
           <w:r>
             <w:t xml:space="preserve">The workshop </w:t>
           </w:r>
-          <w:ins w:id="187" w:author="Chen, Daniel" w:date="2020-09-28T20:57:00Z">
+          <w:ins w:id="257" w:author="Chen, Daniel" w:date="2020-09-28T20:57:00Z">
             <w:r>
               <w:t xml:space="preserve">and its </w:t>
             </w:r>
           </w:ins>
-          <w:ins w:id="188" w:author="Chen, Daniel" w:date="2020-09-28T20:58:00Z">
+          <w:ins w:id="258" w:author="Chen, Daniel" w:date="2020-09-28T20:58:00Z">
             <w:r>
               <w:t xml:space="preserve">training materials </w:t>
             </w:r>
           </w:ins>
-          <w:del w:id="189" w:author="Chen, Daniel" w:date="2020-09-28T20:58:00Z">
+          <w:del w:id="259" w:author="Chen, Daniel" w:date="2020-09-28T20:58:00Z">
             <w:r>
               <w:delText>is</w:delText>
             </w:r>
           </w:del>
-          <w:ins w:id="190" w:author="Chen, Daniel" w:date="2020-09-28T20:58:00Z">
+          <w:ins w:id="260" w:author="Chen, Daniel" w:date="2020-09-28T20:58:00Z">
             <w:r>
               <w:t>are</w:t>
             </w:r>
@@ -22485,7 +22855,7 @@
         <w:ind w:left="1260" w:right="180"/>
       </w:pPr>
     </w:p>
-    <w:bookmarkStart w:id="191" w:name="_Toc180567" w:displacedByCustomXml="next"/>
+    <w:bookmarkStart w:id="261" w:name="_Toc180567" w:displacedByCustomXml="next"/>
     <w:sdt>
       <w:sdtPr>
         <w:alias w:val="Data management and confidentiality"/>
@@ -22511,7 +22881,7 @@
             <w:t>Data Management and Confidentiality</w:t>
           </w:r>
         </w:p>
-        <w:bookmarkEnd w:id="191" w:displacedByCustomXml="next"/>
+        <w:bookmarkEnd w:id="261" w:displacedByCustomXml="next"/>
       </w:sdtContent>
     </w:sdt>
     <w:p>
@@ -23009,6 +23379,7 @@
             </w:rPr>
           </w:pPr>
           <w:r>
+            <w:lastRenderedPageBreak/>
             <w:t>The questionnaires themselves will be adapted from The Carpentries (</w:t>
           </w:r>
           <w:r>
@@ -23148,16 +23519,7 @@
               <w:i/>
               <w:color w:val="000000"/>
             </w:rPr>
-            <w:t xml:space="preserve">during data collection, storage, use, and transmission.  Include information about training of study staff, authorization of access, password protection, </w:t>
-          </w:r>
-          <w:r>
-            <w:rPr>
-              <w:rFonts w:ascii="Times New Roman" w:eastAsia="Times New Roman" w:hAnsi="Times New Roman" w:cs="Times New Roman"/>
-              <w:i/>
-              <w:color w:val="000000"/>
-            </w:rPr>
-            <w:lastRenderedPageBreak/>
-            <w:t>encryption, physical controls, certificates of confidentiality, separation of identifiers and data, etc.</w:t>
+            <w:t>during data collection, storage, use, and transmission.  Include information about training of study staff, authorization of access, password protection, encryption, physical controls, certificates of confidentiality, separation of identifiers and data, etc.</w:t>
           </w:r>
         </w:sdtContent>
       </w:sdt>
@@ -23233,12 +23595,12 @@
             <w:spacing w:before="120" w:after="120"/>
             <w:ind w:left="1260" w:right="180"/>
           </w:pPr>
-          <w:del w:id="192" w:author="Chen, Daniel" w:date="2020-09-28T21:05:00Z">
+          <w:del w:id="262" w:author="Chen, Daniel" w:date="2020-09-28T21:05:00Z">
             <w:r>
               <w:delText>In order to</w:delText>
             </w:r>
           </w:del>
-          <w:ins w:id="193" w:author="Chen, Daniel" w:date="2020-09-28T21:05:00Z">
+          <w:ins w:id="263" w:author="Chen, Daniel" w:date="2020-09-28T21:05:00Z">
             <w:r>
               <w:t>To</w:t>
             </w:r>
@@ -23249,12 +23611,12 @@
           <w:r>
             <w:t xml:space="preserve">link participants longitudinally, they will be asked to create a unique identifier for themselves. During data analysis, this unique identifier will be converted </w:t>
           </w:r>
-          <w:del w:id="194" w:author="Chen, Daniel" w:date="2020-09-28T21:05:00Z">
+          <w:del w:id="264" w:author="Chen, Daniel" w:date="2020-09-28T21:05:00Z">
             <w:r>
               <w:delText>in to</w:delText>
             </w:r>
           </w:del>
-          <w:ins w:id="195" w:author="Chen, Daniel" w:date="2020-09-28T21:05:00Z">
+          <w:ins w:id="265" w:author="Chen, Daniel" w:date="2020-09-28T21:05:00Z">
             <w:r>
               <w:t>into</w:t>
             </w:r>
@@ -23782,6 +24144,7 @@
               <w:i/>
               <w:color w:val="000000"/>
             </w:rPr>
+            <w:lastRenderedPageBreak/>
             <w:t>When and how will personal identifiers be destroyed?</w:t>
           </w:r>
         </w:p>
@@ -23874,7 +24237,6 @@
             <w:ind w:left="720" w:right="180"/>
           </w:pPr>
           <w:r>
-            <w:lastRenderedPageBreak/>
             <w:t xml:space="preserve">Data will be stored on an open science platform such as </w:t>
           </w:r>
           <w:r>
@@ -23962,7 +24324,7 @@
           <w:szCs w:val="28"/>
         </w:rPr>
       </w:pPr>
-      <w:bookmarkStart w:id="196" w:name="_Toc180568"/>
+      <w:bookmarkStart w:id="266" w:name="_Toc180568"/>
     </w:p>
     <w:sdt>
       <w:sdtPr>
@@ -23988,7 +24350,7 @@
             <w:t>Provisions to Protect the Privacy Interests of Subjects</w:t>
           </w:r>
         </w:p>
-        <w:bookmarkEnd w:id="196" w:displacedByCustomXml="next"/>
+        <w:bookmarkEnd w:id="266" w:displacedByCustomXml="next"/>
       </w:sdtContent>
     </w:sdt>
     <w:p>
@@ -24275,7 +24637,16 @@
               <w:i/>
               <w:color w:val="000000"/>
             </w:rPr>
-            <w:t xml:space="preserve"> to make subjects feel at ease with the research situation in terms of the questions being asked and the procedures being performed. “At ease” does not refer to physical discomfort, but the sense of intrusiveness a subject might experience in response to questions, examinations, and procedures (e.g., use of a same gender investigator to place sensors on the </w:t>
+            <w:t xml:space="preserve"> to make subjects feel at ease with the research situation in terms of the questions being asked and the procedures being performed. “At ease” does not refer to physical discomfort, but the sense of intrusiveness a subject might experience in response to questions, examinations, and procedures (e.g., use of a same gender investigator to </w:t>
+          </w:r>
+          <w:r>
+            <w:rPr>
+              <w:rFonts w:ascii="Times New Roman" w:eastAsia="Times New Roman" w:hAnsi="Times New Roman" w:cs="Times New Roman"/>
+              <w:i/>
+              <w:color w:val="000000"/>
+            </w:rPr>
+            <w:lastRenderedPageBreak/>
+            <w:t xml:space="preserve">place sensors on the </w:t>
           </w:r>
           <w:r>
             <w:rPr>
@@ -24967,7 +25338,7 @@
       </w:pPr>
     </w:p>
     <w:p/>
-    <w:bookmarkStart w:id="197" w:name="_Toc180569" w:displacedByCustomXml="next"/>
+    <w:bookmarkStart w:id="267" w:name="_Toc180569" w:displacedByCustomXml="next"/>
     <w:sdt>
       <w:sdtPr>
         <w:rPr>
@@ -25002,7 +25373,7 @@
           <w:r>
             <w:t>Provisions to Monitor the Data to Ensure the Safety of Subjects</w:t>
           </w:r>
-          <w:bookmarkEnd w:id="197"/>
+          <w:bookmarkEnd w:id="267"/>
         </w:p>
         <w:p>
           <w:pPr>
@@ -25194,7 +25565,6 @@
               <w:i/>
               <w:color w:val="000000"/>
             </w:rPr>
-            <w:lastRenderedPageBreak/>
             <w:t xml:space="preserve">The plan to periodically evaluate the data collected regarding both harms and benefits to determine whether subjects remain safe  </w:t>
           </w:r>
           <w:r>
@@ -25625,7 +25995,7 @@
           <w:szCs w:val="28"/>
         </w:rPr>
       </w:pPr>
-      <w:bookmarkStart w:id="198" w:name="_Toc180570"/>
+      <w:bookmarkStart w:id="268" w:name="_Toc180570"/>
     </w:p>
     <w:sdt>
       <w:sdtPr>
@@ -25657,7 +26027,7 @@
             <w:t>Related Injury</w:t>
           </w:r>
         </w:p>
-        <w:bookmarkEnd w:id="198" w:displacedByCustomXml="next"/>
+        <w:bookmarkEnd w:id="268" w:displacedByCustomXml="next"/>
       </w:sdtContent>
     </w:sdt>
     <w:p>
@@ -25924,7 +26294,7 @@
         <w:ind w:left="1260" w:right="180"/>
       </w:pPr>
     </w:p>
-    <w:bookmarkStart w:id="199" w:name="_Toc180571" w:displacedByCustomXml="next"/>
+    <w:bookmarkStart w:id="269" w:name="_Toc180571" w:displacedByCustomXml="next"/>
     <w:sdt>
       <w:sdtPr>
         <w:alias w:val="Economic burden to subjects"/>
@@ -25950,7 +26320,7 @@
             <w:t>Economic Burden to Subjects</w:t>
           </w:r>
         </w:p>
-        <w:bookmarkEnd w:id="199" w:displacedByCustomXml="next"/>
+        <w:bookmarkEnd w:id="269" w:displacedByCustomXml="next"/>
       </w:sdtContent>
     </w:sdt>
     <w:p>
@@ -26065,7 +26435,7 @@
           <w:r>
             <w:t xml:space="preserve">Participants will need to set aside time to participate in the workshop </w:t>
           </w:r>
-          <w:ins w:id="200" w:author="Chen, Daniel" w:date="2020-09-28T21:32:00Z">
+          <w:ins w:id="270" w:author="Chen, Daniel" w:date="2020-09-28T21:32:00Z">
             <w:r>
               <w:t xml:space="preserve">or go through the materials on their own </w:t>
             </w:r>
@@ -26076,7 +26446,7 @@
           <w:r>
             <w:t>access to a computing device with the necessary software installed. The researchers will try their best to accommodate the workshop to be accessible to participants but participants will still need to set aside time for the workshop</w:t>
           </w:r>
-          <w:ins w:id="201" w:author="Chen, Daniel" w:date="2020-09-28T21:32:00Z">
+          <w:ins w:id="271" w:author="Chen, Daniel" w:date="2020-09-28T21:32:00Z">
             <w:r>
               <w:t xml:space="preserve"> or find time on their own to self-learn</w:t>
             </w:r>
@@ -26087,7 +26457,7 @@
           <w:r>
             <w:t xml:space="preserve"> Attending the workshop is voluntary and not related to any course/grade.</w:t>
           </w:r>
-          <w:del w:id="202" w:author="Chen, Daniel" w:date="2020-09-28T21:32:00Z">
+          <w:del w:id="272" w:author="Chen, Daniel" w:date="2020-09-28T21:32:00Z">
             <w:r>
               <w:delText xml:space="preserve"> </w:delText>
             </w:r>
@@ -26108,7 +26478,7 @@
         <w:ind w:left="1260" w:right="180"/>
       </w:pPr>
     </w:p>
-    <w:bookmarkStart w:id="203" w:name="_Toc180572" w:displacedByCustomXml="next"/>
+    <w:bookmarkStart w:id="273" w:name="_Toc180572" w:displacedByCustomXml="next"/>
     <w:sdt>
       <w:sdtPr>
         <w:alias w:val="Consent process"/>
@@ -26134,7 +26504,7 @@
             <w:t>Consent Process</w:t>
           </w:r>
         </w:p>
-        <w:bookmarkEnd w:id="203" w:displacedByCustomXml="next"/>
+        <w:bookmarkEnd w:id="273" w:displacedByCustomXml="next"/>
       </w:sdtContent>
     </w:sdt>
     <w:sdt>
@@ -26894,7 +27264,6 @@
         <w:ind w:left="720" w:right="720"/>
       </w:pPr>
       <w:r>
-        <w:lastRenderedPageBreak/>
         <w:t>There will be a consent page included in the Qualtrics survey form,</w:t>
       </w:r>
       <w:r>
@@ -26937,6 +27306,9 @@
         </w:pBdr>
         <w:spacing w:before="120" w:after="120"/>
         <w:ind w:left="720" w:right="720"/>
+        <w:rPr>
+          <w:ins w:id="274" w:author="Chen, Daniel" w:date="2021-06-14T17:12:00Z"/>
+        </w:rPr>
       </w:pPr>
       <w:r>
         <w:t>Ongoing consent will not be an issue, as we will require consent prior to</w:t>
@@ -26965,6 +27337,24 @@
       <w:r>
         <w:t>initial subject consent.</w:t>
       </w:r>
+    </w:p>
+    <w:p>
+      <w:pPr>
+        <w:pBdr>
+          <w:top w:val="nil"/>
+          <w:left w:val="nil"/>
+          <w:bottom w:val="nil"/>
+          <w:right w:val="nil"/>
+          <w:between w:val="nil"/>
+        </w:pBdr>
+        <w:spacing w:before="120" w:after="120"/>
+        <w:ind w:left="720" w:right="720"/>
+      </w:pPr>
+      <w:ins w:id="275" w:author="Chen, Daniel" w:date="2021-06-14T17:12:00Z">
+        <w:r>
+          <w:t>There is a separate consent prior to the long-term survey in phase 3.</w:t>
+        </w:r>
+      </w:ins>
     </w:p>
     <w:p>
       <w:pPr>
@@ -27028,35 +27418,32 @@
         <w:ind w:left="720" w:right="720"/>
       </w:pPr>
       <w:r>
-        <w:t xml:space="preserve">The link to the consent </w:t>
+        <w:t>The link to the consent form</w:t>
       </w:r>
-      <w:proofErr w:type="spellStart"/>
-      <w:r>
-        <w:t>form</w:t>
-      </w:r>
-      <w:ins w:id="204" w:author="Chen, Daniel" w:date="2020-09-28T21:33:00Z">
+      <w:ins w:id="276" w:author="Chen, Daniel" w:date="2020-09-28T21:33:00Z">
         <w:r>
           <w:t>,</w:t>
         </w:r>
       </w:ins>
-      <w:del w:id="205" w:author="Chen, Daniel" w:date="2020-09-28T21:33:00Z">
+      <w:ins w:id="277" w:author="Chen, Daniel" w:date="2021-06-14T17:11:00Z">
+        <w:r>
+          <w:t xml:space="preserve"> </w:t>
+        </w:r>
+      </w:ins>
+      <w:del w:id="278" w:author="Chen, Daniel" w:date="2020-09-28T21:33:00Z">
         <w:r>
           <w:delText xml:space="preserve"> and </w:delText>
         </w:r>
       </w:del>
       <w:r>
-        <w:t>pre</w:t>
+        <w:t>pre-workshop self-assessment</w:t>
       </w:r>
-      <w:proofErr w:type="spellEnd"/>
-      <w:r>
-        <w:t>-workshop self-assessment</w:t>
-      </w:r>
-      <w:ins w:id="206" w:author="Chen, Daniel" w:date="2020-09-28T21:33:00Z">
+      <w:ins w:id="279" w:author="Chen, Daniel" w:date="2020-09-28T21:33:00Z">
         <w:r>
           <w:t>, pre-wor</w:t>
         </w:r>
       </w:ins>
-      <w:ins w:id="207" w:author="Chen, Daniel" w:date="2020-09-28T21:34:00Z">
+      <w:ins w:id="280" w:author="Chen, Daniel" w:date="2020-09-28T21:34:00Z">
         <w:r>
           <w:t>kshop survey, and post-workshop survey</w:t>
         </w:r>
@@ -27425,6 +27812,7 @@
               <w:i/>
               <w:color w:val="000000"/>
             </w:rPr>
+            <w:lastRenderedPageBreak/>
             <w:t xml:space="preserve">Indicate the </w:t>
           </w:r>
           <w:r>
@@ -27648,7 +28036,6 @@
             </w:p>
             <w:p>
               <w:r>
-                <w:lastRenderedPageBreak/>
                 <w:t>N/A</w:t>
               </w:r>
             </w:p>
@@ -28286,7 +28673,15 @@
               <w:rFonts w:ascii="Times New Roman" w:eastAsia="Times New Roman" w:hAnsi="Times New Roman" w:cs="Times New Roman"/>
               <w:i/>
             </w:rPr>
-            <w:t>unless one parent is deceased, unknown, incompetent, or not reasonably available, or when only one parent has legal responsibility for the care and custody of the minor</w:t>
+            <w:t xml:space="preserve">unless one parent is deceased, unknown, </w:t>
+          </w:r>
+          <w:r>
+            <w:rPr>
+              <w:rFonts w:ascii="Times New Roman" w:eastAsia="Times New Roman" w:hAnsi="Times New Roman" w:cs="Times New Roman"/>
+              <w:i/>
+            </w:rPr>
+            <w:lastRenderedPageBreak/>
+            <w:t>incompetent, or not reasonably available, or when only one parent has legal responsibility for the care and custody of the minor</w:t>
           </w:r>
           <w:r>
             <w:rPr>
@@ -28416,7 +28811,6 @@
               <w:i/>
               <w:color w:val="000000"/>
             </w:rPr>
-            <w:lastRenderedPageBreak/>
             <w:t xml:space="preserve">Indicate whether </w:t>
           </w:r>
           <w:r>
@@ -28911,8 +29305,8 @@
             </w:rPr>
             <w:t>is capable of consent.</w:t>
           </w:r>
-          <w:bookmarkStart w:id="208" w:name="_2xcytpi" w:colFirst="0" w:colLast="0"/>
-          <w:bookmarkEnd w:id="208"/>
+          <w:bookmarkStart w:id="281" w:name="_2xcytpi" w:colFirst="0" w:colLast="0"/>
+          <w:bookmarkEnd w:id="281"/>
         </w:p>
         <w:p>
           <w:pPr>
@@ -29009,7 +29403,16 @@
               <w:i/>
               <w:color w:val="000000"/>
             </w:rPr>
-            <w:t xml:space="preserve">, and Guardians (HRP-013)” to </w:t>
+            <w:t>, and Guardians (HRP-</w:t>
+          </w:r>
+          <w:r>
+            <w:rPr>
+              <w:rFonts w:ascii="Times New Roman" w:eastAsia="Times New Roman" w:hAnsi="Times New Roman" w:cs="Times New Roman"/>
+              <w:i/>
+              <w:color w:val="000000"/>
+            </w:rPr>
+            <w:lastRenderedPageBreak/>
+            <w:t xml:space="preserve">013)” to </w:t>
           </w:r>
           <w:r>
             <w:rPr>
@@ -29215,7 +29618,6 @@
               <w:i/>
               <w:color w:val="000000"/>
             </w:rPr>
-            <w:lastRenderedPageBreak/>
             <w:t xml:space="preserve">If </w:t>
           </w:r>
           <w:r>
@@ -29409,11 +29811,11 @@
         <w:ind w:left="2340" w:right="180"/>
       </w:pPr>
     </w:p>
-    <w:bookmarkStart w:id="209" w:name="_Toc536802866" w:displacedByCustomXml="next"/>
-    <w:bookmarkEnd w:id="209" w:displacedByCustomXml="next"/>
-    <w:bookmarkStart w:id="210" w:name="_Toc536802867" w:displacedByCustomXml="next"/>
-    <w:bookmarkEnd w:id="210" w:displacedByCustomXml="next"/>
-    <w:bookmarkStart w:id="211" w:name="_Toc180573" w:displacedByCustomXml="next"/>
+    <w:bookmarkStart w:id="282" w:name="_Toc536802867" w:displacedByCustomXml="next"/>
+    <w:bookmarkEnd w:id="282" w:displacedByCustomXml="next"/>
+    <w:bookmarkStart w:id="283" w:name="_Toc536802866" w:displacedByCustomXml="next"/>
+    <w:bookmarkEnd w:id="283" w:displacedByCustomXml="next"/>
+    <w:bookmarkStart w:id="284" w:name="_Toc180573" w:displacedByCustomXml="next"/>
     <w:sdt>
       <w:sdtPr>
         <w:alias w:val="Process to document consent in writing"/>
@@ -29438,7 +29840,7 @@
             <w:t>Process to Document Consent in Writing</w:t>
           </w:r>
         </w:p>
-        <w:bookmarkEnd w:id="211" w:displacedByCustomXml="next"/>
+        <w:bookmarkEnd w:id="284" w:displacedByCustomXml="next"/>
       </w:sdtContent>
     </w:sdt>
     <w:p>
@@ -29838,7 +30240,7 @@
     <w:p/>
     <w:p/>
     <w:p/>
-    <w:bookmarkStart w:id="212" w:name="_Toc180574" w:displacedByCustomXml="next"/>
+    <w:bookmarkStart w:id="285" w:name="_Toc180574" w:displacedByCustomXml="next"/>
     <w:sdt>
       <w:sdtPr>
         <w:alias w:val="Resources available"/>
@@ -29863,7 +30265,7 @@
             <w:t>Resources Available</w:t>
           </w:r>
         </w:p>
-        <w:bookmarkEnd w:id="212" w:displacedByCustomXml="next"/>
+        <w:bookmarkEnd w:id="285" w:displacedByCustomXml="next"/>
       </w:sdtContent>
     </w:sdt>
     <w:sdt>
@@ -30268,7 +30670,6 @@
             </w:rPr>
           </w:pPr>
           <w:r>
-            <w:lastRenderedPageBreak/>
             <w:t>All persons assisting with the research have obtained IRB certificated of completion at Virginia Tech. They have completed and passed the certification assessment and received a certificate of approval.</w:t>
           </w:r>
         </w:p>
@@ -30290,7 +30691,7 @@
         <w:ind w:left="1800" w:right="180"/>
       </w:pPr>
     </w:p>
-    <w:bookmarkStart w:id="213" w:name="_Toc180575" w:displacedByCustomXml="next"/>
+    <w:bookmarkStart w:id="286" w:name="_Toc180575" w:displacedByCustomXml="next"/>
     <w:sdt>
       <w:sdtPr>
         <w:rPr>
@@ -30336,7 +30737,7 @@
                 <w:t>Multi-Site Research</w:t>
               </w:r>
             </w:p>
-            <w:bookmarkEnd w:id="213" w:displacedByCustomXml="next"/>
+            <w:bookmarkEnd w:id="286" w:displacedByCustomXml="next"/>
           </w:sdtContent>
         </w:sdt>
         <w:p>
@@ -30509,8 +30910,8 @@
 </file>
 
 <file path=word/comments.xml><?xml version="1.0" encoding="utf-8"?>
-<w:comments xmlns:wpc="http://schemas.microsoft.com/office/word/2010/wordprocessingCanvas" xmlns:cx="http://schemas.microsoft.com/office/drawing/2014/chartex" xmlns:cx1="http://schemas.microsoft.com/office/drawing/2015/9/8/chartex" xmlns:cx2="http://schemas.microsoft.com/office/drawing/2015/10/21/chartex" xmlns:cx3="http://schemas.microsoft.com/office/drawing/2016/5/9/chartex" xmlns:cx4="http://schemas.microsoft.com/office/drawing/2016/5/10/chartex" xmlns:cx5="http://schemas.microsoft.com/office/drawing/2016/5/11/chartex" xmlns:cx6="http://schemas.microsoft.com/office/drawing/2016/5/12/chartex" xmlns:cx7="http://schemas.microsoft.com/office/drawing/2016/5/13/chartex" xmlns:cx8="http://schemas.microsoft.com/office/drawing/2016/5/14/chartex" xmlns:mc="http://schemas.openxmlformats.org/markup-compatibility/2006" xmlns:aink="http://schemas.microsoft.com/office/drawing/2016/ink" xmlns:am3d="http://schemas.microsoft.com/office/drawing/2017/model3d" xmlns:o="urn:schemas-microsoft-com:office:office" xmlns:r="http://schemas.openxmlformats.org/officeDocument/2006/relationships" xmlns:m="http://schemas.openxmlformats.org/officeDocument/2006/math" xmlns:v="urn:schemas-microsoft-com:vml" xmlns:wp14="http://schemas.microsoft.com/office/word/2010/wordprocessingDrawing" xmlns:wp="http://schemas.openxmlformats.org/drawingml/2006/wordprocessingDrawing" xmlns:w10="urn:schemas-microsoft-com:office:word" xmlns:w="http://schemas.openxmlformats.org/wordprocessingml/2006/main" xmlns:w14="http://schemas.microsoft.com/office/word/2010/wordml" xmlns:w15="http://schemas.microsoft.com/office/word/2012/wordml" xmlns:w16cex="http://schemas.microsoft.com/office/word/2018/wordml/cex" xmlns:w16cid="http://schemas.microsoft.com/office/word/2016/wordml/cid" xmlns:w16="http://schemas.microsoft.com/office/word/2018/wordml" xmlns:w16se="http://schemas.microsoft.com/office/word/2015/wordml/symex" xmlns:wpg="http://schemas.microsoft.com/office/word/2010/wordprocessingGroup" xmlns:wpi="http://schemas.microsoft.com/office/word/2010/wordprocessingInk" xmlns:wne="http://schemas.microsoft.com/office/word/2006/wordml" xmlns:wps="http://schemas.microsoft.com/office/word/2010/wordprocessingShape" mc:Ignorable="w14 w15 w16se w16cid w16 w16cex wp14">
-  <w:comment w:id="133" w:author="Chen, Daniel" w:date="2020-09-25T16:22:00Z" w:initials="CD">
+<w:comments xmlns:wpc="http://schemas.microsoft.com/office/word/2010/wordprocessingCanvas" xmlns:cx="http://schemas.microsoft.com/office/drawing/2014/chartex" xmlns:cx1="http://schemas.microsoft.com/office/drawing/2015/9/8/chartex" xmlns:cx2="http://schemas.microsoft.com/office/drawing/2015/10/21/chartex" xmlns:cx3="http://schemas.microsoft.com/office/drawing/2016/5/9/chartex" xmlns:cx4="http://schemas.microsoft.com/office/drawing/2016/5/10/chartex" xmlns:cx5="http://schemas.microsoft.com/office/drawing/2016/5/11/chartex" xmlns:cx6="http://schemas.microsoft.com/office/drawing/2016/5/12/chartex" xmlns:cx7="http://schemas.microsoft.com/office/drawing/2016/5/13/chartex" xmlns:cx8="http://schemas.microsoft.com/office/drawing/2016/5/14/chartex" xmlns:mc="http://schemas.openxmlformats.org/markup-compatibility/2006" xmlns:aink="http://schemas.microsoft.com/office/drawing/2016/ink" xmlns:am3d="http://schemas.microsoft.com/office/drawing/2017/model3d" xmlns:o="urn:schemas-microsoft-com:office:office" xmlns:r="http://schemas.openxmlformats.org/officeDocument/2006/relationships" xmlns:m="http://schemas.openxmlformats.org/officeDocument/2006/math" xmlns:v="urn:schemas-microsoft-com:vml" xmlns:wp14="http://schemas.microsoft.com/office/word/2010/wordprocessingDrawing" xmlns:wp="http://schemas.openxmlformats.org/drawingml/2006/wordprocessingDrawing" xmlns:w10="urn:schemas-microsoft-com:office:word" xmlns:w="http://schemas.openxmlformats.org/wordprocessingml/2006/main" xmlns:w14="http://schemas.microsoft.com/office/word/2010/wordml" xmlns:w15="http://schemas.microsoft.com/office/word/2012/wordml" xmlns:w16cex="http://schemas.microsoft.com/office/word/2018/wordml/cex" xmlns:w16cid="http://schemas.microsoft.com/office/word/2016/wordml/cid" xmlns:w16="http://schemas.microsoft.com/office/word/2018/wordml" xmlns:w16sdtdh="http://schemas.microsoft.com/office/word/2020/wordml/sdtdatahash" xmlns:w16se="http://schemas.microsoft.com/office/word/2015/wordml/symex" xmlns:wpg="http://schemas.microsoft.com/office/word/2010/wordprocessingGroup" xmlns:wpi="http://schemas.microsoft.com/office/word/2010/wordprocessingInk" xmlns:wne="http://schemas.microsoft.com/office/word/2006/wordml" xmlns:wps="http://schemas.microsoft.com/office/word/2010/wordprocessingShape" mc:Ignorable="w14 w15 w16se w16cid w16 w16cex w16sdtdh wp14">
+  <w:comment w:id="179" w:author="Chen, Daniel" w:date="2020-09-25T16:22:00Z" w:initials="CD">
     <w:p>
       <w:pPr>
         <w:pStyle w:val="CommentText"/>
@@ -30530,25 +30931,25 @@
 </file>
 
 <file path=word/commentsExtended.xml><?xml version="1.0" encoding="utf-8"?>
-<w15:commentsEx xmlns:wpc="http://schemas.microsoft.com/office/word/2010/wordprocessingCanvas" xmlns:cx="http://schemas.microsoft.com/office/drawing/2014/chartex" xmlns:cx1="http://schemas.microsoft.com/office/drawing/2015/9/8/chartex" xmlns:cx2="http://schemas.microsoft.com/office/drawing/2015/10/21/chartex" xmlns:cx3="http://schemas.microsoft.com/office/drawing/2016/5/9/chartex" xmlns:cx4="http://schemas.microsoft.com/office/drawing/2016/5/10/chartex" xmlns:cx5="http://schemas.microsoft.com/office/drawing/2016/5/11/chartex" xmlns:cx6="http://schemas.microsoft.com/office/drawing/2016/5/12/chartex" xmlns:cx7="http://schemas.microsoft.com/office/drawing/2016/5/13/chartex" xmlns:cx8="http://schemas.microsoft.com/office/drawing/2016/5/14/chartex" xmlns:mc="http://schemas.openxmlformats.org/markup-compatibility/2006" xmlns:aink="http://schemas.microsoft.com/office/drawing/2016/ink" xmlns:am3d="http://schemas.microsoft.com/office/drawing/2017/model3d" xmlns:o="urn:schemas-microsoft-com:office:office" xmlns:r="http://schemas.openxmlformats.org/officeDocument/2006/relationships" xmlns:m="http://schemas.openxmlformats.org/officeDocument/2006/math" xmlns:v="urn:schemas-microsoft-com:vml" xmlns:wp14="http://schemas.microsoft.com/office/word/2010/wordprocessingDrawing" xmlns:wp="http://schemas.openxmlformats.org/drawingml/2006/wordprocessingDrawing" xmlns:w10="urn:schemas-microsoft-com:office:word" xmlns:w="http://schemas.openxmlformats.org/wordprocessingml/2006/main" xmlns:w14="http://schemas.microsoft.com/office/word/2010/wordml" xmlns:w15="http://schemas.microsoft.com/office/word/2012/wordml" xmlns:w16cex="http://schemas.microsoft.com/office/word/2018/wordml/cex" xmlns:w16cid="http://schemas.microsoft.com/office/word/2016/wordml/cid" xmlns:w16="http://schemas.microsoft.com/office/word/2018/wordml" xmlns:w16se="http://schemas.microsoft.com/office/word/2015/wordml/symex" xmlns:wpg="http://schemas.microsoft.com/office/word/2010/wordprocessingGroup" xmlns:wpi="http://schemas.microsoft.com/office/word/2010/wordprocessingInk" xmlns:wne="http://schemas.microsoft.com/office/word/2006/wordml" xmlns:wps="http://schemas.microsoft.com/office/word/2010/wordprocessingShape" mc:Ignorable="w14 w15 w16se w16cid w16 w16cex wp14">
+<w15:commentsEx xmlns:wpc="http://schemas.microsoft.com/office/word/2010/wordprocessingCanvas" xmlns:cx="http://schemas.microsoft.com/office/drawing/2014/chartex" xmlns:cx1="http://schemas.microsoft.com/office/drawing/2015/9/8/chartex" xmlns:cx2="http://schemas.microsoft.com/office/drawing/2015/10/21/chartex" xmlns:cx3="http://schemas.microsoft.com/office/drawing/2016/5/9/chartex" xmlns:cx4="http://schemas.microsoft.com/office/drawing/2016/5/10/chartex" xmlns:cx5="http://schemas.microsoft.com/office/drawing/2016/5/11/chartex" xmlns:cx6="http://schemas.microsoft.com/office/drawing/2016/5/12/chartex" xmlns:cx7="http://schemas.microsoft.com/office/drawing/2016/5/13/chartex" xmlns:cx8="http://schemas.microsoft.com/office/drawing/2016/5/14/chartex" xmlns:mc="http://schemas.openxmlformats.org/markup-compatibility/2006" xmlns:aink="http://schemas.microsoft.com/office/drawing/2016/ink" xmlns:am3d="http://schemas.microsoft.com/office/drawing/2017/model3d" xmlns:o="urn:schemas-microsoft-com:office:office" xmlns:r="http://schemas.openxmlformats.org/officeDocument/2006/relationships" xmlns:m="http://schemas.openxmlformats.org/officeDocument/2006/math" xmlns:v="urn:schemas-microsoft-com:vml" xmlns:wp14="http://schemas.microsoft.com/office/word/2010/wordprocessingDrawing" xmlns:wp="http://schemas.openxmlformats.org/drawingml/2006/wordprocessingDrawing" xmlns:w10="urn:schemas-microsoft-com:office:word" xmlns:w="http://schemas.openxmlformats.org/wordprocessingml/2006/main" xmlns:w14="http://schemas.microsoft.com/office/word/2010/wordml" xmlns:w15="http://schemas.microsoft.com/office/word/2012/wordml" xmlns:w16cex="http://schemas.microsoft.com/office/word/2018/wordml/cex" xmlns:w16cid="http://schemas.microsoft.com/office/word/2016/wordml/cid" xmlns:w16="http://schemas.microsoft.com/office/word/2018/wordml" xmlns:w16sdtdh="http://schemas.microsoft.com/office/word/2020/wordml/sdtdatahash" xmlns:w16se="http://schemas.microsoft.com/office/word/2015/wordml/symex" xmlns:wpg="http://schemas.microsoft.com/office/word/2010/wordprocessingGroup" xmlns:wpi="http://schemas.microsoft.com/office/word/2010/wordprocessingInk" xmlns:wne="http://schemas.microsoft.com/office/word/2006/wordml" xmlns:wps="http://schemas.microsoft.com/office/word/2010/wordprocessingShape" mc:Ignorable="w14 w15 w16se w16cid w16 w16cex w16sdtdh wp14">
   <w15:commentEx w15:paraId="3F041B2D" w15:done="1"/>
 </w15:commentsEx>
 </file>
 
 <file path=word/commentsExtensible.xml><?xml version="1.0" encoding="utf-8"?>
-<w16cex:commentsExtensible xmlns:wpc="http://schemas.microsoft.com/office/word/2010/wordprocessingCanvas" xmlns:cx="http://schemas.microsoft.com/office/drawing/2014/chartex" xmlns:cx1="http://schemas.microsoft.com/office/drawing/2015/9/8/chartex" xmlns:cx2="http://schemas.microsoft.com/office/drawing/2015/10/21/chartex" xmlns:cx3="http://schemas.microsoft.com/office/drawing/2016/5/9/chartex" xmlns:cx4="http://schemas.microsoft.com/office/drawing/2016/5/10/chartex" xmlns:cx5="http://schemas.microsoft.com/office/drawing/2016/5/11/chartex" xmlns:cx6="http://schemas.microsoft.com/office/drawing/2016/5/12/chartex" xmlns:cx7="http://schemas.microsoft.com/office/drawing/2016/5/13/chartex" xmlns:cx8="http://schemas.microsoft.com/office/drawing/2016/5/14/chartex" xmlns:mc="http://schemas.openxmlformats.org/markup-compatibility/2006" xmlns:aink="http://schemas.microsoft.com/office/drawing/2016/ink" xmlns:am3d="http://schemas.microsoft.com/office/drawing/2017/model3d" xmlns:o="urn:schemas-microsoft-com:office:office" xmlns:r="http://schemas.openxmlformats.org/officeDocument/2006/relationships" xmlns:m="http://schemas.openxmlformats.org/officeDocument/2006/math" xmlns:v="urn:schemas-microsoft-com:vml" xmlns:wp14="http://schemas.microsoft.com/office/word/2010/wordprocessingDrawing" xmlns:wp="http://schemas.openxmlformats.org/drawingml/2006/wordprocessingDrawing" xmlns:w10="urn:schemas-microsoft-com:office:word" xmlns:w="http://schemas.openxmlformats.org/wordprocessingml/2006/main" xmlns:w14="http://schemas.microsoft.com/office/word/2010/wordml" xmlns:w15="http://schemas.microsoft.com/office/word/2012/wordml" xmlns:w16cex="http://schemas.microsoft.com/office/word/2018/wordml/cex" xmlns:w16cid="http://schemas.microsoft.com/office/word/2016/wordml/cid" xmlns:w16="http://schemas.microsoft.com/office/word/2018/wordml" xmlns:w16se="http://schemas.microsoft.com/office/word/2015/wordml/symex" xmlns:wpg="http://schemas.microsoft.com/office/word/2010/wordprocessingGroup" xmlns:wpi="http://schemas.microsoft.com/office/word/2010/wordprocessingInk" xmlns:wne="http://schemas.microsoft.com/office/word/2006/wordml" xmlns:wps="http://schemas.microsoft.com/office/word/2010/wordprocessingShape" mc:Ignorable="w14 w15 w16se w16cid w16 w16cex wp14">
+<w16cex:commentsExtensible xmlns:wpc="http://schemas.microsoft.com/office/word/2010/wordprocessingCanvas" xmlns:cx="http://schemas.microsoft.com/office/drawing/2014/chartex" xmlns:cx1="http://schemas.microsoft.com/office/drawing/2015/9/8/chartex" xmlns:cx2="http://schemas.microsoft.com/office/drawing/2015/10/21/chartex" xmlns:cx3="http://schemas.microsoft.com/office/drawing/2016/5/9/chartex" xmlns:cx4="http://schemas.microsoft.com/office/drawing/2016/5/10/chartex" xmlns:cx5="http://schemas.microsoft.com/office/drawing/2016/5/11/chartex" xmlns:cx6="http://schemas.microsoft.com/office/drawing/2016/5/12/chartex" xmlns:cx7="http://schemas.microsoft.com/office/drawing/2016/5/13/chartex" xmlns:cx8="http://schemas.microsoft.com/office/drawing/2016/5/14/chartex" xmlns:mc="http://schemas.openxmlformats.org/markup-compatibility/2006" xmlns:aink="http://schemas.microsoft.com/office/drawing/2016/ink" xmlns:am3d="http://schemas.microsoft.com/office/drawing/2017/model3d" xmlns:o="urn:schemas-microsoft-com:office:office" xmlns:r="http://schemas.openxmlformats.org/officeDocument/2006/relationships" xmlns:m="http://schemas.openxmlformats.org/officeDocument/2006/math" xmlns:v="urn:schemas-microsoft-com:vml" xmlns:wp14="http://schemas.microsoft.com/office/word/2010/wordprocessingDrawing" xmlns:wp="http://schemas.openxmlformats.org/drawingml/2006/wordprocessingDrawing" xmlns:w10="urn:schemas-microsoft-com:office:word" xmlns:w="http://schemas.openxmlformats.org/wordprocessingml/2006/main" xmlns:w14="http://schemas.microsoft.com/office/word/2010/wordml" xmlns:w15="http://schemas.microsoft.com/office/word/2012/wordml" xmlns:w16cex="http://schemas.microsoft.com/office/word/2018/wordml/cex" xmlns:w16cid="http://schemas.microsoft.com/office/word/2016/wordml/cid" xmlns:w16="http://schemas.microsoft.com/office/word/2018/wordml" xmlns:w16sdtdh="http://schemas.microsoft.com/office/word/2020/wordml/sdtdatahash" xmlns:w16se="http://schemas.microsoft.com/office/word/2015/wordml/symex" xmlns:wpg="http://schemas.microsoft.com/office/word/2010/wordprocessingGroup" xmlns:wpi="http://schemas.microsoft.com/office/word/2010/wordprocessingInk" xmlns:wne="http://schemas.microsoft.com/office/word/2006/wordml" xmlns:wps="http://schemas.microsoft.com/office/word/2010/wordprocessingShape" mc:Ignorable="w14 w15 w16se w16cid w16 w16cex w16sdtdh wp14">
   <w16cex:commentExtensible w16cex:durableId="231897D8" w16cex:dateUtc="2020-09-25T20:22:00Z"/>
 </w16cex:commentsExtensible>
 </file>
 
 <file path=word/commentsIds.xml><?xml version="1.0" encoding="utf-8"?>
-<w16cid:commentsIds xmlns:wpc="http://schemas.microsoft.com/office/word/2010/wordprocessingCanvas" xmlns:cx="http://schemas.microsoft.com/office/drawing/2014/chartex" xmlns:cx1="http://schemas.microsoft.com/office/drawing/2015/9/8/chartex" xmlns:cx2="http://schemas.microsoft.com/office/drawing/2015/10/21/chartex" xmlns:cx3="http://schemas.microsoft.com/office/drawing/2016/5/9/chartex" xmlns:cx4="http://schemas.microsoft.com/office/drawing/2016/5/10/chartex" xmlns:cx5="http://schemas.microsoft.com/office/drawing/2016/5/11/chartex" xmlns:cx6="http://schemas.microsoft.com/office/drawing/2016/5/12/chartex" xmlns:cx7="http://schemas.microsoft.com/office/drawing/2016/5/13/chartex" xmlns:cx8="http://schemas.microsoft.com/office/drawing/2016/5/14/chartex" xmlns:mc="http://schemas.openxmlformats.org/markup-compatibility/2006" xmlns:aink="http://schemas.microsoft.com/office/drawing/2016/ink" xmlns:am3d="http://schemas.microsoft.com/office/drawing/2017/model3d" xmlns:o="urn:schemas-microsoft-com:office:office" xmlns:r="http://schemas.openxmlformats.org/officeDocument/2006/relationships" xmlns:m="http://schemas.openxmlformats.org/officeDocument/2006/math" xmlns:v="urn:schemas-microsoft-com:vml" xmlns:wp14="http://schemas.microsoft.com/office/word/2010/wordprocessingDrawing" xmlns:wp="http://schemas.openxmlformats.org/drawingml/2006/wordprocessingDrawing" xmlns:w10="urn:schemas-microsoft-com:office:word" xmlns:w="http://schemas.openxmlformats.org/wordprocessingml/2006/main" xmlns:w14="http://schemas.microsoft.com/office/word/2010/wordml" xmlns:w15="http://schemas.microsoft.com/office/word/2012/wordml" xmlns:w16cex="http://schemas.microsoft.com/office/word/2018/wordml/cex" xmlns:w16cid="http://schemas.microsoft.com/office/word/2016/wordml/cid" xmlns:w16="http://schemas.microsoft.com/office/word/2018/wordml" xmlns:w16se="http://schemas.microsoft.com/office/word/2015/wordml/symex" xmlns:wpg="http://schemas.microsoft.com/office/word/2010/wordprocessingGroup" xmlns:wpi="http://schemas.microsoft.com/office/word/2010/wordprocessingInk" xmlns:wne="http://schemas.microsoft.com/office/word/2006/wordml" xmlns:wps="http://schemas.microsoft.com/office/word/2010/wordprocessingShape" mc:Ignorable="w14 w15 w16se w16cid w16 w16cex wp14">
+<w16cid:commentsIds xmlns:wpc="http://schemas.microsoft.com/office/word/2010/wordprocessingCanvas" xmlns:cx="http://schemas.microsoft.com/office/drawing/2014/chartex" xmlns:cx1="http://schemas.microsoft.com/office/drawing/2015/9/8/chartex" xmlns:cx2="http://schemas.microsoft.com/office/drawing/2015/10/21/chartex" xmlns:cx3="http://schemas.microsoft.com/office/drawing/2016/5/9/chartex" xmlns:cx4="http://schemas.microsoft.com/office/drawing/2016/5/10/chartex" xmlns:cx5="http://schemas.microsoft.com/office/drawing/2016/5/11/chartex" xmlns:cx6="http://schemas.microsoft.com/office/drawing/2016/5/12/chartex" xmlns:cx7="http://schemas.microsoft.com/office/drawing/2016/5/13/chartex" xmlns:cx8="http://schemas.microsoft.com/office/drawing/2016/5/14/chartex" xmlns:mc="http://schemas.openxmlformats.org/markup-compatibility/2006" xmlns:aink="http://schemas.microsoft.com/office/drawing/2016/ink" xmlns:am3d="http://schemas.microsoft.com/office/drawing/2017/model3d" xmlns:o="urn:schemas-microsoft-com:office:office" xmlns:r="http://schemas.openxmlformats.org/officeDocument/2006/relationships" xmlns:m="http://schemas.openxmlformats.org/officeDocument/2006/math" xmlns:v="urn:schemas-microsoft-com:vml" xmlns:wp14="http://schemas.microsoft.com/office/word/2010/wordprocessingDrawing" xmlns:wp="http://schemas.openxmlformats.org/drawingml/2006/wordprocessingDrawing" xmlns:w10="urn:schemas-microsoft-com:office:word" xmlns:w="http://schemas.openxmlformats.org/wordprocessingml/2006/main" xmlns:w14="http://schemas.microsoft.com/office/word/2010/wordml" xmlns:w15="http://schemas.microsoft.com/office/word/2012/wordml" xmlns:w16cex="http://schemas.microsoft.com/office/word/2018/wordml/cex" xmlns:w16cid="http://schemas.microsoft.com/office/word/2016/wordml/cid" xmlns:w16="http://schemas.microsoft.com/office/word/2018/wordml" xmlns:w16sdtdh="http://schemas.microsoft.com/office/word/2020/wordml/sdtdatahash" xmlns:w16se="http://schemas.microsoft.com/office/word/2015/wordml/symex" xmlns:wpg="http://schemas.microsoft.com/office/word/2010/wordprocessingGroup" xmlns:wpi="http://schemas.microsoft.com/office/word/2010/wordprocessingInk" xmlns:wne="http://schemas.microsoft.com/office/word/2006/wordml" xmlns:wps="http://schemas.microsoft.com/office/word/2010/wordprocessingShape" mc:Ignorable="w14 w15 w16se w16cid w16 w16cex w16sdtdh wp14">
   <w16cid:commentId w16cid:paraId="3F041B2D" w16cid:durableId="231897D8"/>
 </w16cid:commentsIds>
 </file>
 
 <file path=word/endnotes.xml><?xml version="1.0" encoding="utf-8"?>
-<w:endnotes xmlns:wpc="http://schemas.microsoft.com/office/word/2010/wordprocessingCanvas" xmlns:cx="http://schemas.microsoft.com/office/drawing/2014/chartex" xmlns:cx1="http://schemas.microsoft.com/office/drawing/2015/9/8/chartex" xmlns:cx2="http://schemas.microsoft.com/office/drawing/2015/10/21/chartex" xmlns:cx3="http://schemas.microsoft.com/office/drawing/2016/5/9/chartex" xmlns:cx4="http://schemas.microsoft.com/office/drawing/2016/5/10/chartex" xmlns:cx5="http://schemas.microsoft.com/office/drawing/2016/5/11/chartex" xmlns:cx6="http://schemas.microsoft.com/office/drawing/2016/5/12/chartex" xmlns:cx7="http://schemas.microsoft.com/office/drawing/2016/5/13/chartex" xmlns:cx8="http://schemas.microsoft.com/office/drawing/2016/5/14/chartex" xmlns:mc="http://schemas.openxmlformats.org/markup-compatibility/2006" xmlns:aink="http://schemas.microsoft.com/office/drawing/2016/ink" xmlns:am3d="http://schemas.microsoft.com/office/drawing/2017/model3d" xmlns:o="urn:schemas-microsoft-com:office:office" xmlns:r="http://schemas.openxmlformats.org/officeDocument/2006/relationships" xmlns:m="http://schemas.openxmlformats.org/officeDocument/2006/math" xmlns:v="urn:schemas-microsoft-com:vml" xmlns:wp14="http://schemas.microsoft.com/office/word/2010/wordprocessingDrawing" xmlns:wp="http://schemas.openxmlformats.org/drawingml/2006/wordprocessingDrawing" xmlns:w10="urn:schemas-microsoft-com:office:word" xmlns:w="http://schemas.openxmlformats.org/wordprocessingml/2006/main" xmlns:w14="http://schemas.microsoft.com/office/word/2010/wordml" xmlns:w15="http://schemas.microsoft.com/office/word/2012/wordml" xmlns:w16cex="http://schemas.microsoft.com/office/word/2018/wordml/cex" xmlns:w16cid="http://schemas.microsoft.com/office/word/2016/wordml/cid" xmlns:w16="http://schemas.microsoft.com/office/word/2018/wordml" xmlns:w16se="http://schemas.microsoft.com/office/word/2015/wordml/symex" xmlns:wpg="http://schemas.microsoft.com/office/word/2010/wordprocessingGroup" xmlns:wpi="http://schemas.microsoft.com/office/word/2010/wordprocessingInk" xmlns:wne="http://schemas.microsoft.com/office/word/2006/wordml" xmlns:wps="http://schemas.microsoft.com/office/word/2010/wordprocessingShape" mc:Ignorable="w14 w15 w16se w16cid w16 w16cex wp14">
+<w:endnotes xmlns:wpc="http://schemas.microsoft.com/office/word/2010/wordprocessingCanvas" xmlns:cx="http://schemas.microsoft.com/office/drawing/2014/chartex" xmlns:cx1="http://schemas.microsoft.com/office/drawing/2015/9/8/chartex" xmlns:cx2="http://schemas.microsoft.com/office/drawing/2015/10/21/chartex" xmlns:cx3="http://schemas.microsoft.com/office/drawing/2016/5/9/chartex" xmlns:cx4="http://schemas.microsoft.com/office/drawing/2016/5/10/chartex" xmlns:cx5="http://schemas.microsoft.com/office/drawing/2016/5/11/chartex" xmlns:cx6="http://schemas.microsoft.com/office/drawing/2016/5/12/chartex" xmlns:cx7="http://schemas.microsoft.com/office/drawing/2016/5/13/chartex" xmlns:cx8="http://schemas.microsoft.com/office/drawing/2016/5/14/chartex" xmlns:mc="http://schemas.openxmlformats.org/markup-compatibility/2006" xmlns:aink="http://schemas.microsoft.com/office/drawing/2016/ink" xmlns:am3d="http://schemas.microsoft.com/office/drawing/2017/model3d" xmlns:o="urn:schemas-microsoft-com:office:office" xmlns:r="http://schemas.openxmlformats.org/officeDocument/2006/relationships" xmlns:m="http://schemas.openxmlformats.org/officeDocument/2006/math" xmlns:v="urn:schemas-microsoft-com:vml" xmlns:wp14="http://schemas.microsoft.com/office/word/2010/wordprocessingDrawing" xmlns:wp="http://schemas.openxmlformats.org/drawingml/2006/wordprocessingDrawing" xmlns:w10="urn:schemas-microsoft-com:office:word" xmlns:w="http://schemas.openxmlformats.org/wordprocessingml/2006/main" xmlns:w14="http://schemas.microsoft.com/office/word/2010/wordml" xmlns:w15="http://schemas.microsoft.com/office/word/2012/wordml" xmlns:w16cex="http://schemas.microsoft.com/office/word/2018/wordml/cex" xmlns:w16cid="http://schemas.microsoft.com/office/word/2016/wordml/cid" xmlns:w16="http://schemas.microsoft.com/office/word/2018/wordml" xmlns:w16sdtdh="http://schemas.microsoft.com/office/word/2020/wordml/sdtdatahash" xmlns:w16se="http://schemas.microsoft.com/office/word/2015/wordml/symex" xmlns:wpg="http://schemas.microsoft.com/office/word/2010/wordprocessingGroup" xmlns:wpi="http://schemas.microsoft.com/office/word/2010/wordprocessingInk" xmlns:wne="http://schemas.microsoft.com/office/word/2006/wordml" xmlns:wps="http://schemas.microsoft.com/office/word/2010/wordprocessingShape" mc:Ignorable="w14 w15 w16se w16cid w16 w16cex w16sdtdh wp14">
   <w:endnote w:type="separator" w:id="-1">
     <w:p>
       <w:r>
@@ -30567,7 +30968,7 @@
 </file>
 
 <file path=word/footer1.xml><?xml version="1.0" encoding="utf-8"?>
-<w:ftr xmlns:wpc="http://schemas.microsoft.com/office/word/2010/wordprocessingCanvas" xmlns:cx="http://schemas.microsoft.com/office/drawing/2014/chartex" xmlns:cx1="http://schemas.microsoft.com/office/drawing/2015/9/8/chartex" xmlns:cx2="http://schemas.microsoft.com/office/drawing/2015/10/21/chartex" xmlns:cx3="http://schemas.microsoft.com/office/drawing/2016/5/9/chartex" xmlns:cx4="http://schemas.microsoft.com/office/drawing/2016/5/10/chartex" xmlns:cx5="http://schemas.microsoft.com/office/drawing/2016/5/11/chartex" xmlns:cx6="http://schemas.microsoft.com/office/drawing/2016/5/12/chartex" xmlns:cx7="http://schemas.microsoft.com/office/drawing/2016/5/13/chartex" xmlns:cx8="http://schemas.microsoft.com/office/drawing/2016/5/14/chartex" xmlns:mc="http://schemas.openxmlformats.org/markup-compatibility/2006" xmlns:aink="http://schemas.microsoft.com/office/drawing/2016/ink" xmlns:am3d="http://schemas.microsoft.com/office/drawing/2017/model3d" xmlns:o="urn:schemas-microsoft-com:office:office" xmlns:r="http://schemas.openxmlformats.org/officeDocument/2006/relationships" xmlns:m="http://schemas.openxmlformats.org/officeDocument/2006/math" xmlns:v="urn:schemas-microsoft-com:vml" xmlns:wp14="http://schemas.microsoft.com/office/word/2010/wordprocessingDrawing" xmlns:wp="http://schemas.openxmlformats.org/drawingml/2006/wordprocessingDrawing" xmlns:w10="urn:schemas-microsoft-com:office:word" xmlns:w="http://schemas.openxmlformats.org/wordprocessingml/2006/main" xmlns:w14="http://schemas.microsoft.com/office/word/2010/wordml" xmlns:w15="http://schemas.microsoft.com/office/word/2012/wordml" xmlns:w16cex="http://schemas.microsoft.com/office/word/2018/wordml/cex" xmlns:w16cid="http://schemas.microsoft.com/office/word/2016/wordml/cid" xmlns:w16="http://schemas.microsoft.com/office/word/2018/wordml" xmlns:w16se="http://schemas.microsoft.com/office/word/2015/wordml/symex" xmlns:wpg="http://schemas.microsoft.com/office/word/2010/wordprocessingGroup" xmlns:wpi="http://schemas.microsoft.com/office/word/2010/wordprocessingInk" xmlns:wne="http://schemas.microsoft.com/office/word/2006/wordml" xmlns:wps="http://schemas.microsoft.com/office/word/2010/wordprocessingShape" mc:Ignorable="w14 w15 w16se w16cid w16 w16cex wp14">
+<w:ftr xmlns:wpc="http://schemas.microsoft.com/office/word/2010/wordprocessingCanvas" xmlns:cx="http://schemas.microsoft.com/office/drawing/2014/chartex" xmlns:cx1="http://schemas.microsoft.com/office/drawing/2015/9/8/chartex" xmlns:cx2="http://schemas.microsoft.com/office/drawing/2015/10/21/chartex" xmlns:cx3="http://schemas.microsoft.com/office/drawing/2016/5/9/chartex" xmlns:cx4="http://schemas.microsoft.com/office/drawing/2016/5/10/chartex" xmlns:cx5="http://schemas.microsoft.com/office/drawing/2016/5/11/chartex" xmlns:cx6="http://schemas.microsoft.com/office/drawing/2016/5/12/chartex" xmlns:cx7="http://schemas.microsoft.com/office/drawing/2016/5/13/chartex" xmlns:cx8="http://schemas.microsoft.com/office/drawing/2016/5/14/chartex" xmlns:mc="http://schemas.openxmlformats.org/markup-compatibility/2006" xmlns:aink="http://schemas.microsoft.com/office/drawing/2016/ink" xmlns:am3d="http://schemas.microsoft.com/office/drawing/2017/model3d" xmlns:o="urn:schemas-microsoft-com:office:office" xmlns:r="http://schemas.openxmlformats.org/officeDocument/2006/relationships" xmlns:m="http://schemas.openxmlformats.org/officeDocument/2006/math" xmlns:v="urn:schemas-microsoft-com:vml" xmlns:wp14="http://schemas.microsoft.com/office/word/2010/wordprocessingDrawing" xmlns:wp="http://schemas.openxmlformats.org/drawingml/2006/wordprocessingDrawing" xmlns:w10="urn:schemas-microsoft-com:office:word" xmlns:w="http://schemas.openxmlformats.org/wordprocessingml/2006/main" xmlns:w14="http://schemas.microsoft.com/office/word/2010/wordml" xmlns:w15="http://schemas.microsoft.com/office/word/2012/wordml" xmlns:w16cex="http://schemas.microsoft.com/office/word/2018/wordml/cex" xmlns:w16cid="http://schemas.microsoft.com/office/word/2016/wordml/cid" xmlns:w16="http://schemas.microsoft.com/office/word/2018/wordml" xmlns:w16sdtdh="http://schemas.microsoft.com/office/word/2020/wordml/sdtdatahash" xmlns:w16se="http://schemas.microsoft.com/office/word/2015/wordml/symex" xmlns:wpg="http://schemas.microsoft.com/office/word/2010/wordprocessingGroup" xmlns:wpi="http://schemas.microsoft.com/office/word/2010/wordprocessingInk" xmlns:wne="http://schemas.microsoft.com/office/word/2006/wordml" xmlns:wps="http://schemas.microsoft.com/office/word/2010/wordprocessingShape" mc:Ignorable="w14 w15 w16se w16cid w16 w16cex w16sdtdh wp14">
   <w:p>
     <w:pPr>
       <w:pBdr>
@@ -30766,7 +31167,7 @@
 </file>
 
 <file path=word/footnotes.xml><?xml version="1.0" encoding="utf-8"?>
-<w:footnotes xmlns:wpc="http://schemas.microsoft.com/office/word/2010/wordprocessingCanvas" xmlns:cx="http://schemas.microsoft.com/office/drawing/2014/chartex" xmlns:cx1="http://schemas.microsoft.com/office/drawing/2015/9/8/chartex" xmlns:cx2="http://schemas.microsoft.com/office/drawing/2015/10/21/chartex" xmlns:cx3="http://schemas.microsoft.com/office/drawing/2016/5/9/chartex" xmlns:cx4="http://schemas.microsoft.com/office/drawing/2016/5/10/chartex" xmlns:cx5="http://schemas.microsoft.com/office/drawing/2016/5/11/chartex" xmlns:cx6="http://schemas.microsoft.com/office/drawing/2016/5/12/chartex" xmlns:cx7="http://schemas.microsoft.com/office/drawing/2016/5/13/chartex" xmlns:cx8="http://schemas.microsoft.com/office/drawing/2016/5/14/chartex" xmlns:mc="http://schemas.openxmlformats.org/markup-compatibility/2006" xmlns:aink="http://schemas.microsoft.com/office/drawing/2016/ink" xmlns:am3d="http://schemas.microsoft.com/office/drawing/2017/model3d" xmlns:o="urn:schemas-microsoft-com:office:office" xmlns:r="http://schemas.openxmlformats.org/officeDocument/2006/relationships" xmlns:m="http://schemas.openxmlformats.org/officeDocument/2006/math" xmlns:v="urn:schemas-microsoft-com:vml" xmlns:wp14="http://schemas.microsoft.com/office/word/2010/wordprocessingDrawing" xmlns:wp="http://schemas.openxmlformats.org/drawingml/2006/wordprocessingDrawing" xmlns:w10="urn:schemas-microsoft-com:office:word" xmlns:w="http://schemas.openxmlformats.org/wordprocessingml/2006/main" xmlns:w14="http://schemas.microsoft.com/office/word/2010/wordml" xmlns:w15="http://schemas.microsoft.com/office/word/2012/wordml" xmlns:w16cex="http://schemas.microsoft.com/office/word/2018/wordml/cex" xmlns:w16cid="http://schemas.microsoft.com/office/word/2016/wordml/cid" xmlns:w16="http://schemas.microsoft.com/office/word/2018/wordml" xmlns:w16se="http://schemas.microsoft.com/office/word/2015/wordml/symex" xmlns:wpg="http://schemas.microsoft.com/office/word/2010/wordprocessingGroup" xmlns:wpi="http://schemas.microsoft.com/office/word/2010/wordprocessingInk" xmlns:wne="http://schemas.microsoft.com/office/word/2006/wordml" xmlns:wps="http://schemas.microsoft.com/office/word/2010/wordprocessingShape" mc:Ignorable="w14 w15 w16se w16cid w16 w16cex wp14">
+<w:footnotes xmlns:wpc="http://schemas.microsoft.com/office/word/2010/wordprocessingCanvas" xmlns:cx="http://schemas.microsoft.com/office/drawing/2014/chartex" xmlns:cx1="http://schemas.microsoft.com/office/drawing/2015/9/8/chartex" xmlns:cx2="http://schemas.microsoft.com/office/drawing/2015/10/21/chartex" xmlns:cx3="http://schemas.microsoft.com/office/drawing/2016/5/9/chartex" xmlns:cx4="http://schemas.microsoft.com/office/drawing/2016/5/10/chartex" xmlns:cx5="http://schemas.microsoft.com/office/drawing/2016/5/11/chartex" xmlns:cx6="http://schemas.microsoft.com/office/drawing/2016/5/12/chartex" xmlns:cx7="http://schemas.microsoft.com/office/drawing/2016/5/13/chartex" xmlns:cx8="http://schemas.microsoft.com/office/drawing/2016/5/14/chartex" xmlns:mc="http://schemas.openxmlformats.org/markup-compatibility/2006" xmlns:aink="http://schemas.microsoft.com/office/drawing/2016/ink" xmlns:am3d="http://schemas.microsoft.com/office/drawing/2017/model3d" xmlns:o="urn:schemas-microsoft-com:office:office" xmlns:r="http://schemas.openxmlformats.org/officeDocument/2006/relationships" xmlns:m="http://schemas.openxmlformats.org/officeDocument/2006/math" xmlns:v="urn:schemas-microsoft-com:vml" xmlns:wp14="http://schemas.microsoft.com/office/word/2010/wordprocessingDrawing" xmlns:wp="http://schemas.openxmlformats.org/drawingml/2006/wordprocessingDrawing" xmlns:w10="urn:schemas-microsoft-com:office:word" xmlns:w="http://schemas.openxmlformats.org/wordprocessingml/2006/main" xmlns:w14="http://schemas.microsoft.com/office/word/2010/wordml" xmlns:w15="http://schemas.microsoft.com/office/word/2012/wordml" xmlns:w16cex="http://schemas.microsoft.com/office/word/2018/wordml/cex" xmlns:w16cid="http://schemas.microsoft.com/office/word/2016/wordml/cid" xmlns:w16="http://schemas.microsoft.com/office/word/2018/wordml" xmlns:w16sdtdh="http://schemas.microsoft.com/office/word/2020/wordml/sdtdatahash" xmlns:w16se="http://schemas.microsoft.com/office/word/2015/wordml/symex" xmlns:wpg="http://schemas.microsoft.com/office/word/2010/wordprocessingGroup" xmlns:wpi="http://schemas.microsoft.com/office/word/2010/wordprocessingInk" xmlns:wne="http://schemas.microsoft.com/office/word/2006/wordml" xmlns:wps="http://schemas.microsoft.com/office/word/2010/wordprocessingShape" mc:Ignorable="w14 w15 w16se w16cid w16 w16cex w16sdtdh wp14">
   <w:footnote w:type="separator" w:id="-1">
     <w:p>
       <w:r>
@@ -30785,7 +31186,7 @@
 </file>
 
 <file path=word/header1.xml><?xml version="1.0" encoding="utf-8"?>
-<w:hdr xmlns:wpc="http://schemas.microsoft.com/office/word/2010/wordprocessingCanvas" xmlns:cx="http://schemas.microsoft.com/office/drawing/2014/chartex" xmlns:cx1="http://schemas.microsoft.com/office/drawing/2015/9/8/chartex" xmlns:cx2="http://schemas.microsoft.com/office/drawing/2015/10/21/chartex" xmlns:cx3="http://schemas.microsoft.com/office/drawing/2016/5/9/chartex" xmlns:cx4="http://schemas.microsoft.com/office/drawing/2016/5/10/chartex" xmlns:cx5="http://schemas.microsoft.com/office/drawing/2016/5/11/chartex" xmlns:cx6="http://schemas.microsoft.com/office/drawing/2016/5/12/chartex" xmlns:cx7="http://schemas.microsoft.com/office/drawing/2016/5/13/chartex" xmlns:cx8="http://schemas.microsoft.com/office/drawing/2016/5/14/chartex" xmlns:mc="http://schemas.openxmlformats.org/markup-compatibility/2006" xmlns:aink="http://schemas.microsoft.com/office/drawing/2016/ink" xmlns:am3d="http://schemas.microsoft.com/office/drawing/2017/model3d" xmlns:o="urn:schemas-microsoft-com:office:office" xmlns:r="http://schemas.openxmlformats.org/officeDocument/2006/relationships" xmlns:m="http://schemas.openxmlformats.org/officeDocument/2006/math" xmlns:v="urn:schemas-microsoft-com:vml" xmlns:wp14="http://schemas.microsoft.com/office/word/2010/wordprocessingDrawing" xmlns:wp="http://schemas.openxmlformats.org/drawingml/2006/wordprocessingDrawing" xmlns:w10="urn:schemas-microsoft-com:office:word" xmlns:w="http://schemas.openxmlformats.org/wordprocessingml/2006/main" xmlns:w14="http://schemas.microsoft.com/office/word/2010/wordml" xmlns:w15="http://schemas.microsoft.com/office/word/2012/wordml" xmlns:w16cex="http://schemas.microsoft.com/office/word/2018/wordml/cex" xmlns:w16cid="http://schemas.microsoft.com/office/word/2016/wordml/cid" xmlns:w16="http://schemas.microsoft.com/office/word/2018/wordml" xmlns:w16se="http://schemas.microsoft.com/office/word/2015/wordml/symex" xmlns:wpg="http://schemas.microsoft.com/office/word/2010/wordprocessingGroup" xmlns:wpi="http://schemas.microsoft.com/office/word/2010/wordprocessingInk" xmlns:wne="http://schemas.microsoft.com/office/word/2006/wordml" xmlns:wps="http://schemas.microsoft.com/office/word/2010/wordprocessingShape" mc:Ignorable="w14 w15 w16se w16cid w16 w16cex wp14">
+<w:hdr xmlns:wpc="http://schemas.microsoft.com/office/word/2010/wordprocessingCanvas" xmlns:cx="http://schemas.microsoft.com/office/drawing/2014/chartex" xmlns:cx1="http://schemas.microsoft.com/office/drawing/2015/9/8/chartex" xmlns:cx2="http://schemas.microsoft.com/office/drawing/2015/10/21/chartex" xmlns:cx3="http://schemas.microsoft.com/office/drawing/2016/5/9/chartex" xmlns:cx4="http://schemas.microsoft.com/office/drawing/2016/5/10/chartex" xmlns:cx5="http://schemas.microsoft.com/office/drawing/2016/5/11/chartex" xmlns:cx6="http://schemas.microsoft.com/office/drawing/2016/5/12/chartex" xmlns:cx7="http://schemas.microsoft.com/office/drawing/2016/5/13/chartex" xmlns:cx8="http://schemas.microsoft.com/office/drawing/2016/5/14/chartex" xmlns:mc="http://schemas.openxmlformats.org/markup-compatibility/2006" xmlns:aink="http://schemas.microsoft.com/office/drawing/2016/ink" xmlns:am3d="http://schemas.microsoft.com/office/drawing/2017/model3d" xmlns:o="urn:schemas-microsoft-com:office:office" xmlns:r="http://schemas.openxmlformats.org/officeDocument/2006/relationships" xmlns:m="http://schemas.openxmlformats.org/officeDocument/2006/math" xmlns:v="urn:schemas-microsoft-com:vml" xmlns:wp14="http://schemas.microsoft.com/office/word/2010/wordprocessingDrawing" xmlns:wp="http://schemas.openxmlformats.org/drawingml/2006/wordprocessingDrawing" xmlns:w10="urn:schemas-microsoft-com:office:word" xmlns:w="http://schemas.openxmlformats.org/wordprocessingml/2006/main" xmlns:w14="http://schemas.microsoft.com/office/word/2010/wordml" xmlns:w15="http://schemas.microsoft.com/office/word/2012/wordml" xmlns:w16cex="http://schemas.microsoft.com/office/word/2018/wordml/cex" xmlns:w16cid="http://schemas.microsoft.com/office/word/2016/wordml/cid" xmlns:w16="http://schemas.microsoft.com/office/word/2018/wordml" xmlns:w16sdtdh="http://schemas.microsoft.com/office/word/2020/wordml/sdtdatahash" xmlns:w16se="http://schemas.microsoft.com/office/word/2015/wordml/symex" xmlns:wpg="http://schemas.microsoft.com/office/word/2010/wordprocessingGroup" xmlns:wpi="http://schemas.microsoft.com/office/word/2010/wordprocessingInk" xmlns:wne="http://schemas.microsoft.com/office/word/2006/wordml" xmlns:wps="http://schemas.microsoft.com/office/word/2010/wordprocessingShape" mc:Ignorable="w14 w15 w16se w16cid w16 w16cex w16sdtdh wp14">
   <w:p>
     <w:pPr>
       <w:pStyle w:val="Header"/>
@@ -30798,7 +31199,7 @@
 </file>
 
 <file path=word/numbering.xml><?xml version="1.0" encoding="utf-8"?>
-<w:numbering xmlns:wpc="http://schemas.microsoft.com/office/word/2010/wordprocessingCanvas" xmlns:cx="http://schemas.microsoft.com/office/drawing/2014/chartex" xmlns:cx1="http://schemas.microsoft.com/office/drawing/2015/9/8/chartex" xmlns:cx2="http://schemas.microsoft.com/office/drawing/2015/10/21/chartex" xmlns:cx3="http://schemas.microsoft.com/office/drawing/2016/5/9/chartex" xmlns:cx4="http://schemas.microsoft.com/office/drawing/2016/5/10/chartex" xmlns:cx5="http://schemas.microsoft.com/office/drawing/2016/5/11/chartex" xmlns:cx6="http://schemas.microsoft.com/office/drawing/2016/5/12/chartex" xmlns:cx7="http://schemas.microsoft.com/office/drawing/2016/5/13/chartex" xmlns:cx8="http://schemas.microsoft.com/office/drawing/2016/5/14/chartex" xmlns:mc="http://schemas.openxmlformats.org/markup-compatibility/2006" xmlns:aink="http://schemas.microsoft.com/office/drawing/2016/ink" xmlns:am3d="http://schemas.microsoft.com/office/drawing/2017/model3d" xmlns:o="urn:schemas-microsoft-com:office:office" xmlns:r="http://schemas.openxmlformats.org/officeDocument/2006/relationships" xmlns:m="http://schemas.openxmlformats.org/officeDocument/2006/math" xmlns:v="urn:schemas-microsoft-com:vml" xmlns:wp14="http://schemas.microsoft.com/office/word/2010/wordprocessingDrawing" xmlns:wp="http://schemas.openxmlformats.org/drawingml/2006/wordprocessingDrawing" xmlns:w10="urn:schemas-microsoft-com:office:word" xmlns:w="http://schemas.openxmlformats.org/wordprocessingml/2006/main" xmlns:w14="http://schemas.microsoft.com/office/word/2010/wordml" xmlns:w15="http://schemas.microsoft.com/office/word/2012/wordml" xmlns:w16cex="http://schemas.microsoft.com/office/word/2018/wordml/cex" xmlns:w16cid="http://schemas.microsoft.com/office/word/2016/wordml/cid" xmlns:w16="http://schemas.microsoft.com/office/word/2018/wordml" xmlns:w16se="http://schemas.microsoft.com/office/word/2015/wordml/symex" xmlns:wpg="http://schemas.microsoft.com/office/word/2010/wordprocessingGroup" xmlns:wpi="http://schemas.microsoft.com/office/word/2010/wordprocessingInk" xmlns:wne="http://schemas.microsoft.com/office/word/2006/wordml" xmlns:wps="http://schemas.microsoft.com/office/word/2010/wordprocessingShape" mc:Ignorable="w14 w15 w16se w16cid w16 w16cex wp14">
+<w:numbering xmlns:wpc="http://schemas.microsoft.com/office/word/2010/wordprocessingCanvas" xmlns:cx="http://schemas.microsoft.com/office/drawing/2014/chartex" xmlns:cx1="http://schemas.microsoft.com/office/drawing/2015/9/8/chartex" xmlns:cx2="http://schemas.microsoft.com/office/drawing/2015/10/21/chartex" xmlns:cx3="http://schemas.microsoft.com/office/drawing/2016/5/9/chartex" xmlns:cx4="http://schemas.microsoft.com/office/drawing/2016/5/10/chartex" xmlns:cx5="http://schemas.microsoft.com/office/drawing/2016/5/11/chartex" xmlns:cx6="http://schemas.microsoft.com/office/drawing/2016/5/12/chartex" xmlns:cx7="http://schemas.microsoft.com/office/drawing/2016/5/13/chartex" xmlns:cx8="http://schemas.microsoft.com/office/drawing/2016/5/14/chartex" xmlns:mc="http://schemas.openxmlformats.org/markup-compatibility/2006" xmlns:aink="http://schemas.microsoft.com/office/drawing/2016/ink" xmlns:am3d="http://schemas.microsoft.com/office/drawing/2017/model3d" xmlns:o="urn:schemas-microsoft-com:office:office" xmlns:r="http://schemas.openxmlformats.org/officeDocument/2006/relationships" xmlns:m="http://schemas.openxmlformats.org/officeDocument/2006/math" xmlns:v="urn:schemas-microsoft-com:vml" xmlns:wp14="http://schemas.microsoft.com/office/word/2010/wordprocessingDrawing" xmlns:wp="http://schemas.openxmlformats.org/drawingml/2006/wordprocessingDrawing" xmlns:w10="urn:schemas-microsoft-com:office:word" xmlns:w="http://schemas.openxmlformats.org/wordprocessingml/2006/main" xmlns:w14="http://schemas.microsoft.com/office/word/2010/wordml" xmlns:w15="http://schemas.microsoft.com/office/word/2012/wordml" xmlns:w16cex="http://schemas.microsoft.com/office/word/2018/wordml/cex" xmlns:w16cid="http://schemas.microsoft.com/office/word/2016/wordml/cid" xmlns:w16="http://schemas.microsoft.com/office/word/2018/wordml" xmlns:w16sdtdh="http://schemas.microsoft.com/office/word/2020/wordml/sdtdatahash" xmlns:w16se="http://schemas.microsoft.com/office/word/2015/wordml/symex" xmlns:wpg="http://schemas.microsoft.com/office/word/2010/wordprocessingGroup" xmlns:wpi="http://schemas.microsoft.com/office/word/2010/wordprocessingInk" xmlns:wne="http://schemas.microsoft.com/office/word/2006/wordml" xmlns:wps="http://schemas.microsoft.com/office/word/2010/wordprocessingShape" mc:Ignorable="w14 w15 w16se w16cid w16 w16cex w16sdtdh wp14">
   <w:abstractNum w:abstractNumId="0" w15:restartNumberingAfterBreak="0">
     <w:nsid w:val="04DC0895"/>
     <w:multiLevelType w:val="multilevel"/>
@@ -31810,7 +32211,7 @@
 </file>
 
 <file path=word/people.xml><?xml version="1.0" encoding="utf-8"?>
-<w15:people xmlns:wpc="http://schemas.microsoft.com/office/word/2010/wordprocessingCanvas" xmlns:cx="http://schemas.microsoft.com/office/drawing/2014/chartex" xmlns:cx1="http://schemas.microsoft.com/office/drawing/2015/9/8/chartex" xmlns:cx2="http://schemas.microsoft.com/office/drawing/2015/10/21/chartex" xmlns:cx3="http://schemas.microsoft.com/office/drawing/2016/5/9/chartex" xmlns:cx4="http://schemas.microsoft.com/office/drawing/2016/5/10/chartex" xmlns:cx5="http://schemas.microsoft.com/office/drawing/2016/5/11/chartex" xmlns:cx6="http://schemas.microsoft.com/office/drawing/2016/5/12/chartex" xmlns:cx7="http://schemas.microsoft.com/office/drawing/2016/5/13/chartex" xmlns:cx8="http://schemas.microsoft.com/office/drawing/2016/5/14/chartex" xmlns:mc="http://schemas.openxmlformats.org/markup-compatibility/2006" xmlns:aink="http://schemas.microsoft.com/office/drawing/2016/ink" xmlns:am3d="http://schemas.microsoft.com/office/drawing/2017/model3d" xmlns:o="urn:schemas-microsoft-com:office:office" xmlns:r="http://schemas.openxmlformats.org/officeDocument/2006/relationships" xmlns:m="http://schemas.openxmlformats.org/officeDocument/2006/math" xmlns:v="urn:schemas-microsoft-com:vml" xmlns:wp14="http://schemas.microsoft.com/office/word/2010/wordprocessingDrawing" xmlns:wp="http://schemas.openxmlformats.org/drawingml/2006/wordprocessingDrawing" xmlns:w10="urn:schemas-microsoft-com:office:word" xmlns:w="http://schemas.openxmlformats.org/wordprocessingml/2006/main" xmlns:w14="http://schemas.microsoft.com/office/word/2010/wordml" xmlns:w15="http://schemas.microsoft.com/office/word/2012/wordml" xmlns:w16cex="http://schemas.microsoft.com/office/word/2018/wordml/cex" xmlns:w16cid="http://schemas.microsoft.com/office/word/2016/wordml/cid" xmlns:w16="http://schemas.microsoft.com/office/word/2018/wordml" xmlns:w16se="http://schemas.microsoft.com/office/word/2015/wordml/symex" xmlns:wpg="http://schemas.microsoft.com/office/word/2010/wordprocessingGroup" xmlns:wpi="http://schemas.microsoft.com/office/word/2010/wordprocessingInk" xmlns:wne="http://schemas.microsoft.com/office/word/2006/wordml" xmlns:wps="http://schemas.microsoft.com/office/word/2010/wordprocessingShape" mc:Ignorable="w14 w15 w16se w16cid w16 w16cex wp14">
+<w15:people xmlns:wpc="http://schemas.microsoft.com/office/word/2010/wordprocessingCanvas" xmlns:cx="http://schemas.microsoft.com/office/drawing/2014/chartex" xmlns:cx1="http://schemas.microsoft.com/office/drawing/2015/9/8/chartex" xmlns:cx2="http://schemas.microsoft.com/office/drawing/2015/10/21/chartex" xmlns:cx3="http://schemas.microsoft.com/office/drawing/2016/5/9/chartex" xmlns:cx4="http://schemas.microsoft.com/office/drawing/2016/5/10/chartex" xmlns:cx5="http://schemas.microsoft.com/office/drawing/2016/5/11/chartex" xmlns:cx6="http://schemas.microsoft.com/office/drawing/2016/5/12/chartex" xmlns:cx7="http://schemas.microsoft.com/office/drawing/2016/5/13/chartex" xmlns:cx8="http://schemas.microsoft.com/office/drawing/2016/5/14/chartex" xmlns:mc="http://schemas.openxmlformats.org/markup-compatibility/2006" xmlns:aink="http://schemas.microsoft.com/office/drawing/2016/ink" xmlns:am3d="http://schemas.microsoft.com/office/drawing/2017/model3d" xmlns:o="urn:schemas-microsoft-com:office:office" xmlns:r="http://schemas.openxmlformats.org/officeDocument/2006/relationships" xmlns:m="http://schemas.openxmlformats.org/officeDocument/2006/math" xmlns:v="urn:schemas-microsoft-com:vml" xmlns:wp14="http://schemas.microsoft.com/office/word/2010/wordprocessingDrawing" xmlns:wp="http://schemas.openxmlformats.org/drawingml/2006/wordprocessingDrawing" xmlns:w10="urn:schemas-microsoft-com:office:word" xmlns:w="http://schemas.openxmlformats.org/wordprocessingml/2006/main" xmlns:w14="http://schemas.microsoft.com/office/word/2010/wordml" xmlns:w15="http://schemas.microsoft.com/office/word/2012/wordml" xmlns:w16cex="http://schemas.microsoft.com/office/word/2018/wordml/cex" xmlns:w16cid="http://schemas.microsoft.com/office/word/2016/wordml/cid" xmlns:w16="http://schemas.microsoft.com/office/word/2018/wordml" xmlns:w16sdtdh="http://schemas.microsoft.com/office/word/2020/wordml/sdtdatahash" xmlns:w16se="http://schemas.microsoft.com/office/word/2015/wordml/symex" xmlns:wpg="http://schemas.microsoft.com/office/word/2010/wordprocessingGroup" xmlns:wpi="http://schemas.microsoft.com/office/word/2010/wordprocessingInk" xmlns:wne="http://schemas.microsoft.com/office/word/2006/wordml" xmlns:wps="http://schemas.microsoft.com/office/word/2010/wordprocessingShape" mc:Ignorable="w14 w15 w16se w16cid w16 w16cex w16sdtdh wp14">
   <w15:person w15:author="Chen, Daniel">
     <w15:presenceInfo w15:providerId="None" w15:userId="Chen, Daniel"/>
   </w15:person>
@@ -31821,7 +32222,7 @@
 </file>
 
 <file path=word/styles.xml><?xml version="1.0" encoding="utf-8"?>
-<w:styles xmlns:mc="http://schemas.openxmlformats.org/markup-compatibility/2006" xmlns:r="http://schemas.openxmlformats.org/officeDocument/2006/relationships" xmlns:w="http://schemas.openxmlformats.org/wordprocessingml/2006/main" xmlns:w14="http://schemas.microsoft.com/office/word/2010/wordml" xmlns:w15="http://schemas.microsoft.com/office/word/2012/wordml" xmlns:w16cex="http://schemas.microsoft.com/office/word/2018/wordml/cex" xmlns:w16cid="http://schemas.microsoft.com/office/word/2016/wordml/cid" xmlns:w16="http://schemas.microsoft.com/office/word/2018/wordml" xmlns:w16se="http://schemas.microsoft.com/office/word/2015/wordml/symex" mc:Ignorable="w14 w15 w16se w16cid w16 w16cex">
+<w:styles xmlns:mc="http://schemas.openxmlformats.org/markup-compatibility/2006" xmlns:r="http://schemas.openxmlformats.org/officeDocument/2006/relationships" xmlns:w="http://schemas.openxmlformats.org/wordprocessingml/2006/main" xmlns:w14="http://schemas.microsoft.com/office/word/2010/wordml" xmlns:w15="http://schemas.microsoft.com/office/word/2012/wordml" xmlns:w16cex="http://schemas.microsoft.com/office/word/2018/wordml/cex" xmlns:w16cid="http://schemas.microsoft.com/office/word/2016/wordml/cid" xmlns:w16="http://schemas.microsoft.com/office/word/2018/wordml" xmlns:w16sdtdh="http://schemas.microsoft.com/office/word/2020/wordml/sdtdatahash" xmlns:w16se="http://schemas.microsoft.com/office/word/2015/wordml/symex" mc:Ignorable="w14 w15 w16se w16cid w16 w16cex w16sdtdh">
   <w:docDefaults>
     <w:rPrDefault>
       <w:rPr>
@@ -32655,7 +33056,7 @@
 </file>
 
 <file path=word/glossary/document.xml><?xml version="1.0" encoding="utf-8"?>
-<w:glossaryDocument xmlns:wpc="http://schemas.microsoft.com/office/word/2010/wordprocessingCanvas" xmlns:cx="http://schemas.microsoft.com/office/drawing/2014/chartex" xmlns:cx1="http://schemas.microsoft.com/office/drawing/2015/9/8/chartex" xmlns:cx2="http://schemas.microsoft.com/office/drawing/2015/10/21/chartex" xmlns:cx3="http://schemas.microsoft.com/office/drawing/2016/5/9/chartex" xmlns:cx4="http://schemas.microsoft.com/office/drawing/2016/5/10/chartex" xmlns:cx5="http://schemas.microsoft.com/office/drawing/2016/5/11/chartex" xmlns:cx6="http://schemas.microsoft.com/office/drawing/2016/5/12/chartex" xmlns:cx7="http://schemas.microsoft.com/office/drawing/2016/5/13/chartex" xmlns:cx8="http://schemas.microsoft.com/office/drawing/2016/5/14/chartex" xmlns:mc="http://schemas.openxmlformats.org/markup-compatibility/2006" xmlns:aink="http://schemas.microsoft.com/office/drawing/2016/ink" xmlns:am3d="http://schemas.microsoft.com/office/drawing/2017/model3d" xmlns:o="urn:schemas-microsoft-com:office:office" xmlns:r="http://schemas.openxmlformats.org/officeDocument/2006/relationships" xmlns:m="http://schemas.openxmlformats.org/officeDocument/2006/math" xmlns:v="urn:schemas-microsoft-com:vml" xmlns:wp14="http://schemas.microsoft.com/office/word/2010/wordprocessingDrawing" xmlns:wp="http://schemas.openxmlformats.org/drawingml/2006/wordprocessingDrawing" xmlns:w10="urn:schemas-microsoft-com:office:word" xmlns:w="http://schemas.openxmlformats.org/wordprocessingml/2006/main" xmlns:w14="http://schemas.microsoft.com/office/word/2010/wordml" xmlns:w15="http://schemas.microsoft.com/office/word/2012/wordml" xmlns:w16cex="http://schemas.microsoft.com/office/word/2018/wordml/cex" xmlns:w16cid="http://schemas.microsoft.com/office/word/2016/wordml/cid" xmlns:w16="http://schemas.microsoft.com/office/word/2018/wordml" xmlns:w16se="http://schemas.microsoft.com/office/word/2015/wordml/symex" xmlns:wpg="http://schemas.microsoft.com/office/word/2010/wordprocessingGroup" xmlns:wpi="http://schemas.microsoft.com/office/word/2010/wordprocessingInk" xmlns:wne="http://schemas.microsoft.com/office/word/2006/wordml" xmlns:wps="http://schemas.microsoft.com/office/word/2010/wordprocessingShape" mc:Ignorable="w14 w15 w16se w16cid w16 w16cex wp14">
+<w:glossaryDocument xmlns:wpc="http://schemas.microsoft.com/office/word/2010/wordprocessingCanvas" xmlns:cx="http://schemas.microsoft.com/office/drawing/2014/chartex" xmlns:cx1="http://schemas.microsoft.com/office/drawing/2015/9/8/chartex" xmlns:cx2="http://schemas.microsoft.com/office/drawing/2015/10/21/chartex" xmlns:cx3="http://schemas.microsoft.com/office/drawing/2016/5/9/chartex" xmlns:cx4="http://schemas.microsoft.com/office/drawing/2016/5/10/chartex" xmlns:cx5="http://schemas.microsoft.com/office/drawing/2016/5/11/chartex" xmlns:cx6="http://schemas.microsoft.com/office/drawing/2016/5/12/chartex" xmlns:cx7="http://schemas.microsoft.com/office/drawing/2016/5/13/chartex" xmlns:cx8="http://schemas.microsoft.com/office/drawing/2016/5/14/chartex" xmlns:mc="http://schemas.openxmlformats.org/markup-compatibility/2006" xmlns:aink="http://schemas.microsoft.com/office/drawing/2016/ink" xmlns:am3d="http://schemas.microsoft.com/office/drawing/2017/model3d" xmlns:o="urn:schemas-microsoft-com:office:office" xmlns:r="http://schemas.openxmlformats.org/officeDocument/2006/relationships" xmlns:m="http://schemas.openxmlformats.org/officeDocument/2006/math" xmlns:v="urn:schemas-microsoft-com:vml" xmlns:wp14="http://schemas.microsoft.com/office/word/2010/wordprocessingDrawing" xmlns:wp="http://schemas.openxmlformats.org/drawingml/2006/wordprocessingDrawing" xmlns:w10="urn:schemas-microsoft-com:office:word" xmlns:w="http://schemas.openxmlformats.org/wordprocessingml/2006/main" xmlns:w14="http://schemas.microsoft.com/office/word/2010/wordml" xmlns:w15="http://schemas.microsoft.com/office/word/2012/wordml" xmlns:w16cex="http://schemas.microsoft.com/office/word/2018/wordml/cex" xmlns:w16cid="http://schemas.microsoft.com/office/word/2016/wordml/cid" xmlns:w16="http://schemas.microsoft.com/office/word/2018/wordml" xmlns:w16sdtdh="http://schemas.microsoft.com/office/word/2020/wordml/sdtdatahash" xmlns:w16se="http://schemas.microsoft.com/office/word/2015/wordml/symex" xmlns:wpg="http://schemas.microsoft.com/office/word/2010/wordprocessingGroup" xmlns:wpi="http://schemas.microsoft.com/office/word/2010/wordprocessingInk" xmlns:wne="http://schemas.microsoft.com/office/word/2006/wordml" xmlns:wps="http://schemas.microsoft.com/office/word/2010/wordprocessingShape" mc:Ignorable="w14 w15 w16se w16cid w16 w16cex w16sdtdh wp14">
   <w:docParts>
     <w:docPart>
       <w:docPartPr>
@@ -35003,7 +35404,7 @@
 </file>
 
 <file path=word/glossary/fontTable.xml><?xml version="1.0" encoding="utf-8"?>
-<w:fonts xmlns:mc="http://schemas.openxmlformats.org/markup-compatibility/2006" xmlns:r="http://schemas.openxmlformats.org/officeDocument/2006/relationships" xmlns:w="http://schemas.openxmlformats.org/wordprocessingml/2006/main" xmlns:w14="http://schemas.microsoft.com/office/word/2010/wordml" xmlns:w15="http://schemas.microsoft.com/office/word/2012/wordml" xmlns:w16cex="http://schemas.microsoft.com/office/word/2018/wordml/cex" xmlns:w16cid="http://schemas.microsoft.com/office/word/2016/wordml/cid" xmlns:w16="http://schemas.microsoft.com/office/word/2018/wordml" xmlns:w16se="http://schemas.microsoft.com/office/word/2015/wordml/symex" mc:Ignorable="w14 w15 w16se w16cid w16 w16cex">
+<w:fonts xmlns:mc="http://schemas.openxmlformats.org/markup-compatibility/2006" xmlns:r="http://schemas.openxmlformats.org/officeDocument/2006/relationships" xmlns:w="http://schemas.openxmlformats.org/wordprocessingml/2006/main" xmlns:w14="http://schemas.microsoft.com/office/word/2010/wordml" xmlns:w15="http://schemas.microsoft.com/office/word/2012/wordml" xmlns:w16cex="http://schemas.microsoft.com/office/word/2018/wordml/cex" xmlns:w16cid="http://schemas.microsoft.com/office/word/2016/wordml/cid" xmlns:w16="http://schemas.microsoft.com/office/word/2018/wordml" xmlns:w16sdtdh="http://schemas.microsoft.com/office/word/2020/wordml/sdtdatahash" xmlns:w16se="http://schemas.microsoft.com/office/word/2015/wordml/symex" mc:Ignorable="w14 w15 w16se w16cid w16 w16cex w16sdtdh">
   <w:font w:name="Times New Roman">
     <w:panose1 w:val="02020603050405020304"/>
     <w:charset w:val="00"/>
@@ -35073,6 +35474,14 @@
     <w:pitch w:val="variable"/>
     <w:sig w:usb0="E4002EFF" w:usb1="C000247B" w:usb2="00000009" w:usb3="00000000" w:csb0="000001FF" w:csb1="00000000"/>
   </w:font>
+  <w:font w:name="SimSun">
+    <w:altName w:val="宋体"/>
+    <w:panose1 w:val="02010600030101010101"/>
+    <w:charset w:val="86"/>
+    <w:family w:val="auto"/>
+    <w:pitch w:val="variable"/>
+    <w:sig w:usb0="00000003" w:usb1="288F0000" w:usb2="00000016" w:usb3="00000000" w:csb0="00040001" w:csb1="00000000"/>
+  </w:font>
   <w:font w:name="Cambria">
     <w:panose1 w:val="02040503050406030204"/>
     <w:charset w:val="00"/>
@@ -35088,6 +35497,21 @@
     <w:pitch w:val="fixed"/>
     <w:sig w:usb0="E00002FF" w:usb1="6AC7FDFB" w:usb2="08000012" w:usb3="00000000" w:csb0="0002009F" w:csb1="00000000"/>
   </w:font>
+  <w:font w:name="DengXian">
+    <w:altName w:val="等线"/>
+    <w:panose1 w:val="02010600030101010101"/>
+    <w:charset w:val="86"/>
+    <w:family w:val="auto"/>
+    <w:pitch w:val="variable"/>
+    <w:sig w:usb0="A00002BF" w:usb1="38CF7CFA" w:usb2="00000016" w:usb3="00000000" w:csb0="0004000F" w:csb1="00000000"/>
+  </w:font>
+  <w:font w:name="DengXian Light">
+    <w:altName w:val="等线 Light"/>
+    <w:charset w:val="86"/>
+    <w:family w:val="auto"/>
+    <w:pitch w:val="variable"/>
+    <w:sig w:usb0="A00002BF" w:usb1="38CF7CFA" w:usb2="00000016" w:usb3="00000000" w:csb0="0004000F" w:csb1="00000000"/>
+  </w:font>
   <w:font w:name="Calibri Light">
     <w:panose1 w:val="020F0302020204030204"/>
     <w:charset w:val="00"/>
@@ -35099,7 +35523,7 @@
 </file>
 
 <file path=word/glossary/settings.xml><?xml version="1.0" encoding="utf-8"?>
-<w:settings xmlns:mc="http://schemas.openxmlformats.org/markup-compatibility/2006" xmlns:o="urn:schemas-microsoft-com:office:office" xmlns:r="http://schemas.openxmlformats.org/officeDocument/2006/relationships" xmlns:m="http://schemas.openxmlformats.org/officeDocument/2006/math" xmlns:v="urn:schemas-microsoft-com:vml" xmlns:w10="urn:schemas-microsoft-com:office:word" xmlns:w="http://schemas.openxmlformats.org/wordprocessingml/2006/main" xmlns:w14="http://schemas.microsoft.com/office/word/2010/wordml" xmlns:w15="http://schemas.microsoft.com/office/word/2012/wordml" xmlns:w16cex="http://schemas.microsoft.com/office/word/2018/wordml/cex" xmlns:w16cid="http://schemas.microsoft.com/office/word/2016/wordml/cid" xmlns:w16="http://schemas.microsoft.com/office/word/2018/wordml" xmlns:w16se="http://schemas.microsoft.com/office/word/2015/wordml/symex" xmlns:sl="http://schemas.openxmlformats.org/schemaLibrary/2006/main" mc:Ignorable="w14 w15 w16se w16cid w16 w16cex">
+<w:settings xmlns:mc="http://schemas.openxmlformats.org/markup-compatibility/2006" xmlns:o="urn:schemas-microsoft-com:office:office" xmlns:r="http://schemas.openxmlformats.org/officeDocument/2006/relationships" xmlns:m="http://schemas.openxmlformats.org/officeDocument/2006/math" xmlns:v="urn:schemas-microsoft-com:vml" xmlns:w10="urn:schemas-microsoft-com:office:word" xmlns:w="http://schemas.openxmlformats.org/wordprocessingml/2006/main" xmlns:w14="http://schemas.microsoft.com/office/word/2010/wordml" xmlns:w15="http://schemas.microsoft.com/office/word/2012/wordml" xmlns:w16cex="http://schemas.microsoft.com/office/word/2018/wordml/cex" xmlns:w16cid="http://schemas.microsoft.com/office/word/2016/wordml/cid" xmlns:w16="http://schemas.microsoft.com/office/word/2018/wordml" xmlns:w16sdtdh="http://schemas.microsoft.com/office/word/2020/wordml/sdtdatahash" xmlns:w16se="http://schemas.microsoft.com/office/word/2015/wordml/symex" xmlns:sl="http://schemas.openxmlformats.org/schemaLibrary/2006/main" mc:Ignorable="w14 w15 w16se w16cid w16 w16cex w16sdtdh">
   <w:view w:val="normal"/>
   <w:defaultTabStop w:val="720"/>
   <w:characterSpacingControl w:val="doNotCompress"/>
@@ -35116,6 +35540,7 @@
     <w:rsidRoot w:val="00007904"/>
     <w:rsid w:val="00007904"/>
     <w:rsid w:val="00070D85"/>
+    <w:rsid w:val="000E1B02"/>
     <w:rsid w:val="001D6550"/>
     <w:rsid w:val="00200DB6"/>
     <w:rsid w:val="002157C5"/>
@@ -35134,6 +35559,7 @@
     <w:rsid w:val="005842D9"/>
     <w:rsid w:val="005E288D"/>
     <w:rsid w:val="00603282"/>
+    <w:rsid w:val="006C5B8A"/>
     <w:rsid w:val="00801C31"/>
     <w:rsid w:val="00934216"/>
     <w:rsid w:val="009E1A76"/>
@@ -35162,7 +35588,7 @@
     <m:intLim m:val="subSup"/>
     <m:naryLim m:val="undOvr"/>
   </m:mathPr>
-  <w:themeFontLang w:val="en-US"/>
+  <w:themeFontLang w:val="en-US" w:eastAsia="zh-CN"/>
   <w:clrSchemeMapping w:bg1="light1" w:t1="dark1" w:bg2="light2" w:t2="dark2" w:accent1="accent1" w:accent2="accent2" w:accent3="accent3" w:accent4="accent4" w:accent5="accent5" w:accent6="accent6" w:hyperlink="hyperlink" w:followedHyperlink="followedHyperlink"/>
   <w:decimalSymbol w:val="."/>
   <w:listSeparator w:val=","/>
@@ -35171,7 +35597,7 @@
 </file>
 
 <file path=word/glossary/styles.xml><?xml version="1.0" encoding="utf-8"?>
-<w:styles xmlns:mc="http://schemas.openxmlformats.org/markup-compatibility/2006" xmlns:r="http://schemas.openxmlformats.org/officeDocument/2006/relationships" xmlns:w="http://schemas.openxmlformats.org/wordprocessingml/2006/main" xmlns:w14="http://schemas.microsoft.com/office/word/2010/wordml" xmlns:w15="http://schemas.microsoft.com/office/word/2012/wordml" xmlns:w16cex="http://schemas.microsoft.com/office/word/2018/wordml/cex" xmlns:w16cid="http://schemas.microsoft.com/office/word/2016/wordml/cid" xmlns:w16="http://schemas.microsoft.com/office/word/2018/wordml" xmlns:w16se="http://schemas.microsoft.com/office/word/2015/wordml/symex" mc:Ignorable="w14 w15 w16se w16cid w16 w16cex">
+<w:styles xmlns:mc="http://schemas.openxmlformats.org/markup-compatibility/2006" xmlns:r="http://schemas.openxmlformats.org/officeDocument/2006/relationships" xmlns:w="http://schemas.openxmlformats.org/wordprocessingml/2006/main" xmlns:w14="http://schemas.microsoft.com/office/word/2010/wordml" xmlns:w15="http://schemas.microsoft.com/office/word/2012/wordml" xmlns:w16cex="http://schemas.microsoft.com/office/word/2018/wordml/cex" xmlns:w16cid="http://schemas.microsoft.com/office/word/2016/wordml/cid" xmlns:w16="http://schemas.microsoft.com/office/word/2018/wordml" xmlns:w16sdtdh="http://schemas.microsoft.com/office/word/2020/wordml/sdtdatahash" xmlns:w16se="http://schemas.microsoft.com/office/word/2015/wordml/symex" mc:Ignorable="w14 w15 w16se w16cid w16 w16cex w16sdtdh">
   <w:docDefaults>
     <w:rPrDefault>
       <w:rPr>
@@ -36552,7 +36978,7 @@
 </file>
 
 <file path=word/glossary/webSettings.xml><?xml version="1.0" encoding="utf-8"?>
-<w:webSettings xmlns:mc="http://schemas.openxmlformats.org/markup-compatibility/2006" xmlns:r="http://schemas.openxmlformats.org/officeDocument/2006/relationships" xmlns:w="http://schemas.openxmlformats.org/wordprocessingml/2006/main" xmlns:w14="http://schemas.microsoft.com/office/word/2010/wordml" xmlns:w15="http://schemas.microsoft.com/office/word/2012/wordml" xmlns:w16cex="http://schemas.microsoft.com/office/word/2018/wordml/cex" xmlns:w16cid="http://schemas.microsoft.com/office/word/2016/wordml/cid" xmlns:w16="http://schemas.microsoft.com/office/word/2018/wordml" xmlns:w16se="http://schemas.microsoft.com/office/word/2015/wordml/symex" mc:Ignorable="w14 w15 w16se w16cid w16 w16cex">
+<w:webSettings xmlns:mc="http://schemas.openxmlformats.org/markup-compatibility/2006" xmlns:r="http://schemas.openxmlformats.org/officeDocument/2006/relationships" xmlns:w="http://schemas.openxmlformats.org/wordprocessingml/2006/main" xmlns:w14="http://schemas.microsoft.com/office/word/2010/wordml" xmlns:w15="http://schemas.microsoft.com/office/word/2012/wordml" xmlns:w16cex="http://schemas.microsoft.com/office/word/2018/wordml/cex" xmlns:w16cid="http://schemas.microsoft.com/office/word/2016/wordml/cid" xmlns:w16="http://schemas.microsoft.com/office/word/2018/wordml" xmlns:w16sdtdh="http://schemas.microsoft.com/office/word/2020/wordml/sdtdatahash" xmlns:w16se="http://schemas.microsoft.com/office/word/2015/wordml/symex" mc:Ignorable="w14 w15 w16se w16cid w16 w16cex w16sdtdh">
   <w:optimizeForBrowser/>
   <w:allowPNG/>
 </w:webSettings>

</xml_diff>